<commit_message>
why green cavity length is larger
</commit_message>
<xml_diff>
--- a/self-mode-locked Pr YLF visible lasers.docx
+++ b/self-mode-locked Pr YLF visible lasers.docx
@@ -1,6 +1,6 @@
 
 <file path=word/document.xml><?xml version="1.0" encoding="utf-8"?>
-<w:document xmlns:wpc="http://schemas.microsoft.com/office/word/2010/wordprocessingCanvas" xmlns:mc="http://schemas.openxmlformats.org/markup-compatibility/2006" xmlns:o="urn:schemas-microsoft-com:office:office" xmlns:r="http://schemas.openxmlformats.org/officeDocument/2006/relationships" xmlns:m="http://schemas.openxmlformats.org/officeDocument/2006/math" xmlns:v="urn:schemas-microsoft-com:vml" xmlns:wp14="http://schemas.microsoft.com/office/word/2010/wordprocessingDrawing" xmlns:wp="http://schemas.openxmlformats.org/drawingml/2006/wordprocessingDrawing" xmlns:w10="urn:schemas-microsoft-com:office:word" xmlns:w="http://schemas.openxmlformats.org/wordprocessingml/2006/main" xmlns:w14="http://schemas.microsoft.com/office/word/2010/wordml" xmlns:w15="http://schemas.microsoft.com/office/word/2012/wordml" xmlns:wpg="http://schemas.microsoft.com/office/word/2010/wordprocessingGroup" xmlns:wpi="http://schemas.microsoft.com/office/word/2010/wordprocessingInk" xmlns:wne="http://schemas.microsoft.com/office/word/2006/wordml" xmlns:wps="http://schemas.microsoft.com/office/word/2010/wordprocessingShape" mc:Ignorable="w14 w15 wp14">
+<w:document xmlns:wpc="http://schemas.microsoft.com/office/word/2010/wordprocessingCanvas" xmlns:cx="http://schemas.microsoft.com/office/drawing/2014/chartex" xmlns:mc="http://schemas.openxmlformats.org/markup-compatibility/2006" xmlns:o="urn:schemas-microsoft-com:office:office" xmlns:r="http://schemas.openxmlformats.org/officeDocument/2006/relationships" xmlns:m="http://schemas.openxmlformats.org/officeDocument/2006/math" xmlns:v="urn:schemas-microsoft-com:vml" xmlns:wp14="http://schemas.microsoft.com/office/word/2010/wordprocessingDrawing" xmlns:wp="http://schemas.openxmlformats.org/drawingml/2006/wordprocessingDrawing" xmlns:w10="urn:schemas-microsoft-com:office:word" xmlns:w="http://schemas.openxmlformats.org/wordprocessingml/2006/main" xmlns:w14="http://schemas.microsoft.com/office/word/2010/wordml" xmlns:w15="http://schemas.microsoft.com/office/word/2012/wordml" xmlns:w16se="http://schemas.microsoft.com/office/word/2015/wordml/symex" xmlns:wpg="http://schemas.microsoft.com/office/word/2010/wordprocessingGroup" xmlns:wpi="http://schemas.microsoft.com/office/word/2010/wordprocessingInk" xmlns:wne="http://schemas.microsoft.com/office/word/2006/wordml" xmlns:wps="http://schemas.microsoft.com/office/word/2010/wordprocessingShape" mc:Ignorable="w14 w15 w16se wp14">
   <w:body>
     <w:p>
       <w:pPr>
@@ -331,7 +331,17 @@
           <w:szCs w:val="24"/>
           <w:vertAlign w:val="superscript"/>
         </w:rPr>
-        <w:t>3+</w:t>
+        <w:t>3</w:t>
+      </w:r>
+      <w:proofErr w:type="gramStart"/>
+      <w:r>
+        <w:rPr>
+          <w:rFonts w:ascii="Times New Roman" w:hAnsi="Times New Roman" w:cs="Times New Roman"/>
+          <w:sz w:val="24"/>
+          <w:szCs w:val="24"/>
+          <w:vertAlign w:val="superscript"/>
+        </w:rPr>
+        <w:t>+</w:t>
       </w:r>
       <w:r>
         <w:rPr>
@@ -349,6 +359,7 @@
         </w:rPr>
         <w:t>YLF</w:t>
       </w:r>
+      <w:proofErr w:type="gramEnd"/>
       <w:r>
         <w:rPr>
           <w:rFonts w:ascii="Times New Roman" w:hAnsi="Times New Roman" w:cs="Times New Roman"/>
@@ -692,6 +703,8 @@
         </w:rPr>
         <w:t xml:space="preserve">pump, </w:t>
       </w:r>
+      <w:proofErr w:type="spellStart"/>
+      <w:proofErr w:type="gramStart"/>
       <w:r>
         <w:rPr>
           <w:rFonts w:ascii="Times New Roman" w:hAnsi="Times New Roman" w:cs="Times New Roman"/>
@@ -700,6 +713,8 @@
         </w:rPr>
         <w:t>Pr:YLF</w:t>
       </w:r>
+      <w:proofErr w:type="spellEnd"/>
+      <w:proofErr w:type="gramEnd"/>
       <w:r>
         <w:rPr>
           <w:rFonts w:ascii="Times New Roman" w:hAnsi="Times New Roman" w:cs="Times New Roman" w:hint="eastAsia"/>
@@ -830,19 +845,37 @@
           <w:sz w:val="24"/>
         </w:rPr>
       </w:pPr>
-      <w:r>
-        <w:rPr>
-          <w:rFonts w:ascii="Times New Roman" w:hAnsi="Times New Roman"/>
-          <w:sz w:val="24"/>
-        </w:rPr>
-        <w:t xml:space="preserve">Gaponenko et al. obtained a pulse width of 18 </w:t>
-      </w:r>
-      <w:r>
-        <w:rPr>
-          <w:rFonts w:ascii="Times New Roman" w:hAnsi="Times New Roman"/>
-          <w:sz w:val="24"/>
-        </w:rPr>
-        <w:t>ps (FWHM)</w:t>
+      <w:proofErr w:type="spellStart"/>
+      <w:r>
+        <w:rPr>
+          <w:rFonts w:ascii="Times New Roman" w:hAnsi="Times New Roman"/>
+          <w:sz w:val="24"/>
+        </w:rPr>
+        <w:t>Gaponenko</w:t>
+      </w:r>
+      <w:proofErr w:type="spellEnd"/>
+      <w:r>
+        <w:rPr>
+          <w:rFonts w:ascii="Times New Roman" w:hAnsi="Times New Roman"/>
+          <w:sz w:val="24"/>
+        </w:rPr>
+        <w:t xml:space="preserve"> et al. obtained a pulse width of 18 </w:t>
+      </w:r>
+      <w:proofErr w:type="spellStart"/>
+      <w:r>
+        <w:rPr>
+          <w:rFonts w:ascii="Times New Roman" w:hAnsi="Times New Roman"/>
+          <w:sz w:val="24"/>
+        </w:rPr>
+        <w:t>ps</w:t>
+      </w:r>
+      <w:proofErr w:type="spellEnd"/>
+      <w:r>
+        <w:rPr>
+          <w:rFonts w:ascii="Times New Roman" w:hAnsi="Times New Roman"/>
+          <w:sz w:val="24"/>
+        </w:rPr>
+        <w:t xml:space="preserve"> (FWHM)</w:t>
       </w:r>
       <w:r>
         <w:rPr>
@@ -926,7 +959,25 @@
           <w:rFonts w:ascii="Times New Roman" w:hAnsi="Times New Roman"/>
           <w:sz w:val="24"/>
         </w:rPr>
-        <w:t xml:space="preserve"> 1 depicts the experimental setup for the self-mode-locked Pr:YLF red laser with</w:t>
+        <w:t xml:space="preserve"> 1 depicts the experimental setup for the self-mode-locked </w:t>
+      </w:r>
+      <w:proofErr w:type="spellStart"/>
+      <w:proofErr w:type="gramStart"/>
+      <w:r>
+        <w:rPr>
+          <w:rFonts w:ascii="Times New Roman" w:hAnsi="Times New Roman"/>
+          <w:sz w:val="24"/>
+        </w:rPr>
+        <w:t>Pr:YLF</w:t>
+      </w:r>
+      <w:proofErr w:type="spellEnd"/>
+      <w:proofErr w:type="gramEnd"/>
+      <w:r>
+        <w:rPr>
+          <w:rFonts w:ascii="Times New Roman" w:hAnsi="Times New Roman"/>
+          <w:sz w:val="24"/>
+        </w:rPr>
+        <w:t xml:space="preserve"> red laser with</w:t>
       </w:r>
       <w:r>
         <w:rPr>
@@ -1011,7 +1062,16 @@
           <w:sz w:val="24"/>
           <w:vertAlign w:val="superscript"/>
         </w:rPr>
-        <w:t>3+</w:t>
+        <w:t>3</w:t>
+      </w:r>
+      <w:proofErr w:type="gramStart"/>
+      <w:r>
+        <w:rPr>
+          <w:rFonts w:ascii="Times New Roman" w:hAnsi="Times New Roman"/>
+          <w:sz w:val="24"/>
+          <w:vertAlign w:val="superscript"/>
+        </w:rPr>
+        <w:t>+</w:t>
       </w:r>
       <w:r>
         <w:rPr>
@@ -1027,6 +1087,7 @@
         </w:rPr>
         <w:t>YLF</w:t>
       </w:r>
+      <w:proofErr w:type="gramEnd"/>
       <w:r>
         <w:rPr>
           <w:rFonts w:ascii="Times New Roman" w:hAnsi="Times New Roman"/>
@@ -1084,7 +1145,16 @@
           <w:sz w:val="24"/>
           <w:vertAlign w:val="superscript"/>
         </w:rPr>
-        <w:t>3+</w:t>
+        <w:t>3</w:t>
+      </w:r>
+      <w:proofErr w:type="gramStart"/>
+      <w:r>
+        <w:rPr>
+          <w:rFonts w:ascii="Times New Roman" w:hAnsi="Times New Roman"/>
+          <w:sz w:val="24"/>
+          <w:vertAlign w:val="superscript"/>
+        </w:rPr>
+        <w:t>+</w:t>
       </w:r>
       <w:r>
         <w:rPr>
@@ -1093,6 +1163,7 @@
         </w:rPr>
         <w:t>:YLF</w:t>
       </w:r>
+      <w:proofErr w:type="gramEnd"/>
       <w:r>
         <w:rPr>
           <w:rFonts w:ascii="Times New Roman" w:hAnsi="Times New Roman"/>
@@ -1106,14 +1177,60 @@
           <w:rFonts w:ascii="Times New Roman" w:hAnsi="Times New Roman"/>
           <w:sz w:val="24"/>
         </w:rPr>
-        <w:t xml:space="preserve"> crystal were plano and uncoated.</w:t>
-      </w:r>
-      <w:r>
-        <w:rPr>
-          <w:rFonts w:ascii="Times New Roman" w:hAnsi="Times New Roman"/>
-          <w:sz w:val="24"/>
-        </w:rPr>
-        <w:t xml:space="preserve"> The laser crystal was wrapped with indium foil and mounted in a water-cooled copper holder. The water temperature was maintained</w:t>
+        <w:t xml:space="preserve"> crystal were </w:t>
+      </w:r>
+      <w:proofErr w:type="spellStart"/>
+      <w:r>
+        <w:rPr>
+          <w:rFonts w:ascii="Times New Roman" w:hAnsi="Times New Roman"/>
+          <w:sz w:val="24"/>
+        </w:rPr>
+        <w:t>plano</w:t>
+      </w:r>
+      <w:proofErr w:type="spellEnd"/>
+      <w:r>
+        <w:rPr>
+          <w:rFonts w:ascii="Times New Roman" w:hAnsi="Times New Roman"/>
+          <w:sz w:val="24"/>
+        </w:rPr>
+        <w:t xml:space="preserve"> and uncoated.</w:t>
+      </w:r>
+      <w:r>
+        <w:rPr>
+          <w:rFonts w:ascii="Times New Roman" w:hAnsi="Times New Roman"/>
+          <w:sz w:val="24"/>
+        </w:rPr>
+        <w:t xml:space="preserve"> The laser crystal was wrapped with indium foil </w:t>
+      </w:r>
+      <w:r>
+        <w:rPr>
+          <w:rFonts w:ascii="Times New Roman" w:hAnsi="Times New Roman"/>
+          <w:sz w:val="24"/>
+        </w:rPr>
+        <w:t xml:space="preserve">to </w:t>
+      </w:r>
+      <w:r>
+        <w:rPr>
+          <w:rFonts w:ascii="Times New Roman" w:hAnsi="Times New Roman" w:cs="Times New Roman"/>
+          <w:color w:val="000000"/>
+          <w:sz w:val="24"/>
+          <w:szCs w:val="24"/>
+        </w:rPr>
+        <w:t>improve the thermal contact</w:t>
+      </w:r>
+      <w:r>
+        <w:rPr>
+          <w:rFonts w:ascii="Times New Roman" w:hAnsi="Times New Roman"/>
+          <w:sz w:val="24"/>
+        </w:rPr>
+        <w:t xml:space="preserve"> </w:t>
+      </w:r>
+      <w:r>
+        <w:rPr>
+          <w:rFonts w:ascii="Times New Roman" w:hAnsi="Times New Roman"/>
+          <w:sz w:val="24"/>
+        </w:rPr>
+        <w:t>and mounted in a water-cooled copper holder. The water temperature was maintained</w:t>
       </w:r>
       <w:r>
         <w:rPr>
@@ -1521,7 +1638,15 @@
           <w:rFonts w:ascii="Times New Roman" w:hAnsi="Times New Roman"/>
           <w:sz w:val="24"/>
         </w:rPr>
-        <w:t>0 μ</w:t>
+        <w:t xml:space="preserve">0 </w:t>
+      </w:r>
+      <w:proofErr w:type="spellStart"/>
+      <w:r>
+        <w:rPr>
+          <w:rFonts w:ascii="Times New Roman" w:hAnsi="Times New Roman"/>
+          <w:sz w:val="24"/>
+        </w:rPr>
+        <w:t>μ</w:t>
       </w:r>
       <w:r>
         <w:rPr>
@@ -1530,6 +1655,7 @@
         </w:rPr>
         <w:t>m</w:t>
       </w:r>
+      <w:proofErr w:type="spellEnd"/>
       <w:r>
         <w:rPr>
           <w:rFonts w:ascii="Times New Roman" w:hAnsi="Times New Roman"/>
@@ -1537,6 +1663,7 @@
         </w:rPr>
         <w:t xml:space="preserve">, which is measured by using </w:t>
       </w:r>
+      <w:proofErr w:type="spellStart"/>
       <w:r>
         <w:rPr>
           <w:rFonts w:ascii="Times New Roman" w:eastAsia="宋体" w:hAnsi="Times New Roman" w:cs="Times New Roman"/>
@@ -1544,7 +1671,17 @@
           <w:sz w:val="24"/>
           <w:szCs w:val="24"/>
         </w:rPr>
-        <w:t xml:space="preserve">Spiricon </w:t>
+        <w:t>Spiricon</w:t>
+      </w:r>
+      <w:proofErr w:type="spellEnd"/>
+      <w:r>
+        <w:rPr>
+          <w:rFonts w:ascii="Times New Roman" w:eastAsia="宋体" w:hAnsi="Times New Roman" w:cs="Times New Roman"/>
+          <w:kern w:val="0"/>
+          <w:sz w:val="24"/>
+          <w:szCs w:val="24"/>
+        </w:rPr>
+        <w:t xml:space="preserve"> </w:t>
       </w:r>
       <w:r>
         <w:rPr>
@@ -1869,7 +2006,16 @@
           <w:sz w:val="24"/>
           <w:vertAlign w:val="superscript"/>
         </w:rPr>
-        <w:t>3+</w:t>
+        <w:t>3</w:t>
+      </w:r>
+      <w:proofErr w:type="gramStart"/>
+      <w:r>
+        <w:rPr>
+          <w:rFonts w:ascii="Times New Roman" w:hAnsi="Times New Roman"/>
+          <w:sz w:val="24"/>
+          <w:vertAlign w:val="superscript"/>
+        </w:rPr>
+        <w:t>+</w:t>
       </w:r>
       <w:r>
         <w:rPr>
@@ -1878,6 +2024,7 @@
         </w:rPr>
         <w:t>:YLF</w:t>
       </w:r>
+      <w:proofErr w:type="gramEnd"/>
       <w:r>
         <w:rPr>
           <w:rFonts w:ascii="Times New Roman" w:hAnsi="Times New Roman"/>
@@ -1914,7 +2061,7 @@
       <w:pPr>
         <w:spacing w:line="360" w:lineRule="auto"/>
         <w:rPr>
-          <w:rFonts w:ascii="Times New Roman" w:hAnsi="Times New Roman" w:hint="eastAsia"/>
+          <w:rFonts w:ascii="Times New Roman" w:hAnsi="Times New Roman"/>
           <w:sz w:val="24"/>
         </w:rPr>
       </w:pPr>
@@ -2727,6 +2874,7 @@
         </w:rPr>
         <w:t xml:space="preserve"> </w:t>
       </w:r>
+      <w:proofErr w:type="spellStart"/>
       <w:r>
         <w:rPr>
           <w:rFonts w:ascii="Times New Roman" w:hAnsi="Times New Roman"/>
@@ -2741,6 +2889,7 @@
         </w:rPr>
         <w:t>Hz.</w:t>
       </w:r>
+      <w:proofErr w:type="spellEnd"/>
       <w:r>
         <w:rPr>
           <w:rFonts w:ascii="Times New Roman" w:hAnsi="Times New Roman"/>
@@ -3040,7 +3189,16 @@
           <w:sz w:val="24"/>
           <w:vertAlign w:val="superscript"/>
         </w:rPr>
-        <w:t>3+</w:t>
+        <w:t>3</w:t>
+      </w:r>
+      <w:proofErr w:type="gramStart"/>
+      <w:r>
+        <w:rPr>
+          <w:rFonts w:ascii="Times New Roman" w:hAnsi="Times New Roman"/>
+          <w:sz w:val="24"/>
+          <w:vertAlign w:val="superscript"/>
+        </w:rPr>
+        <w:t>+</w:t>
       </w:r>
       <w:r>
         <w:rPr>
@@ -3049,6 +3207,7 @@
         </w:rPr>
         <w:t>:YLF</w:t>
       </w:r>
+      <w:proofErr w:type="gramEnd"/>
       <w:r>
         <w:rPr>
           <w:rFonts w:ascii="Times New Roman" w:hAnsi="Times New Roman"/>
@@ -3467,15 +3626,7 @@
           <w:sz w:val="24"/>
           <w:szCs w:val="24"/>
         </w:rPr>
-        <w:t xml:space="preserve">It is worth noting that </w:t>
-      </w:r>
-      <w:r>
-        <w:rPr>
-          <w:rFonts w:ascii="Times New Roman" w:hAnsi="Times New Roman" w:cs="Times New Roman"/>
-          <w:sz w:val="24"/>
-          <w:szCs w:val="24"/>
-        </w:rPr>
-        <w:t xml:space="preserve">the </w:t>
+        <w:t xml:space="preserve">It is worth noting that the </w:t>
       </w:r>
       <w:r>
         <w:rPr>
@@ -3541,8 +3692,6 @@
         </w:rPr>
         <w:t xml:space="preserve">by </w:t>
       </w:r>
-      <w:bookmarkStart w:id="0" w:name="_GoBack"/>
-      <w:bookmarkEnd w:id="0"/>
       <w:r>
         <w:rPr>
           <w:rFonts w:ascii="Times New Roman" w:hAnsi="Times New Roman" w:cs="Times New Roman"/>
@@ -3687,7 +3836,7 @@
       <w:pPr>
         <w:spacing w:line="360" w:lineRule="auto"/>
         <w:rPr>
-          <w:rFonts w:ascii="Times New Roman" w:hAnsi="Times New Roman" w:hint="eastAsia"/>
+          <w:rFonts w:ascii="Times New Roman" w:hAnsi="Times New Roman"/>
           <w:sz w:val="24"/>
         </w:rPr>
       </w:pPr>
@@ -3985,8 +4134,17 @@
           <w:rFonts w:ascii="Times New Roman" w:hAnsi="Times New Roman"/>
           <w:sz w:val="24"/>
         </w:rPr>
-        <w:t xml:space="preserve"> ps</w:t>
-      </w:r>
+        <w:t xml:space="preserve"> </w:t>
+      </w:r>
+      <w:proofErr w:type="spellStart"/>
+      <w:r>
+        <w:rPr>
+          <w:rFonts w:ascii="Times New Roman" w:hAnsi="Times New Roman"/>
+          <w:sz w:val="24"/>
+        </w:rPr>
+        <w:t>ps</w:t>
+      </w:r>
+      <w:proofErr w:type="spellEnd"/>
       <w:r>
         <w:rPr>
           <w:rFonts w:ascii="Times New Roman" w:hAnsi="Times New Roman"/>
@@ -4181,7 +4339,16 @@
           <w:sz w:val="24"/>
           <w:vertAlign w:val="superscript"/>
         </w:rPr>
-        <w:t>3+</w:t>
+        <w:t>3</w:t>
+      </w:r>
+      <w:proofErr w:type="gramStart"/>
+      <w:r>
+        <w:rPr>
+          <w:rFonts w:ascii="Times New Roman" w:hAnsi="Times New Roman"/>
+          <w:sz w:val="24"/>
+          <w:vertAlign w:val="superscript"/>
+        </w:rPr>
+        <w:t>+</w:t>
       </w:r>
       <w:r>
         <w:rPr>
@@ -4190,6 +4357,7 @@
         </w:rPr>
         <w:t>:YLF</w:t>
       </w:r>
+      <w:proofErr w:type="gramEnd"/>
       <w:r>
         <w:rPr>
           <w:rFonts w:ascii="Times New Roman" w:hAnsi="Times New Roman"/>
@@ -4886,14 +5054,30 @@
           <w:rFonts w:ascii="Times New Roman" w:hAnsi="Times New Roman"/>
           <w:sz w:val="24"/>
         </w:rPr>
-        <w:t xml:space="preserve"> time span of 5 μ</w:t>
-      </w:r>
-      <w:r>
-        <w:rPr>
-          <w:rFonts w:ascii="Times New Roman" w:hAnsi="Times New Roman"/>
-          <w:sz w:val="24"/>
-        </w:rPr>
-        <w:t>s, demonstrating the amplitude stability.</w:t>
+        <w:t xml:space="preserve"> time span of 5 </w:t>
+      </w:r>
+      <w:proofErr w:type="spellStart"/>
+      <w:r>
+        <w:rPr>
+          <w:rFonts w:ascii="Times New Roman" w:hAnsi="Times New Roman"/>
+          <w:sz w:val="24"/>
+        </w:rPr>
+        <w:t>μ</w:t>
+      </w:r>
+      <w:r>
+        <w:rPr>
+          <w:rFonts w:ascii="Times New Roman" w:hAnsi="Times New Roman"/>
+          <w:sz w:val="24"/>
+        </w:rPr>
+        <w:t>s</w:t>
+      </w:r>
+      <w:proofErr w:type="spellEnd"/>
+      <w:r>
+        <w:rPr>
+          <w:rFonts w:ascii="Times New Roman" w:hAnsi="Times New Roman"/>
+          <w:sz w:val="24"/>
+        </w:rPr>
+        <w:t>, demonstrating the amplitude stability.</w:t>
       </w:r>
       <w:r>
         <w:rPr>
@@ -5363,7 +5547,15 @@
           <w:rFonts w:ascii="Times New Roman" w:hAnsi="Times New Roman"/>
           <w:sz w:val="24"/>
         </w:rPr>
-        <w:t xml:space="preserve"> ((a), (b), (c)) and 5 μ</w:t>
+        <w:t xml:space="preserve"> ((a), (b), (c)) and 5 </w:t>
+      </w:r>
+      <w:proofErr w:type="spellStart"/>
+      <w:r>
+        <w:rPr>
+          <w:rFonts w:ascii="Times New Roman" w:hAnsi="Times New Roman"/>
+          <w:sz w:val="24"/>
+        </w:rPr>
+        <w:t>μ</w:t>
       </w:r>
       <w:r>
         <w:rPr>
@@ -5372,6 +5564,7 @@
         </w:rPr>
         <w:t>s</w:t>
       </w:r>
+      <w:proofErr w:type="spellEnd"/>
       <w:r>
         <w:rPr>
           <w:rFonts w:ascii="Times New Roman" w:hAnsi="Times New Roman"/>
@@ -5919,8 +6112,25 @@
           <w:rFonts w:ascii="Times New Roman" w:hAnsi="Times New Roman"/>
           <w:sz w:val="24"/>
         </w:rPr>
-        <w:t>an rf spectrum analyzer (</w:t>
-      </w:r>
+        <w:t xml:space="preserve">an </w:t>
+      </w:r>
+      <w:proofErr w:type="spellStart"/>
+      <w:r>
+        <w:rPr>
+          <w:rFonts w:ascii="Times New Roman" w:hAnsi="Times New Roman"/>
+          <w:sz w:val="24"/>
+        </w:rPr>
+        <w:t>rf</w:t>
+      </w:r>
+      <w:proofErr w:type="spellEnd"/>
+      <w:r>
+        <w:rPr>
+          <w:rFonts w:ascii="Times New Roman" w:hAnsi="Times New Roman"/>
+          <w:sz w:val="24"/>
+        </w:rPr>
+        <w:t xml:space="preserve"> spectrum analyzer (</w:t>
+      </w:r>
+      <w:proofErr w:type="spellStart"/>
       <w:r>
         <w:rPr>
           <w:rFonts w:ascii="Times New Roman" w:hAnsi="Times New Roman"/>
@@ -5928,6 +6138,7 @@
         </w:rPr>
         <w:t>GωINSTEK</w:t>
       </w:r>
+      <w:proofErr w:type="spellEnd"/>
       <w:r>
         <w:rPr>
           <w:rFonts w:ascii="Times New Roman" w:hAnsi="Times New Roman"/>
@@ -6145,42 +6356,14 @@
           <w:rFonts w:ascii="Times New Roman" w:hAnsi="Times New Roman"/>
           <w:sz w:val="24"/>
         </w:rPr>
-        <w:t xml:space="preserve">operating at </w:t>
-      </w:r>
-      <w:r>
-        <w:rPr>
-          <w:rFonts w:ascii="Times New Roman" w:hAnsi="Times New Roman"/>
-          <w:sz w:val="24"/>
-        </w:rPr>
-        <w:t xml:space="preserve">the </w:t>
-      </w:r>
-      <w:r>
-        <w:rPr>
-          <w:rFonts w:ascii="Times New Roman" w:hAnsi="Times New Roman"/>
-          <w:sz w:val="24"/>
-        </w:rPr>
-        <w:t xml:space="preserve">wavelength of </w:t>
-      </w:r>
-      <w:r>
-        <w:rPr>
-          <w:rFonts w:ascii="Times New Roman" w:hAnsi="Times New Roman"/>
-          <w:sz w:val="24"/>
-        </w:rPr>
-        <w:t>522 nm</w:t>
-      </w:r>
-      <w:r>
-        <w:rPr>
-          <w:rFonts w:ascii="Times New Roman" w:hAnsi="Times New Roman"/>
-          <w:sz w:val="24"/>
-        </w:rPr>
-        <w:t xml:space="preserve"> using </w:t>
-      </w:r>
-      <w:r>
-        <w:rPr>
-          <w:rFonts w:ascii="Times New Roman" w:hAnsi="Times New Roman"/>
-          <w:sz w:val="24"/>
-        </w:rPr>
-        <w:t>V-type cavity and OC with radius of curvature of 300 mm</w:t>
+        <w:t>operating at the wavelength of 522 nm</w:t>
+      </w:r>
+      <w:r>
+        <w:rPr>
+          <w:rFonts w:ascii="Times New Roman" w:hAnsi="Times New Roman"/>
+          <w:sz w:val="24"/>
+        </w:rPr>
+        <w:t xml:space="preserve"> using V-type cavity and OC with radius of curvature of 300 mm</w:t>
       </w:r>
       <w:r>
         <w:rPr>
@@ -6243,16 +6426,86 @@
       <w:pPr>
         <w:spacing w:line="360" w:lineRule="auto"/>
         <w:rPr>
+          <w:rFonts w:ascii="Times New Roman" w:hAnsi="Times New Roman"/>
+          <w:sz w:val="24"/>
+        </w:rPr>
+      </w:pPr>
+      <w:r>
+        <w:rPr>
           <w:rFonts w:ascii="Times New Roman" w:hAnsi="Times New Roman" w:hint="eastAsia"/>
           <w:sz w:val="24"/>
         </w:rPr>
-      </w:pPr>
+        <w:t>On the other hand</w:t>
+      </w:r>
+      <w:r>
+        <w:rPr>
+          <w:rFonts w:ascii="Times New Roman" w:hAnsi="Times New Roman"/>
+          <w:sz w:val="24"/>
+        </w:rPr>
+        <w:t xml:space="preserve">, </w:t>
+      </w:r>
+      <w:r>
+        <w:rPr>
+          <w:rFonts w:ascii="Times New Roman" w:hAnsi="Times New Roman"/>
+          <w:sz w:val="24"/>
+        </w:rPr>
+        <w:t>b</w:t>
+      </w:r>
       <w:r>
         <w:rPr>
           <w:rFonts w:ascii="Times New Roman" w:hAnsi="Times New Roman" w:hint="eastAsia"/>
           <w:sz w:val="24"/>
         </w:rPr>
-        <w:t>On the other hand</w:t>
+        <w:t xml:space="preserve">y </w:t>
+      </w:r>
+      <w:r>
+        <w:rPr>
+          <w:rFonts w:ascii="Times New Roman" w:hAnsi="Times New Roman"/>
+          <w:sz w:val="24"/>
+        </w:rPr>
+        <w:t xml:space="preserve">introducing the same V-type cavity and the same radius of curvature of 300 mm </w:t>
+      </w:r>
+      <w:r>
+        <w:rPr>
+          <w:rFonts w:ascii="Times New Roman" w:hAnsi="Times New Roman"/>
+          <w:sz w:val="24"/>
+        </w:rPr>
+        <w:t>for the</w:t>
+      </w:r>
+      <w:r>
+        <w:rPr>
+          <w:rFonts w:ascii="Times New Roman" w:hAnsi="Times New Roman"/>
+          <w:sz w:val="24"/>
+        </w:rPr>
+        <w:t xml:space="preserve"> OC</w:t>
+      </w:r>
+      <w:r>
+        <w:rPr>
+          <w:rFonts w:ascii="Times New Roman" w:hAnsi="Times New Roman"/>
+          <w:sz w:val="24"/>
+        </w:rPr>
+        <w:t>, but</w:t>
+      </w:r>
+      <w:r>
+        <w:rPr>
+          <w:rFonts w:ascii="Times New Roman" w:hAnsi="Times New Roman"/>
+          <w:sz w:val="24"/>
+        </w:rPr>
+        <w:t xml:space="preserve"> switching cavity mirrors</w:t>
+      </w:r>
+      <w:r>
+        <w:rPr>
+          <w:rFonts w:ascii="Times New Roman" w:hAnsi="Times New Roman"/>
+          <w:sz w:val="24"/>
+        </w:rPr>
+        <w:t xml:space="preserve"> for the 639 nm laser </w:t>
+      </w:r>
+      <w:r>
+        <w:rPr>
+          <w:rFonts w:ascii="Times New Roman" w:hAnsi="Times New Roman"/>
+          <w:sz w:val="24"/>
+        </w:rPr>
+        <w:t>emitting</w:t>
       </w:r>
       <w:r>
         <w:rPr>
@@ -6266,105 +6519,42 @@
           <w:rFonts w:ascii="Times New Roman" w:hAnsi="Times New Roman"/>
           <w:sz w:val="24"/>
         </w:rPr>
-        <w:t>b</w:t>
-      </w:r>
-      <w:r>
-        <w:rPr>
-          <w:rFonts w:ascii="Times New Roman" w:hAnsi="Times New Roman" w:hint="eastAsia"/>
-          <w:sz w:val="24"/>
-        </w:rPr>
-        <w:t xml:space="preserve">y </w:t>
-      </w:r>
-      <w:r>
-        <w:rPr>
-          <w:rFonts w:ascii="Times New Roman" w:hAnsi="Times New Roman"/>
-          <w:sz w:val="24"/>
-        </w:rPr>
-        <w:t xml:space="preserve">introducing the same </w:t>
-      </w:r>
-      <w:r>
-        <w:rPr>
-          <w:rFonts w:ascii="Times New Roman" w:hAnsi="Times New Roman"/>
-          <w:sz w:val="24"/>
-        </w:rPr>
-        <w:t>V-type cavity</w:t>
-      </w:r>
-      <w:r>
-        <w:rPr>
-          <w:rFonts w:ascii="Times New Roman" w:hAnsi="Times New Roman"/>
-          <w:sz w:val="24"/>
-        </w:rPr>
-        <w:t xml:space="preserve"> and the same </w:t>
-      </w:r>
-      <w:r>
-        <w:rPr>
-          <w:rFonts w:ascii="Times New Roman" w:hAnsi="Times New Roman"/>
-          <w:sz w:val="24"/>
-        </w:rPr>
-        <w:t>radius of curvature</w:t>
-      </w:r>
-      <w:r>
-        <w:rPr>
-          <w:rFonts w:ascii="Times New Roman" w:hAnsi="Times New Roman"/>
-          <w:sz w:val="24"/>
-        </w:rPr>
-        <w:t xml:space="preserve"> </w:t>
-      </w:r>
-      <w:r>
-        <w:rPr>
-          <w:rFonts w:ascii="Times New Roman" w:hAnsi="Times New Roman"/>
-          <w:sz w:val="24"/>
-        </w:rPr>
-        <w:t>of 300 mm</w:t>
-      </w:r>
-      <w:r>
-        <w:rPr>
-          <w:rFonts w:ascii="Times New Roman" w:hAnsi="Times New Roman"/>
-          <w:sz w:val="24"/>
-        </w:rPr>
-        <w:t xml:space="preserve"> </w:t>
-      </w:r>
-      <w:r>
-        <w:rPr>
-          <w:rFonts w:ascii="Times New Roman" w:hAnsi="Times New Roman"/>
-          <w:sz w:val="24"/>
-        </w:rPr>
-        <w:t>for the</w:t>
-      </w:r>
-      <w:r>
-        <w:rPr>
-          <w:rFonts w:ascii="Times New Roman" w:hAnsi="Times New Roman"/>
-          <w:sz w:val="24"/>
-        </w:rPr>
-        <w:t xml:space="preserve"> OC</w:t>
-      </w:r>
-      <w:r>
-        <w:rPr>
-          <w:rFonts w:ascii="Times New Roman" w:hAnsi="Times New Roman"/>
-          <w:sz w:val="24"/>
-        </w:rPr>
-        <w:t>, but</w:t>
-      </w:r>
-      <w:r>
-        <w:rPr>
-          <w:rFonts w:ascii="Times New Roman" w:hAnsi="Times New Roman"/>
-          <w:sz w:val="24"/>
-        </w:rPr>
-        <w:t xml:space="preserve"> switching cavity mirrors</w:t>
-      </w:r>
-      <w:r>
-        <w:rPr>
-          <w:rFonts w:ascii="Times New Roman" w:hAnsi="Times New Roman"/>
-          <w:sz w:val="24"/>
-        </w:rPr>
-        <w:t xml:space="preserve"> for the 639 nm laser </w:t>
-      </w:r>
-      <w:r>
-        <w:rPr>
-          <w:rFonts w:ascii="Times New Roman" w:hAnsi="Times New Roman"/>
-          <w:sz w:val="24"/>
-        </w:rPr>
-        <w:t>emitting</w:t>
+        <w:t xml:space="preserve">repetition rate of 535 MHz was </w:t>
+      </w:r>
+      <w:r>
+        <w:rPr>
+          <w:rFonts w:ascii="Times New Roman" w:hAnsi="Times New Roman"/>
+          <w:sz w:val="24"/>
+        </w:rPr>
+        <w:t>recorded</w:t>
+      </w:r>
+      <w:r>
+        <w:rPr>
+          <w:rFonts w:ascii="Times New Roman" w:hAnsi="Times New Roman"/>
+          <w:sz w:val="24"/>
+        </w:rPr>
+        <w:t xml:space="preserve"> for </w:t>
+      </w:r>
+      <w:r>
+        <w:rPr>
+          <w:rFonts w:ascii="Times New Roman" w:hAnsi="Times New Roman"/>
+          <w:sz w:val="24"/>
+        </w:rPr>
+        <w:t xml:space="preserve">the </w:t>
+      </w:r>
+      <w:r>
+        <w:rPr>
+          <w:rFonts w:ascii="Times New Roman" w:hAnsi="Times New Roman"/>
+          <w:sz w:val="24"/>
+        </w:rPr>
+        <w:t>self-mode-locked laser operating at the wavelength of 639 nm</w:t>
+      </w:r>
+      <w:r>
+        <w:rPr>
+          <w:rFonts w:ascii="Times New Roman" w:hAnsi="Times New Roman"/>
+          <w:sz w:val="24"/>
+        </w:rPr>
+        <w:t xml:space="preserve"> as shown in Figure 5(b)</w:t>
       </w:r>
       <w:r>
         <w:rPr>
@@ -6378,76 +6568,6 @@
           <w:rFonts w:ascii="Times New Roman" w:hAnsi="Times New Roman"/>
           <w:sz w:val="24"/>
         </w:rPr>
-        <w:t>repetition rate of 535</w:t>
-      </w:r>
-      <w:r>
-        <w:rPr>
-          <w:rFonts w:ascii="Times New Roman" w:hAnsi="Times New Roman"/>
-          <w:sz w:val="24"/>
-        </w:rPr>
-        <w:t xml:space="preserve"> MHz was </w:t>
-      </w:r>
-      <w:r>
-        <w:rPr>
-          <w:rFonts w:ascii="Times New Roman" w:hAnsi="Times New Roman"/>
-          <w:sz w:val="24"/>
-        </w:rPr>
-        <w:t>recorded</w:t>
-      </w:r>
-      <w:r>
-        <w:rPr>
-          <w:rFonts w:ascii="Times New Roman" w:hAnsi="Times New Roman"/>
-          <w:sz w:val="24"/>
-        </w:rPr>
-        <w:t xml:space="preserve"> for </w:t>
-      </w:r>
-      <w:r>
-        <w:rPr>
-          <w:rFonts w:ascii="Times New Roman" w:hAnsi="Times New Roman"/>
-          <w:sz w:val="24"/>
-        </w:rPr>
-        <w:t xml:space="preserve">the </w:t>
-      </w:r>
-      <w:r>
-        <w:rPr>
-          <w:rFonts w:ascii="Times New Roman" w:hAnsi="Times New Roman"/>
-          <w:sz w:val="24"/>
-        </w:rPr>
-        <w:t xml:space="preserve">self-mode-locked laser operating at the wavelength of </w:t>
-      </w:r>
-      <w:r>
-        <w:rPr>
-          <w:rFonts w:ascii="Times New Roman" w:hAnsi="Times New Roman"/>
-          <w:sz w:val="24"/>
-        </w:rPr>
-        <w:t>639</w:t>
-      </w:r>
-      <w:r>
-        <w:rPr>
-          <w:rFonts w:ascii="Times New Roman" w:hAnsi="Times New Roman"/>
-          <w:sz w:val="24"/>
-        </w:rPr>
-        <w:t xml:space="preserve"> nm</w:t>
-      </w:r>
-      <w:r>
-        <w:rPr>
-          <w:rFonts w:ascii="Times New Roman" w:hAnsi="Times New Roman"/>
-          <w:sz w:val="24"/>
-        </w:rPr>
-        <w:t xml:space="preserve"> as shown in Figure 5(b)</w:t>
-      </w:r>
-      <w:r>
-        <w:rPr>
-          <w:rFonts w:ascii="Times New Roman" w:hAnsi="Times New Roman"/>
-          <w:sz w:val="24"/>
-        </w:rPr>
-        <w:t xml:space="preserve">, </w:t>
-      </w:r>
-      <w:r>
-        <w:rPr>
-          <w:rFonts w:ascii="Times New Roman" w:hAnsi="Times New Roman"/>
-          <w:sz w:val="24"/>
-        </w:rPr>
         <w:t>deducing</w:t>
       </w:r>
       <w:r>
@@ -6455,21 +6575,7 @@
           <w:rFonts w:ascii="Times New Roman" w:hAnsi="Times New Roman"/>
           <w:sz w:val="24"/>
         </w:rPr>
-        <w:t xml:space="preserve"> an effective cavity length of </w:t>
-      </w:r>
-      <w:r>
-        <w:rPr>
-          <w:rFonts w:ascii="Times New Roman" w:hAnsi="Times New Roman"/>
-          <w:sz w:val="24"/>
-        </w:rPr>
-        <w:t>280</w:t>
-      </w:r>
-      <w:r>
-        <w:rPr>
-          <w:rFonts w:ascii="Times New Roman" w:hAnsi="Times New Roman"/>
-          <w:sz w:val="24"/>
-        </w:rPr>
-        <w:t xml:space="preserve"> mm when the maximum output power</w:t>
+        <w:t xml:space="preserve"> an effective cavity length of 280 mm when the maximum output power</w:t>
       </w:r>
       <w:r>
         <w:rPr>
@@ -6490,30 +6596,143 @@
       <w:pPr>
         <w:spacing w:line="360" w:lineRule="auto"/>
         <w:rPr>
+          <w:rFonts w:ascii="Times New Roman" w:hAnsi="Times New Roman"/>
+          <w:sz w:val="24"/>
+        </w:rPr>
+      </w:pPr>
+      <w:r>
+        <w:rPr>
+          <w:rFonts w:ascii="Times New Roman" w:hAnsi="Times New Roman"/>
+          <w:sz w:val="24"/>
+        </w:rPr>
+        <w:t>T</w:t>
+      </w:r>
+      <w:r>
+        <w:rPr>
           <w:rFonts w:ascii="Times New Roman" w:hAnsi="Times New Roman" w:hint="eastAsia"/>
           <w:sz w:val="24"/>
         </w:rPr>
-      </w:pPr>
-      <w:r>
-        <w:rPr>
-          <w:rFonts w:ascii="Times New Roman" w:hAnsi="Times New Roman"/>
-          <w:sz w:val="24"/>
-        </w:rPr>
+        <w:t xml:space="preserve">he </w:t>
+      </w:r>
+      <w:r>
+        <w:rPr>
+          <w:rFonts w:ascii="Times New Roman" w:hAnsi="Times New Roman"/>
+          <w:sz w:val="24"/>
+        </w:rPr>
+        <w:t>reason why the cavity length</w:t>
+      </w:r>
+      <w:r>
+        <w:rPr>
+          <w:rFonts w:ascii="Times New Roman" w:hAnsi="Times New Roman"/>
+          <w:sz w:val="24"/>
+        </w:rPr>
+        <w:t xml:space="preserve"> </w:t>
+      </w:r>
+      <w:r>
+        <w:rPr>
+          <w:rFonts w:ascii="Times New Roman" w:hAnsi="Times New Roman"/>
+          <w:sz w:val="24"/>
+        </w:rPr>
+        <w:t>optimized</w:t>
+      </w:r>
+      <w:r>
+        <w:rPr>
+          <w:rFonts w:ascii="Times New Roman" w:hAnsi="Times New Roman"/>
+          <w:sz w:val="24"/>
+        </w:rPr>
+        <w:t xml:space="preserve"> for maximum average output power</w:t>
+      </w:r>
+      <w:r>
+        <w:rPr>
+          <w:rFonts w:ascii="Times New Roman" w:hAnsi="Times New Roman"/>
+          <w:sz w:val="24"/>
+        </w:rPr>
+        <w:t xml:space="preserve"> for the 522 nm</w:t>
+      </w:r>
+      <w:r>
+        <w:rPr>
+          <w:rFonts w:ascii="Times New Roman" w:hAnsi="Times New Roman"/>
+          <w:sz w:val="24"/>
+        </w:rPr>
+        <w:t xml:space="preserve"> self-mode-locked</w:t>
+      </w:r>
+      <w:r>
+        <w:rPr>
+          <w:rFonts w:ascii="Times New Roman" w:hAnsi="Times New Roman"/>
+          <w:sz w:val="24"/>
+        </w:rPr>
+        <w:t xml:space="preserve"> laser was </w:t>
+      </w:r>
+      <w:r>
+        <w:rPr>
+          <w:rFonts w:ascii="Times New Roman" w:hAnsi="Times New Roman"/>
+          <w:sz w:val="24"/>
+        </w:rPr>
+        <w:t xml:space="preserve">calculated to be </w:t>
+      </w:r>
+      <w:r>
+        <w:rPr>
+          <w:rFonts w:ascii="Times New Roman" w:hAnsi="Times New Roman"/>
+          <w:sz w:val="24"/>
+        </w:rPr>
+        <w:t xml:space="preserve">longer than </w:t>
+      </w:r>
+      <w:r>
+        <w:rPr>
+          <w:rFonts w:ascii="Times New Roman" w:hAnsi="Times New Roman"/>
+          <w:sz w:val="24"/>
+        </w:rPr>
+        <w:t>that of</w:t>
+      </w:r>
+      <w:r>
+        <w:rPr>
+          <w:rFonts w:ascii="Times New Roman" w:hAnsi="Times New Roman"/>
+          <w:sz w:val="24"/>
+        </w:rPr>
+        <w:t xml:space="preserve"> 639 nm </w:t>
+      </w:r>
+      <w:r>
+        <w:rPr>
+          <w:rFonts w:ascii="Times New Roman" w:hAnsi="Times New Roman"/>
+          <w:sz w:val="24"/>
+        </w:rPr>
+        <w:t>is interesting. It might be explained as follows.</w:t>
+      </w:r>
+      <w:r>
+        <w:rPr>
+          <w:rFonts w:ascii="Times New Roman" w:hAnsi="Times New Roman"/>
+          <w:sz w:val="24"/>
+        </w:rPr>
+        <w:t xml:space="preserve"> </w:t>
+      </w:r>
+    </w:p>
+    <w:p>
+      <w:pPr>
+        <w:spacing w:line="360" w:lineRule="auto"/>
+        <w:rPr>
+          <w:rFonts w:ascii="Times New Roman" w:eastAsia="宋体" w:hAnsi="Times New Roman" w:cs="Times New Roman" w:hint="eastAsia"/>
+          <w:color w:val="FF0000"/>
+          <w:kern w:val="0"/>
+          <w:sz w:val="24"/>
+          <w:szCs w:val="24"/>
+        </w:rPr>
+      </w:pPr>
+      <w:r>
+        <w:rPr>
+          <w:rFonts w:ascii="Times New Roman" w:hAnsi="Times New Roman" w:cs="Times New Roman"/>
+          <w:sz w:val="24"/>
+          <w:szCs w:val="24"/>
+        </w:rPr>
+        <w:lastRenderedPageBreak/>
         <w:t>T</w:t>
       </w:r>
       <w:r>
         <w:rPr>
-          <w:rFonts w:ascii="Times New Roman" w:hAnsi="Times New Roman" w:hint="eastAsia"/>
-          <w:sz w:val="24"/>
-        </w:rPr>
-        <w:t xml:space="preserve">he </w:t>
-      </w:r>
-      <w:r>
-        <w:rPr>
-          <w:rFonts w:ascii="Times New Roman" w:hAnsi="Times New Roman"/>
-          <w:sz w:val="24"/>
-        </w:rPr>
-        <w:t xml:space="preserve">reason why the optimized cavity length for the 522 nm laser was longer than the 639 nm laser might result from the fact that </w:t>
+          <w:rFonts w:ascii="Times New Roman" w:hAnsi="Times New Roman" w:cs="Times New Roman"/>
+          <w:sz w:val="24"/>
+          <w:szCs w:val="24"/>
+        </w:rPr>
+        <w:t>he</w:t>
       </w:r>
       <w:r>
         <w:rPr>
@@ -6523,413 +6742,1123 @@
           <w:sz w:val="24"/>
           <w:szCs w:val="24"/>
         </w:rPr>
-        <w:t xml:space="preserve">the 523 nm </w:t>
+        <w:t xml:space="preserve"> </w:t>
+      </w:r>
+      <w:r>
+        <w:rPr>
+          <w:rFonts w:ascii="Times New Roman" w:eastAsia="宋体" w:hAnsi="Times New Roman" w:cs="Times New Roman"/>
+          <w:kern w:val="0"/>
+          <w:sz w:val="24"/>
+          <w:szCs w:val="24"/>
+        </w:rPr>
+        <w:t xml:space="preserve">522 nm </w:t>
+      </w:r>
+      <w:r>
+        <w:rPr>
+          <w:rFonts w:ascii="Times New Roman" w:eastAsia="宋体" w:hAnsi="Times New Roman" w:cs="Times New Roman"/>
+          <w:kern w:val="0"/>
+          <w:sz w:val="24"/>
+          <w:szCs w:val="24"/>
+        </w:rPr>
+        <w:t>emission</w:t>
+      </w:r>
+      <w:r>
+        <w:rPr>
+          <w:rFonts w:ascii="Times New Roman" w:eastAsia="宋体" w:hAnsi="Times New Roman" w:cs="Times New Roman"/>
+          <w:kern w:val="0"/>
+          <w:sz w:val="24"/>
+          <w:szCs w:val="24"/>
+        </w:rPr>
+        <w:t xml:space="preserve"> was </w:t>
       </w:r>
       <w:r>
         <w:rPr>
           <w:rFonts w:ascii="Times New Roman" w:eastAsia="宋体" w:hAnsi="Times New Roman" w:cs="Times New Roman" w:hint="eastAsia"/>
+          <w:kern w:val="0"/>
+          <w:sz w:val="24"/>
+          <w:szCs w:val="24"/>
+        </w:rPr>
+        <w:t xml:space="preserve">generated from the so-called thermal coupled </w:t>
+      </w:r>
+      <w:r>
+        <w:rPr>
+          <w:rFonts w:ascii="Times New Roman" w:eastAsia="宋体" w:hAnsi="Times New Roman" w:cs="Times New Roman"/>
+          <w:kern w:val="0"/>
+          <w:sz w:val="24"/>
+          <w:szCs w:val="24"/>
+          <w:vertAlign w:val="superscript"/>
+        </w:rPr>
+        <w:t>3</w:t>
+      </w:r>
+      <w:r>
+        <w:rPr>
+          <w:rFonts w:ascii="Times New Roman" w:eastAsia="宋体" w:hAnsi="Times New Roman" w:cs="Times New Roman"/>
+          <w:kern w:val="0"/>
+          <w:sz w:val="24"/>
+          <w:szCs w:val="24"/>
+        </w:rPr>
+        <w:t>P</w:t>
+      </w:r>
+      <w:r>
+        <w:rPr>
+          <w:rFonts w:ascii="Times New Roman" w:eastAsia="宋体" w:hAnsi="Times New Roman" w:cs="Times New Roman"/>
+          <w:kern w:val="0"/>
+          <w:sz w:val="24"/>
+          <w:szCs w:val="24"/>
+        </w:rPr>
+        <w:softHyphen/>
+      </w:r>
+      <w:r>
+        <w:rPr>
+          <w:rFonts w:ascii="Times New Roman" w:eastAsia="宋体" w:hAnsi="Times New Roman" w:cs="Times New Roman"/>
+          <w:kern w:val="0"/>
+          <w:sz w:val="24"/>
+          <w:szCs w:val="24"/>
+          <w:vertAlign w:val="subscript"/>
+        </w:rPr>
+        <w:t>J</w:t>
+      </w:r>
+      <w:r>
+        <w:rPr>
+          <w:rFonts w:ascii="Times New Roman" w:eastAsia="宋体" w:hAnsi="Times New Roman" w:cs="Times New Roman"/>
+          <w:kern w:val="0"/>
+          <w:sz w:val="24"/>
+          <w:szCs w:val="24"/>
+        </w:rPr>
+        <w:t xml:space="preserve"> and </w:t>
+      </w:r>
+      <w:r>
+        <w:rPr>
+          <w:rFonts w:ascii="Times New Roman" w:eastAsia="宋体" w:hAnsi="Times New Roman" w:cs="Times New Roman"/>
+          <w:kern w:val="0"/>
+          <w:sz w:val="24"/>
+          <w:szCs w:val="24"/>
+          <w:vertAlign w:val="superscript"/>
+        </w:rPr>
+        <w:t>1</w:t>
+      </w:r>
+      <w:r>
+        <w:rPr>
+          <w:rFonts w:ascii="Times New Roman" w:eastAsia="宋体" w:hAnsi="Times New Roman" w:cs="Times New Roman"/>
+          <w:kern w:val="0"/>
+          <w:sz w:val="24"/>
+          <w:szCs w:val="24"/>
+        </w:rPr>
+        <w:t>I</w:t>
+      </w:r>
+      <w:r>
+        <w:rPr>
+          <w:rFonts w:ascii="Times New Roman" w:eastAsia="宋体" w:hAnsi="Times New Roman" w:cs="Times New Roman"/>
+          <w:kern w:val="0"/>
+          <w:sz w:val="24"/>
+          <w:szCs w:val="24"/>
+          <w:vertAlign w:val="subscript"/>
+        </w:rPr>
+        <w:t>6</w:t>
+      </w:r>
+      <w:r>
+        <w:rPr>
+          <w:rFonts w:ascii="Times New Roman" w:eastAsia="宋体" w:hAnsi="Times New Roman" w:cs="Times New Roman"/>
+          <w:kern w:val="0"/>
+          <w:sz w:val="24"/>
+          <w:szCs w:val="24"/>
+        </w:rPr>
+        <w:t xml:space="preserve"> </w:t>
+      </w:r>
+      <w:proofErr w:type="spellStart"/>
+      <w:r>
+        <w:rPr>
+          <w:rFonts w:ascii="Times New Roman" w:eastAsia="宋体" w:hAnsi="Times New Roman" w:cs="Times New Roman"/>
+          <w:kern w:val="0"/>
+          <w:sz w:val="24"/>
+          <w:szCs w:val="24"/>
+        </w:rPr>
+        <w:t>multiplets</w:t>
+      </w:r>
+      <w:proofErr w:type="spellEnd"/>
+      <w:r>
+        <w:rPr>
+          <w:rFonts w:ascii="Times New Roman" w:eastAsia="宋体" w:hAnsi="Times New Roman" w:cs="Times New Roman"/>
+          <w:kern w:val="0"/>
+          <w:sz w:val="24"/>
+          <w:szCs w:val="24"/>
+        </w:rPr>
+        <w:t xml:space="preserve"> to </w:t>
+      </w:r>
+      <w:r>
+        <w:rPr>
+          <w:rFonts w:ascii="Times New Roman" w:eastAsia="宋体" w:hAnsi="Times New Roman" w:cs="Times New Roman" w:hint="eastAsia"/>
+          <w:kern w:val="0"/>
+          <w:sz w:val="24"/>
+          <w:szCs w:val="24"/>
+          <w:vertAlign w:val="superscript"/>
+        </w:rPr>
+        <w:t>3</w:t>
+      </w:r>
+      <w:r>
+        <w:rPr>
+          <w:rFonts w:ascii="Times New Roman" w:eastAsia="宋体" w:hAnsi="Times New Roman" w:cs="Times New Roman" w:hint="eastAsia"/>
+          <w:kern w:val="0"/>
+          <w:sz w:val="24"/>
+          <w:szCs w:val="24"/>
+        </w:rPr>
+        <w:t>H</w:t>
+      </w:r>
+      <w:r>
+        <w:rPr>
+          <w:rFonts w:ascii="Times New Roman" w:eastAsia="宋体" w:hAnsi="Times New Roman" w:cs="Times New Roman" w:hint="eastAsia"/>
+          <w:kern w:val="0"/>
+          <w:sz w:val="24"/>
+          <w:szCs w:val="24"/>
+          <w:vertAlign w:val="subscript"/>
+        </w:rPr>
+        <w:t>5</w:t>
+      </w:r>
+      <w:r>
+        <w:rPr>
+          <w:rFonts w:ascii="Times New Roman" w:eastAsia="宋体" w:hAnsi="Times New Roman" w:cs="Times New Roman"/>
+          <w:kern w:val="0"/>
+          <w:sz w:val="24"/>
+          <w:szCs w:val="24"/>
+        </w:rPr>
+        <w:t xml:space="preserve"> energy level</w:t>
+      </w:r>
+      <w:r>
+        <w:rPr>
+          <w:rFonts w:ascii="Times New Roman" w:eastAsia="宋体" w:hAnsi="Times New Roman" w:cs="Times New Roman"/>
+          <w:kern w:val="0"/>
+          <w:sz w:val="24"/>
+          <w:szCs w:val="24"/>
+        </w:rPr>
+        <w:t xml:space="preserve">, which is right above the ground state energy level </w:t>
+      </w:r>
+      <w:r>
+        <w:rPr>
+          <w:rFonts w:ascii="Times New Roman" w:hAnsi="Times New Roman"/>
+          <w:sz w:val="24"/>
+          <w:vertAlign w:val="superscript"/>
+        </w:rPr>
+        <w:t>3</w:t>
+      </w:r>
+      <w:r>
+        <w:rPr>
+          <w:rFonts w:ascii="Times New Roman" w:hAnsi="Times New Roman"/>
+          <w:sz w:val="24"/>
+        </w:rPr>
+        <w:t>H</w:t>
+      </w:r>
+      <w:r>
+        <w:rPr>
+          <w:rFonts w:ascii="Times New Roman" w:hAnsi="Times New Roman"/>
+          <w:sz w:val="24"/>
+          <w:vertAlign w:val="subscript"/>
+        </w:rPr>
+        <w:t>4</w:t>
+      </w:r>
+      <w:r>
+        <w:rPr>
+          <w:rFonts w:ascii="Times New Roman" w:eastAsia="宋体" w:hAnsi="Times New Roman" w:cs="Times New Roman" w:hint="eastAsia"/>
+          <w:kern w:val="0"/>
+          <w:sz w:val="24"/>
+          <w:szCs w:val="24"/>
+        </w:rPr>
+        <w:t xml:space="preserve"> and therefore </w:t>
+      </w:r>
+      <w:r>
+        <w:rPr>
+          <w:rFonts w:ascii="Times New Roman" w:eastAsia="宋体" w:hAnsi="Times New Roman" w:cs="Times New Roman"/>
+          <w:kern w:val="0"/>
+          <w:sz w:val="24"/>
+          <w:szCs w:val="24"/>
+        </w:rPr>
+        <w:t>forms a quas</w:t>
+      </w:r>
+      <w:r>
+        <w:rPr>
+          <w:rFonts w:ascii="Times New Roman" w:eastAsia="宋体" w:hAnsi="Times New Roman" w:cs="Times New Roman"/>
+          <w:kern w:val="0"/>
+          <w:sz w:val="24"/>
+          <w:szCs w:val="24"/>
+        </w:rPr>
+        <w:t>i-</w:t>
+      </w:r>
+      <w:r>
+        <w:rPr>
+          <w:rFonts w:ascii="Times New Roman" w:eastAsia="宋体" w:hAnsi="Times New Roman" w:cs="Times New Roman"/>
+          <w:kern w:val="0"/>
+          <w:sz w:val="24"/>
+          <w:szCs w:val="24"/>
+        </w:rPr>
+        <w:t xml:space="preserve">three </w:t>
+      </w:r>
+      <w:r>
+        <w:rPr>
+          <w:rFonts w:ascii="Times New Roman" w:eastAsia="宋体" w:hAnsi="Times New Roman" w:cs="Times New Roman"/>
+          <w:kern w:val="0"/>
+          <w:sz w:val="24"/>
+          <w:szCs w:val="24"/>
+        </w:rPr>
+        <w:t>energy</w:t>
+      </w:r>
+      <w:r>
+        <w:rPr>
+          <w:rFonts w:ascii="Times New Roman" w:eastAsia="宋体" w:hAnsi="Times New Roman" w:cs="Times New Roman"/>
+          <w:kern w:val="0"/>
+          <w:sz w:val="24"/>
+          <w:szCs w:val="24"/>
+        </w:rPr>
+        <w:t xml:space="preserve"> </w:t>
+      </w:r>
+      <w:r>
+        <w:rPr>
+          <w:rFonts w:ascii="Times New Roman" w:eastAsia="宋体" w:hAnsi="Times New Roman" w:cs="Times New Roman"/>
+          <w:kern w:val="0"/>
+          <w:sz w:val="24"/>
+          <w:szCs w:val="24"/>
+        </w:rPr>
+        <w:t>level</w:t>
+      </w:r>
+      <w:r>
+        <w:rPr>
+          <w:rFonts w:ascii="Times New Roman" w:eastAsia="宋体" w:hAnsi="Times New Roman" w:cs="Times New Roman"/>
+          <w:kern w:val="0"/>
+          <w:sz w:val="24"/>
+          <w:szCs w:val="24"/>
+        </w:rPr>
+        <w:t xml:space="preserve"> </w:t>
+      </w:r>
+      <w:r>
+        <w:rPr>
+          <w:rFonts w:ascii="Times New Roman" w:eastAsia="宋体" w:hAnsi="Times New Roman" w:cs="Times New Roman"/>
+          <w:kern w:val="0"/>
+          <w:sz w:val="24"/>
+          <w:szCs w:val="24"/>
+        </w:rPr>
+        <w:t>system</w:t>
+      </w:r>
+      <w:r>
+        <w:rPr>
+          <w:rFonts w:ascii="Times New Roman" w:eastAsia="宋体" w:hAnsi="Times New Roman" w:cs="Times New Roman"/>
+          <w:kern w:val="0"/>
+          <w:sz w:val="24"/>
+          <w:szCs w:val="24"/>
+        </w:rPr>
+        <w:t xml:space="preserve"> </w:t>
+      </w:r>
+      <w:r>
+        <w:rPr>
+          <w:rFonts w:ascii="Times New Roman" w:eastAsia="宋体" w:hAnsi="Times New Roman" w:cs="Times New Roman"/>
+          <w:kern w:val="0"/>
+          <w:sz w:val="24"/>
+          <w:szCs w:val="24"/>
+        </w:rPr>
+        <w:t>[</w:t>
+      </w:r>
+      <w:r>
+        <w:rPr>
+          <w:rFonts w:ascii="Times New Roman" w:hAnsi="Times New Roman"/>
           <w:color w:val="FF0000"/>
+          <w:sz w:val="24"/>
+        </w:rPr>
+        <w:t>Red-luminescence analysis of Pr3+ doped fluoride crystals</w:t>
+      </w:r>
+      <w:r>
+        <w:rPr>
+          <w:rFonts w:ascii="Times New Roman" w:eastAsia="宋体" w:hAnsi="Times New Roman" w:cs="Times New Roman"/>
           <w:kern w:val="0"/>
           <w:sz w:val="24"/>
           <w:szCs w:val="24"/>
         </w:rPr>
-        <w:t>laser</w:t>
+        <w:t>]</w:t>
       </w:r>
       <w:r>
         <w:rPr>
           <w:rFonts w:ascii="Times New Roman" w:eastAsia="宋体" w:hAnsi="Times New Roman" w:cs="Times New Roman"/>
-          <w:color w:val="FF0000"/>
           <w:kern w:val="0"/>
           <w:sz w:val="24"/>
           <w:szCs w:val="24"/>
         </w:rPr>
-        <w:t xml:space="preserve"> was </w:t>
-      </w:r>
-      <w:r>
-        <w:rPr>
-          <w:rFonts w:ascii="Times New Roman" w:eastAsia="宋体" w:hAnsi="Times New Roman" w:cs="Times New Roman" w:hint="eastAsia"/>
-          <w:color w:val="FF0000"/>
+        <w:t xml:space="preserve"> </w:t>
+      </w:r>
+      <w:r>
+        <w:rPr>
+          <w:rFonts w:ascii="Times New Roman" w:eastAsia="宋体" w:hAnsi="Times New Roman" w:cs="Times New Roman"/>
           <w:kern w:val="0"/>
           <w:sz w:val="24"/>
           <w:szCs w:val="24"/>
         </w:rPr>
-        <w:t xml:space="preserve">generated from the so-called thermal coupled </w:t>
+        <w:t>wh</w:t>
       </w:r>
       <w:r>
         <w:rPr>
           <w:rFonts w:ascii="Times New Roman" w:eastAsia="宋体" w:hAnsi="Times New Roman" w:cs="Times New Roman"/>
-          <w:color w:val="FF0000"/>
           <w:kern w:val="0"/>
           <w:sz w:val="24"/>
           <w:szCs w:val="24"/>
-          <w:vertAlign w:val="superscript"/>
-        </w:rPr>
-        <w:t>3</w:t>
-      </w:r>
-      <w:r>
-        <w:rPr>
-          <w:rFonts w:ascii="Times New Roman" w:eastAsia="宋体" w:hAnsi="Times New Roman" w:cs="Times New Roman"/>
-          <w:color w:val="FF0000"/>
-          <w:kern w:val="0"/>
-          <w:sz w:val="24"/>
-          <w:szCs w:val="24"/>
-        </w:rPr>
-        <w:t>P</w:t>
-      </w:r>
-      <w:r>
-        <w:rPr>
-          <w:rFonts w:ascii="Times New Roman" w:eastAsia="宋体" w:hAnsi="Times New Roman" w:cs="Times New Roman"/>
-          <w:color w:val="FF0000"/>
-          <w:kern w:val="0"/>
-          <w:sz w:val="24"/>
-          <w:szCs w:val="24"/>
-        </w:rPr>
-        <w:softHyphen/>
-      </w:r>
-      <w:r>
-        <w:rPr>
-          <w:rFonts w:ascii="Times New Roman" w:eastAsia="宋体" w:hAnsi="Times New Roman" w:cs="Times New Roman"/>
-          <w:color w:val="FF0000"/>
-          <w:kern w:val="0"/>
-          <w:sz w:val="24"/>
-          <w:szCs w:val="24"/>
-          <w:vertAlign w:val="subscript"/>
-        </w:rPr>
-        <w:t>J</w:t>
-      </w:r>
-      <w:r>
-        <w:rPr>
-          <w:rFonts w:ascii="Times New Roman" w:eastAsia="宋体" w:hAnsi="Times New Roman" w:cs="Times New Roman"/>
-          <w:color w:val="FF0000"/>
-          <w:kern w:val="0"/>
-          <w:sz w:val="24"/>
-          <w:szCs w:val="24"/>
-        </w:rPr>
-        <w:t xml:space="preserve"> and </w:t>
-      </w:r>
-      <w:r>
-        <w:rPr>
-          <w:rFonts w:ascii="Times New Roman" w:eastAsia="宋体" w:hAnsi="Times New Roman" w:cs="Times New Roman"/>
-          <w:color w:val="FF0000"/>
-          <w:kern w:val="0"/>
-          <w:sz w:val="24"/>
-          <w:szCs w:val="24"/>
-          <w:vertAlign w:val="superscript"/>
-        </w:rPr>
-        <w:t>1</w:t>
-      </w:r>
-      <w:r>
-        <w:rPr>
-          <w:rFonts w:ascii="Times New Roman" w:eastAsia="宋体" w:hAnsi="Times New Roman" w:cs="Times New Roman"/>
-          <w:color w:val="FF0000"/>
-          <w:kern w:val="0"/>
-          <w:sz w:val="24"/>
-          <w:szCs w:val="24"/>
-        </w:rPr>
-        <w:t>I</w:t>
-      </w:r>
-      <w:r>
-        <w:rPr>
-          <w:rFonts w:ascii="Times New Roman" w:eastAsia="宋体" w:hAnsi="Times New Roman" w:cs="Times New Roman"/>
-          <w:color w:val="FF0000"/>
-          <w:kern w:val="0"/>
-          <w:sz w:val="24"/>
-          <w:szCs w:val="24"/>
-          <w:vertAlign w:val="subscript"/>
-        </w:rPr>
-        <w:t>6</w:t>
-      </w:r>
-      <w:r>
-        <w:rPr>
-          <w:rFonts w:ascii="Times New Roman" w:eastAsia="宋体" w:hAnsi="Times New Roman" w:cs="Times New Roman"/>
-          <w:color w:val="FF0000"/>
-          <w:kern w:val="0"/>
-          <w:sz w:val="24"/>
-          <w:szCs w:val="24"/>
-        </w:rPr>
-        <w:t xml:space="preserve"> multiplets</w:t>
-      </w:r>
-      <w:r>
-        <w:rPr>
-          <w:rFonts w:ascii="Times New Roman" w:eastAsia="宋体" w:hAnsi="Times New Roman" w:cs="Times New Roman" w:hint="eastAsia"/>
-          <w:color w:val="FF0000"/>
-          <w:kern w:val="0"/>
-          <w:sz w:val="24"/>
-          <w:szCs w:val="24"/>
-        </w:rPr>
-        <w:t xml:space="preserve"> and therefore an enlarged </w:t>
-      </w:r>
-      <w:r>
-        <w:rPr>
-          <w:rFonts w:ascii="Times New Roman" w:eastAsia="宋体" w:hAnsi="Times New Roman" w:cs="Times New Roman"/>
-          <w:color w:val="FF0000"/>
-          <w:kern w:val="0"/>
-          <w:sz w:val="24"/>
-          <w:szCs w:val="24"/>
-        </w:rPr>
-        <w:t xml:space="preserve">effective </w:t>
-      </w:r>
-      <w:r>
-        <w:rPr>
-          <w:rFonts w:ascii="Times New Roman" w:eastAsia="宋体" w:hAnsi="Times New Roman" w:cs="Times New Roman"/>
-          <w:color w:val="FF0000"/>
-          <w:kern w:val="0"/>
-          <w:sz w:val="24"/>
-          <w:szCs w:val="24"/>
-        </w:rPr>
-        <w:lastRenderedPageBreak/>
-        <w:t>emission lifetime</w:t>
-      </w:r>
-      <w:r>
-        <w:rPr>
-          <w:rFonts w:ascii="Times New Roman" w:eastAsia="宋体" w:hAnsi="Times New Roman" w:cs="Times New Roman" w:hint="eastAsia"/>
-          <w:color w:val="FF0000"/>
-          <w:kern w:val="0"/>
-          <w:sz w:val="24"/>
-          <w:szCs w:val="24"/>
-        </w:rPr>
-        <w:t xml:space="preserve"> arising from</w:t>
-      </w:r>
-      <w:r>
-        <w:rPr>
-          <w:rFonts w:ascii="Times New Roman" w:eastAsia="宋体" w:hAnsi="Times New Roman" w:cs="Times New Roman"/>
-          <w:color w:val="FF0000"/>
-          <w:kern w:val="0"/>
-          <w:sz w:val="24"/>
-          <w:szCs w:val="24"/>
-        </w:rPr>
-        <w:t xml:space="preserve"> the thermalization of</w:t>
-      </w:r>
-      <w:r>
-        <w:rPr>
-          <w:rFonts w:ascii="Times New Roman" w:eastAsia="宋体" w:hAnsi="Times New Roman" w:cs="Times New Roman" w:hint="eastAsia"/>
-          <w:color w:val="FF0000"/>
-          <w:kern w:val="0"/>
-          <w:sz w:val="24"/>
-          <w:szCs w:val="24"/>
-        </w:rPr>
-        <w:t xml:space="preserve"> </w:t>
-      </w:r>
-      <w:r>
-        <w:rPr>
-          <w:rFonts w:ascii="Times New Roman" w:eastAsia="宋体" w:hAnsi="Times New Roman" w:cs="Times New Roman"/>
-          <w:color w:val="FF0000"/>
-          <w:kern w:val="0"/>
-          <w:sz w:val="24"/>
-          <w:szCs w:val="24"/>
-        </w:rPr>
-        <w:t>the</w:t>
-      </w:r>
-      <w:r>
-        <w:rPr>
-          <w:rFonts w:ascii="Times New Roman" w:eastAsia="宋体" w:hAnsi="Times New Roman" w:cs="Times New Roman" w:hint="eastAsia"/>
-          <w:color w:val="FF0000"/>
-          <w:kern w:val="0"/>
-          <w:sz w:val="24"/>
-          <w:szCs w:val="24"/>
-        </w:rPr>
-        <w:t xml:space="preserve"> </w:t>
-      </w:r>
-      <w:r>
-        <w:rPr>
-          <w:rFonts w:ascii="Times New Roman" w:eastAsia="宋体" w:hAnsi="Times New Roman" w:cs="Times New Roman"/>
-          <w:color w:val="FF0000"/>
-          <w:kern w:val="0"/>
-          <w:sz w:val="24"/>
-          <w:szCs w:val="24"/>
-          <w:vertAlign w:val="superscript"/>
-        </w:rPr>
-        <w:t>3</w:t>
-      </w:r>
-      <w:r>
-        <w:rPr>
-          <w:rFonts w:ascii="Times New Roman" w:eastAsia="宋体" w:hAnsi="Times New Roman" w:cs="Times New Roman"/>
-          <w:color w:val="FF0000"/>
-          <w:kern w:val="0"/>
-          <w:sz w:val="24"/>
-          <w:szCs w:val="24"/>
-        </w:rPr>
-        <w:t>P</w:t>
-      </w:r>
-      <w:r>
-        <w:rPr>
-          <w:rFonts w:ascii="Times New Roman" w:eastAsia="宋体" w:hAnsi="Times New Roman" w:cs="Times New Roman"/>
-          <w:color w:val="FF0000"/>
-          <w:kern w:val="0"/>
-          <w:sz w:val="24"/>
-          <w:szCs w:val="24"/>
-          <w:vertAlign w:val="subscript"/>
-        </w:rPr>
-        <w:t>1</w:t>
-      </w:r>
-      <w:r>
-        <w:rPr>
-          <w:rFonts w:ascii="Times New Roman" w:eastAsia="宋体" w:hAnsi="Times New Roman" w:cs="Times New Roman"/>
-          <w:color w:val="FF0000"/>
-          <w:kern w:val="0"/>
-          <w:sz w:val="24"/>
-          <w:szCs w:val="24"/>
+        </w:rPr>
+        <w:t xml:space="preserve">ich might </w:t>
+      </w:r>
+      <w:r>
+        <w:rPr>
+          <w:rFonts w:ascii="Times New Roman" w:hAnsi="Times New Roman"/>
+          <w:sz w:val="24"/>
+        </w:rPr>
+        <w:t>ben</w:t>
+      </w:r>
+      <w:r>
+        <w:rPr>
+          <w:rFonts w:ascii="Times New Roman" w:hAnsi="Times New Roman"/>
+          <w:sz w:val="24"/>
+        </w:rPr>
+        <w:t>efit from moderate heating</w:t>
+      </w:r>
+      <w:r>
+        <w:rPr>
+          <w:rFonts w:ascii="Times New Roman" w:hAnsi="Times New Roman"/>
+          <w:sz w:val="24"/>
+        </w:rPr>
+        <w:t xml:space="preserve"> </w:t>
+      </w:r>
+      <w:r>
+        <w:rPr>
+          <w:rFonts w:ascii="Times New Roman" w:hAnsi="Times New Roman"/>
+          <w:sz w:val="24"/>
+        </w:rPr>
+        <w:t>by</w:t>
+      </w:r>
+      <w:r>
+        <w:rPr>
+          <w:rFonts w:ascii="Times New Roman" w:hAnsi="Times New Roman"/>
+          <w:sz w:val="24"/>
+        </w:rPr>
+        <w:t xml:space="preserve"> </w:t>
+      </w:r>
+      <w:r>
+        <w:rPr>
+          <w:rFonts w:ascii="Times New Roman" w:hAnsi="Times New Roman"/>
+          <w:sz w:val="24"/>
+        </w:rPr>
+        <w:t>increasing</w:t>
+      </w:r>
+      <w:r>
+        <w:rPr>
+          <w:rFonts w:ascii="Times New Roman" w:hAnsi="Times New Roman"/>
+          <w:sz w:val="24"/>
+        </w:rPr>
+        <w:t xml:space="preserve"> the population of the upper energy level</w:t>
+      </w:r>
+      <w:r>
+        <w:rPr>
+          <w:rFonts w:ascii="Times New Roman" w:hAnsi="Times New Roman"/>
+          <w:sz w:val="24"/>
+        </w:rPr>
+        <w:t xml:space="preserve"> and decreasing the population of the ground </w:t>
+      </w:r>
+      <w:r>
+        <w:rPr>
+          <w:rFonts w:ascii="Times New Roman" w:hAnsi="Times New Roman"/>
+          <w:sz w:val="24"/>
+        </w:rPr>
+        <w:t xml:space="preserve">state </w:t>
+      </w:r>
+      <w:r>
+        <w:rPr>
+          <w:rFonts w:ascii="Times New Roman" w:hAnsi="Times New Roman"/>
+          <w:sz w:val="24"/>
+        </w:rPr>
+        <w:t>energy level</w:t>
+      </w:r>
+      <w:r>
+        <w:rPr>
+          <w:rFonts w:ascii="Times New Roman" w:hAnsi="Times New Roman"/>
+          <w:sz w:val="24"/>
         </w:rPr>
         <w:t>,</w:t>
       </w:r>
       <w:r>
         <w:rPr>
-          <w:rFonts w:ascii="Times New Roman" w:eastAsia="宋体" w:hAnsi="Times New Roman" w:cs="Times New Roman" w:hint="eastAsia"/>
-          <w:color w:val="FF0000"/>
-          <w:kern w:val="0"/>
-          <w:sz w:val="24"/>
-          <w:szCs w:val="24"/>
-        </w:rPr>
-        <w:t xml:space="preserve"> </w:t>
-      </w:r>
-      <w:r>
-        <w:rPr>
-          <w:rFonts w:ascii="Times New Roman" w:eastAsia="宋体" w:hAnsi="Times New Roman" w:cs="Times New Roman"/>
-          <w:color w:val="FF0000"/>
-          <w:kern w:val="0"/>
-          <w:sz w:val="24"/>
-          <w:szCs w:val="24"/>
-          <w:vertAlign w:val="superscript"/>
-        </w:rPr>
-        <w:t>1</w:t>
-      </w:r>
-      <w:r>
-        <w:rPr>
-          <w:rFonts w:ascii="Times New Roman" w:eastAsia="宋体" w:hAnsi="Times New Roman" w:cs="Times New Roman"/>
-          <w:color w:val="FF0000"/>
-          <w:kern w:val="0"/>
-          <w:sz w:val="24"/>
-          <w:szCs w:val="24"/>
-        </w:rPr>
-        <w:t>I</w:t>
-      </w:r>
-      <w:r>
-        <w:rPr>
-          <w:rFonts w:ascii="Times New Roman" w:eastAsia="宋体" w:hAnsi="Times New Roman" w:cs="Times New Roman"/>
-          <w:color w:val="FF0000"/>
-          <w:kern w:val="0"/>
-          <w:sz w:val="24"/>
-          <w:szCs w:val="24"/>
-          <w:vertAlign w:val="subscript"/>
-        </w:rPr>
-        <w:t>6</w:t>
-      </w:r>
-      <w:r>
-        <w:rPr>
-          <w:rFonts w:ascii="Times New Roman" w:eastAsia="宋体" w:hAnsi="Times New Roman" w:cs="Times New Roman" w:hint="eastAsia"/>
-          <w:color w:val="FF0000"/>
-          <w:kern w:val="0"/>
-          <w:sz w:val="24"/>
-          <w:szCs w:val="24"/>
-        </w:rPr>
-        <w:t xml:space="preserve"> </w:t>
-      </w:r>
-      <w:r>
-        <w:rPr>
-          <w:rFonts w:ascii="Times New Roman" w:eastAsia="宋体" w:hAnsi="Times New Roman" w:cs="Times New Roman"/>
-          <w:color w:val="FF0000"/>
-          <w:kern w:val="0"/>
-          <w:sz w:val="24"/>
-          <w:szCs w:val="24"/>
-        </w:rPr>
-        <w:t>and</w:t>
-      </w:r>
-      <w:r>
-        <w:rPr>
-          <w:rFonts w:ascii="Times New Roman" w:eastAsia="宋体" w:hAnsi="Times New Roman" w:cs="Times New Roman" w:hint="eastAsia"/>
-          <w:color w:val="FF0000"/>
-          <w:kern w:val="0"/>
-          <w:sz w:val="24"/>
-          <w:szCs w:val="24"/>
-        </w:rPr>
-        <w:t xml:space="preserve"> </w:t>
-      </w:r>
-      <w:r>
-        <w:rPr>
-          <w:rFonts w:ascii="Times New Roman" w:eastAsia="宋体" w:hAnsi="Times New Roman" w:cs="Times New Roman"/>
-          <w:color w:val="FF0000"/>
-          <w:kern w:val="0"/>
-          <w:sz w:val="24"/>
-          <w:szCs w:val="24"/>
-          <w:vertAlign w:val="superscript"/>
-        </w:rPr>
-        <w:t>3</w:t>
-      </w:r>
-      <w:r>
-        <w:rPr>
-          <w:rFonts w:ascii="Times New Roman" w:eastAsia="宋体" w:hAnsi="Times New Roman" w:cs="Times New Roman"/>
-          <w:color w:val="FF0000"/>
-          <w:kern w:val="0"/>
-          <w:sz w:val="24"/>
-          <w:szCs w:val="24"/>
-        </w:rPr>
-        <w:t>P</w:t>
-      </w:r>
-      <w:r>
-        <w:rPr>
-          <w:rFonts w:ascii="Times New Roman" w:eastAsia="宋体" w:hAnsi="Times New Roman" w:cs="Times New Roman"/>
-          <w:color w:val="FF0000"/>
-          <w:kern w:val="0"/>
-          <w:sz w:val="24"/>
-          <w:szCs w:val="24"/>
-          <w:vertAlign w:val="subscript"/>
-        </w:rPr>
-        <w:t>0</w:t>
-      </w:r>
-      <w:r>
-        <w:rPr>
-          <w:rFonts w:ascii="Times New Roman" w:eastAsia="宋体" w:hAnsi="Times New Roman" w:cs="Times New Roman" w:hint="eastAsia"/>
-          <w:color w:val="FF0000"/>
-          <w:kern w:val="0"/>
-          <w:sz w:val="24"/>
-          <w:szCs w:val="24"/>
-        </w:rPr>
-        <w:t xml:space="preserve"> </w:t>
-      </w:r>
-      <w:r>
-        <w:rPr>
-          <w:rFonts w:ascii="Times New Roman" w:eastAsia="宋体" w:hAnsi="Times New Roman" w:cs="Times New Roman"/>
-          <w:color w:val="FF0000"/>
-          <w:kern w:val="0"/>
-          <w:sz w:val="24"/>
-          <w:szCs w:val="24"/>
-        </w:rPr>
-        <w:t>levels</w:t>
-      </w:r>
-      <w:r>
-        <w:rPr>
-          <w:rFonts w:ascii="Times New Roman" w:eastAsia="宋体" w:hAnsi="Times New Roman" w:cs="Times New Roman" w:hint="eastAsia"/>
-          <w:color w:val="FF0000"/>
-          <w:kern w:val="0"/>
-          <w:sz w:val="24"/>
-          <w:szCs w:val="24"/>
-        </w:rPr>
-        <w:t xml:space="preserve"> was in general attained. The large effective emission lifetime could lead to increased effective emission cross section for the green laser transition [17].</w:t>
+          <w:rFonts w:ascii="Times New Roman" w:hAnsi="Times New Roman"/>
+          <w:sz w:val="24"/>
+        </w:rPr>
+        <w:t xml:space="preserve"> thus </w:t>
+      </w:r>
+      <w:r>
+        <w:rPr>
+          <w:rFonts w:ascii="Times New Roman" w:hAnsi="Times New Roman"/>
+          <w:sz w:val="24"/>
+        </w:rPr>
+        <w:t xml:space="preserve">facilitating the population inversion of </w:t>
+      </w:r>
+      <w:r>
+        <w:rPr>
+          <w:rFonts w:ascii="Times New Roman" w:hAnsi="Times New Roman"/>
+          <w:sz w:val="24"/>
+        </w:rPr>
+        <w:t>the system</w:t>
+      </w:r>
+      <w:r>
+        <w:rPr>
+          <w:rFonts w:ascii="Times New Roman" w:hAnsi="Times New Roman"/>
+          <w:sz w:val="24"/>
+        </w:rPr>
+        <w:t>.</w:t>
       </w:r>
     </w:p>
     <w:p>
       <w:pPr>
         <w:spacing w:line="360" w:lineRule="auto"/>
         <w:rPr>
-          <w:rFonts w:ascii="Times New Roman" w:hAnsi="Times New Roman"/>
-          <w:sz w:val="24"/>
-        </w:rPr>
-      </w:pPr>
+          <w:rFonts w:ascii="Times New Roman" w:hAnsi="Times New Roman" w:cs="Times New Roman"/>
+          <w:color w:val="000000"/>
+          <w:sz w:val="24"/>
+          <w:szCs w:val="24"/>
+        </w:rPr>
+      </w:pPr>
+      <w:r>
+        <w:rPr>
+          <w:rFonts w:ascii="Times New Roman" w:hAnsi="Times New Roman"/>
+          <w:sz w:val="24"/>
+        </w:rPr>
+        <w:t xml:space="preserve">To be specific, </w:t>
+      </w:r>
+      <w:r>
+        <w:rPr>
+          <w:rFonts w:ascii="Times New Roman" w:hAnsi="Times New Roman"/>
+          <w:sz w:val="24"/>
+        </w:rPr>
+        <w:t xml:space="preserve">for our V-type laser cavity, </w:t>
+      </w:r>
+      <w:r>
+        <w:rPr>
+          <w:rFonts w:ascii="Times New Roman" w:hAnsi="Times New Roman"/>
+          <w:sz w:val="24"/>
+        </w:rPr>
+        <w:t>t</w:t>
+      </w:r>
+      <w:r>
+        <w:rPr>
+          <w:rFonts w:ascii="Times New Roman" w:hAnsi="Times New Roman" w:hint="eastAsia"/>
+          <w:sz w:val="24"/>
+        </w:rPr>
+        <w:t xml:space="preserve">he </w:t>
+      </w:r>
+      <w:r>
+        <w:rPr>
+          <w:rFonts w:ascii="Times New Roman" w:hAnsi="Times New Roman"/>
+          <w:sz w:val="24"/>
+        </w:rPr>
+        <w:t>longer the effective cavity length (</w:t>
+      </w:r>
+      <w:r>
+        <w:rPr>
+          <w:rFonts w:ascii="Times New Roman" w:hAnsi="Times New Roman"/>
+          <w:sz w:val="24"/>
+        </w:rPr>
+        <w:t xml:space="preserve">the cavities should be guaranteed to </w:t>
+      </w:r>
+      <w:r>
+        <w:rPr>
+          <w:rFonts w:ascii="Times New Roman" w:hAnsi="Times New Roman"/>
+          <w:sz w:val="24"/>
+        </w:rPr>
+        <w:t>be in the stable</w:t>
+      </w:r>
+      <w:r>
+        <w:rPr>
+          <w:rFonts w:ascii="Times New Roman" w:hAnsi="Times New Roman"/>
+          <w:sz w:val="24"/>
+        </w:rPr>
+        <w:t xml:space="preserve"> </w:t>
+      </w:r>
+      <w:r>
+        <w:rPr>
+          <w:rFonts w:ascii="Times New Roman" w:hAnsi="Times New Roman"/>
+          <w:sz w:val="24"/>
+        </w:rPr>
+        <w:t>state</w:t>
+      </w:r>
+      <w:r>
+        <w:rPr>
+          <w:rFonts w:ascii="Times New Roman" w:hAnsi="Times New Roman"/>
+          <w:sz w:val="24"/>
+        </w:rPr>
+        <w:t>), the smaller the intro-</w:t>
+      </w:r>
+      <w:r>
+        <w:rPr>
+          <w:rFonts w:ascii="Times New Roman" w:hAnsi="Times New Roman" w:cs="Times New Roman"/>
+          <w:sz w:val="24"/>
+          <w:szCs w:val="24"/>
+        </w:rPr>
+        <w:t>cavity mode</w:t>
+      </w:r>
+      <w:r>
+        <w:rPr>
+          <w:rFonts w:ascii="Times New Roman" w:hAnsi="Times New Roman" w:cs="Times New Roman"/>
+          <w:sz w:val="24"/>
+          <w:szCs w:val="24"/>
+        </w:rPr>
+        <w:t xml:space="preserve"> sizes, </w:t>
+      </w:r>
+      <w:r>
+        <w:rPr>
+          <w:rFonts w:ascii="Times New Roman" w:hAnsi="Times New Roman" w:cs="Times New Roman"/>
+          <w:sz w:val="24"/>
+          <w:szCs w:val="24"/>
+        </w:rPr>
+        <w:t>the</w:t>
+      </w:r>
+      <w:r>
+        <w:rPr>
+          <w:rFonts w:ascii="Times New Roman" w:hAnsi="Times New Roman" w:cs="Times New Roman"/>
+          <w:sz w:val="24"/>
+          <w:szCs w:val="24"/>
+        </w:rPr>
+        <w:t xml:space="preserve"> more thermal load</w:t>
+      </w:r>
+      <w:r>
+        <w:rPr>
+          <w:rFonts w:ascii="Times New Roman" w:hAnsi="Times New Roman" w:cs="Times New Roman"/>
+          <w:sz w:val="24"/>
+          <w:szCs w:val="24"/>
+        </w:rPr>
+        <w:t xml:space="preserve"> it generates</w:t>
+      </w:r>
+      <w:r>
+        <w:rPr>
+          <w:rFonts w:ascii="Times New Roman" w:hAnsi="Times New Roman" w:cs="Times New Roman"/>
+          <w:sz w:val="24"/>
+          <w:szCs w:val="24"/>
+        </w:rPr>
+        <w:t xml:space="preserve"> [</w:t>
+      </w:r>
+      <w:r>
+        <w:rPr>
+          <w:rFonts w:ascii="Times New Roman" w:hAnsi="Times New Roman" w:cs="Times New Roman"/>
+          <w:color w:val="FF0000"/>
+          <w:sz w:val="24"/>
+          <w:szCs w:val="24"/>
+        </w:rPr>
+        <w:t>Pump-to-mode size ratio dependence of thermal loading in diode-end-pumped solid-state lasers</w:t>
+      </w:r>
+      <w:r>
+        <w:rPr>
+          <w:rFonts w:ascii="Times New Roman" w:hAnsi="Times New Roman" w:cs="Times New Roman"/>
+          <w:sz w:val="24"/>
+          <w:szCs w:val="24"/>
+        </w:rPr>
+        <w:t>]</w:t>
+      </w:r>
+      <w:r>
+        <w:rPr>
+          <w:rFonts w:ascii="Times New Roman" w:hAnsi="Times New Roman" w:cs="Times New Roman"/>
+          <w:sz w:val="24"/>
+          <w:szCs w:val="24"/>
+        </w:rPr>
+        <w:t xml:space="preserve">, </w:t>
+      </w:r>
+      <w:r>
+        <w:rPr>
+          <w:rFonts w:ascii="Times New Roman" w:hAnsi="Times New Roman" w:cs="Times New Roman"/>
+          <w:sz w:val="24"/>
+          <w:szCs w:val="24"/>
+        </w:rPr>
+        <w:t>leading to</w:t>
+      </w:r>
+      <w:r>
+        <w:rPr>
+          <w:rFonts w:ascii="Times New Roman" w:hAnsi="Times New Roman" w:cs="Times New Roman"/>
+          <w:sz w:val="24"/>
+          <w:szCs w:val="24"/>
+        </w:rPr>
+        <w:t xml:space="preserve"> </w:t>
+      </w:r>
+      <w:r>
+        <w:rPr>
+          <w:rFonts w:ascii="Times New Roman" w:hAnsi="Times New Roman" w:cs="Times New Roman"/>
+          <w:sz w:val="24"/>
+          <w:szCs w:val="24"/>
+        </w:rPr>
+        <w:t xml:space="preserve">more heat </w:t>
+      </w:r>
+      <w:r>
+        <w:rPr>
+          <w:rFonts w:ascii="Times New Roman" w:hAnsi="Times New Roman" w:cs="Times New Roman"/>
+          <w:sz w:val="24"/>
+          <w:szCs w:val="24"/>
+        </w:rPr>
+        <w:t>production</w:t>
+      </w:r>
+      <w:r>
+        <w:rPr>
+          <w:rFonts w:ascii="Times New Roman" w:hAnsi="Times New Roman" w:cs="Times New Roman"/>
+          <w:sz w:val="24"/>
+          <w:szCs w:val="24"/>
+        </w:rPr>
+        <w:t>, which results</w:t>
+      </w:r>
+      <w:r>
+        <w:rPr>
+          <w:rFonts w:ascii="Times New Roman" w:hAnsi="Times New Roman" w:cs="Times New Roman"/>
+          <w:sz w:val="24"/>
+          <w:szCs w:val="24"/>
+        </w:rPr>
+        <w:t xml:space="preserve"> in </w:t>
+      </w:r>
+      <w:r>
+        <w:rPr>
+          <w:rFonts w:ascii="Times New Roman" w:hAnsi="Times New Roman" w:cs="Times New Roman"/>
+          <w:sz w:val="24"/>
+          <w:szCs w:val="24"/>
+        </w:rPr>
+        <w:t>a more efficient lasing</w:t>
+      </w:r>
+      <w:r>
+        <w:rPr>
+          <w:rFonts w:ascii="Times New Roman" w:hAnsi="Times New Roman" w:cs="Times New Roman"/>
+          <w:sz w:val="24"/>
+          <w:szCs w:val="24"/>
+        </w:rPr>
+        <w:t xml:space="preserve"> for </w:t>
+      </w:r>
+      <w:r>
+        <w:rPr>
+          <w:rFonts w:ascii="Times New Roman" w:hAnsi="Times New Roman" w:cs="Times New Roman"/>
+          <w:sz w:val="24"/>
+          <w:szCs w:val="24"/>
+        </w:rPr>
+        <w:t>522 nm laser operation</w:t>
+      </w:r>
+      <w:r>
+        <w:rPr>
+          <w:rFonts w:ascii="Times New Roman" w:hAnsi="Times New Roman" w:cs="Times New Roman"/>
+          <w:sz w:val="24"/>
+          <w:szCs w:val="24"/>
+        </w:rPr>
+        <w:t xml:space="preserve"> as explained above</w:t>
+      </w:r>
+      <w:r>
+        <w:rPr>
+          <w:rFonts w:ascii="Times New Roman" w:hAnsi="Times New Roman" w:cs="Times New Roman"/>
+          <w:sz w:val="24"/>
+          <w:szCs w:val="24"/>
+        </w:rPr>
+        <w:t>.</w:t>
+      </w:r>
+      <w:r>
+        <w:rPr>
+          <w:rFonts w:ascii="Times New Roman" w:hAnsi="Times New Roman" w:cs="Times New Roman"/>
+          <w:sz w:val="24"/>
+          <w:szCs w:val="24"/>
+        </w:rPr>
+        <w:t xml:space="preserve"> </w:t>
+      </w:r>
+      <w:r>
+        <w:rPr>
+          <w:rFonts w:ascii="Times New Roman" w:hAnsi="Times New Roman" w:cs="Times New Roman"/>
+          <w:sz w:val="24"/>
+          <w:szCs w:val="24"/>
+        </w:rPr>
+        <w:t>W</w:t>
+      </w:r>
+      <w:r>
+        <w:rPr>
+          <w:rFonts w:ascii="Times New Roman" w:hAnsi="Times New Roman" w:cs="Times New Roman"/>
+          <w:sz w:val="24"/>
+          <w:szCs w:val="24"/>
+        </w:rPr>
+        <w:t>hile for the 639 nm laser operation</w:t>
+      </w:r>
+      <w:r>
+        <w:rPr>
+          <w:rFonts w:ascii="Times New Roman" w:hAnsi="Times New Roman" w:cs="Times New Roman"/>
+          <w:sz w:val="24"/>
+          <w:szCs w:val="24"/>
+        </w:rPr>
+        <w:t>,</w:t>
+      </w:r>
+      <w:r>
+        <w:rPr>
+          <w:rFonts w:ascii="Times New Roman" w:hAnsi="Times New Roman" w:cs="Times New Roman"/>
+          <w:sz w:val="24"/>
+          <w:szCs w:val="24"/>
+        </w:rPr>
+        <w:t xml:space="preserve"> which corresponds to</w:t>
+      </w:r>
+      <w:r>
+        <w:rPr>
+          <w:rFonts w:ascii="Times New Roman" w:hAnsi="Times New Roman" w:cs="Times New Roman"/>
+          <w:sz w:val="24"/>
+          <w:szCs w:val="24"/>
+        </w:rPr>
+        <w:t xml:space="preserve"> a </w:t>
+      </w:r>
+      <w:r>
+        <w:rPr>
+          <w:rFonts w:ascii="Times New Roman" w:hAnsi="Times New Roman" w:cs="Times New Roman"/>
+          <w:sz w:val="24"/>
+          <w:szCs w:val="24"/>
+        </w:rPr>
+        <w:t xml:space="preserve">typical </w:t>
+      </w:r>
+      <w:r>
+        <w:rPr>
+          <w:rFonts w:ascii="Times New Roman" w:hAnsi="Times New Roman" w:cs="Times New Roman"/>
+          <w:sz w:val="24"/>
+          <w:szCs w:val="24"/>
+        </w:rPr>
+        <w:t xml:space="preserve">four </w:t>
+      </w:r>
+      <w:r>
+        <w:rPr>
+          <w:rFonts w:ascii="Times New Roman" w:hAnsi="Times New Roman" w:cs="Times New Roman"/>
+          <w:sz w:val="24"/>
+          <w:szCs w:val="24"/>
+        </w:rPr>
+        <w:t>level</w:t>
+      </w:r>
+      <w:r>
+        <w:rPr>
+          <w:rFonts w:ascii="Times New Roman" w:hAnsi="Times New Roman" w:cs="Times New Roman"/>
+          <w:sz w:val="24"/>
+          <w:szCs w:val="24"/>
+        </w:rPr>
+        <w:t xml:space="preserve"> </w:t>
+      </w:r>
+      <w:r>
+        <w:rPr>
+          <w:rFonts w:ascii="Times New Roman" w:hAnsi="Times New Roman" w:cs="Times New Roman"/>
+          <w:sz w:val="24"/>
+          <w:szCs w:val="24"/>
+        </w:rPr>
+        <w:t>energy</w:t>
+      </w:r>
+      <w:r>
+        <w:rPr>
+          <w:rFonts w:ascii="Times New Roman" w:hAnsi="Times New Roman" w:cs="Times New Roman"/>
+          <w:sz w:val="24"/>
+          <w:szCs w:val="24"/>
+        </w:rPr>
+        <w:t xml:space="preserve"> </w:t>
+      </w:r>
+      <w:r>
+        <w:rPr>
+          <w:rFonts w:ascii="Times New Roman" w:hAnsi="Times New Roman" w:cs="Times New Roman"/>
+          <w:sz w:val="24"/>
+          <w:szCs w:val="24"/>
+        </w:rPr>
+        <w:t>system</w:t>
+      </w:r>
+      <w:r>
+        <w:rPr>
+          <w:rFonts w:ascii="Times New Roman" w:hAnsi="Times New Roman" w:cs="Times New Roman"/>
+          <w:sz w:val="24"/>
+          <w:szCs w:val="24"/>
+        </w:rPr>
+        <w:t xml:space="preserve">, </w:t>
+      </w:r>
+      <w:r>
+        <w:rPr>
+          <w:rFonts w:ascii="Times New Roman" w:hAnsi="Times New Roman" w:cs="Times New Roman"/>
+          <w:color w:val="000000"/>
+          <w:sz w:val="24"/>
+          <w:szCs w:val="24"/>
+        </w:rPr>
+        <w:t>mitigating thermal effects</w:t>
+      </w:r>
+      <w:r>
+        <w:rPr>
+          <w:rFonts w:ascii="Times New Roman" w:hAnsi="Times New Roman" w:cs="Times New Roman"/>
+          <w:color w:val="000000"/>
+          <w:sz w:val="24"/>
+          <w:szCs w:val="24"/>
+        </w:rPr>
+        <w:t xml:space="preserve"> </w:t>
+      </w:r>
+      <w:r>
+        <w:rPr>
+          <w:rFonts w:ascii="Times New Roman" w:hAnsi="Times New Roman" w:cs="Times New Roman"/>
+          <w:color w:val="000000"/>
+          <w:sz w:val="24"/>
+          <w:szCs w:val="24"/>
+        </w:rPr>
+        <w:t>is</w:t>
+      </w:r>
+      <w:r>
+        <w:rPr>
+          <w:rFonts w:ascii="Times New Roman" w:hAnsi="Times New Roman" w:cs="Times New Roman"/>
+          <w:color w:val="000000"/>
+          <w:sz w:val="24"/>
+          <w:szCs w:val="24"/>
+        </w:rPr>
+        <w:t xml:space="preserve"> more </w:t>
+      </w:r>
+      <w:r>
+        <w:rPr>
+          <w:rFonts w:ascii="Times New Roman" w:hAnsi="Times New Roman" w:cs="Times New Roman"/>
+          <w:color w:val="000000"/>
+          <w:sz w:val="24"/>
+          <w:szCs w:val="24"/>
+        </w:rPr>
+        <w:t xml:space="preserve">favorable </w:t>
+      </w:r>
+      <w:r>
+        <w:rPr>
+          <w:rFonts w:ascii="Times New Roman" w:hAnsi="Times New Roman" w:cs="Times New Roman"/>
+          <w:color w:val="000000"/>
+          <w:sz w:val="24"/>
+          <w:szCs w:val="24"/>
+        </w:rPr>
+        <w:t xml:space="preserve">as </w:t>
+      </w:r>
+      <w:r>
+        <w:rPr>
+          <w:rFonts w:ascii="Times New Roman" w:hAnsi="Times New Roman" w:cs="Times New Roman"/>
+          <w:color w:val="000000"/>
+          <w:sz w:val="24"/>
+          <w:szCs w:val="24"/>
+        </w:rPr>
+        <w:t>for improving lasing efficiency</w:t>
+      </w:r>
+      <w:r>
+        <w:rPr>
+          <w:rFonts w:ascii="Times New Roman" w:hAnsi="Times New Roman" w:cs="Times New Roman"/>
+          <w:color w:val="000000"/>
+          <w:sz w:val="24"/>
+          <w:szCs w:val="24"/>
+        </w:rPr>
+        <w:t xml:space="preserve">, especially for </w:t>
+      </w:r>
+      <w:r>
+        <w:rPr>
+          <w:rFonts w:ascii="Times New Roman" w:hAnsi="Times New Roman" w:cs="Times New Roman"/>
+          <w:color w:val="000000"/>
+          <w:sz w:val="24"/>
+          <w:szCs w:val="24"/>
+        </w:rPr>
+        <w:t>ultra-fast</w:t>
+      </w:r>
+      <w:r>
+        <w:rPr>
+          <w:rFonts w:ascii="Times New Roman" w:hAnsi="Times New Roman" w:cs="Times New Roman"/>
+          <w:color w:val="000000"/>
+          <w:sz w:val="24"/>
+          <w:szCs w:val="24"/>
+        </w:rPr>
+        <w:t xml:space="preserve"> laser operation</w:t>
+      </w:r>
+      <w:r>
+        <w:rPr>
+          <w:rFonts w:ascii="Times New Roman" w:hAnsi="Times New Roman" w:cs="Times New Roman"/>
+          <w:color w:val="000000"/>
+          <w:sz w:val="24"/>
+          <w:szCs w:val="24"/>
+        </w:rPr>
+        <w:t>s</w:t>
+      </w:r>
+      <w:r>
+        <w:rPr>
+          <w:rFonts w:ascii="Times New Roman" w:hAnsi="Times New Roman" w:cs="Times New Roman"/>
+          <w:color w:val="000000"/>
+          <w:sz w:val="24"/>
+          <w:szCs w:val="24"/>
+        </w:rPr>
+        <w:t xml:space="preserve">, with which the </w:t>
+      </w:r>
+      <w:r>
+        <w:rPr>
+          <w:rFonts w:ascii="Times New Roman" w:hAnsi="Times New Roman" w:cs="Times New Roman"/>
+          <w:color w:val="000000"/>
+          <w:sz w:val="24"/>
+          <w:szCs w:val="24"/>
+        </w:rPr>
+        <w:t xml:space="preserve">peak power might be very </w:t>
+      </w:r>
+      <w:bookmarkStart w:id="0" w:name="_GoBack"/>
+      <w:bookmarkEnd w:id="0"/>
+      <w:r>
+        <w:rPr>
+          <w:rFonts w:ascii="Times New Roman" w:hAnsi="Times New Roman" w:cs="Times New Roman"/>
+          <w:color w:val="000000"/>
+          <w:sz w:val="24"/>
+          <w:szCs w:val="24"/>
+        </w:rPr>
+        <w:t xml:space="preserve">high, leading to a </w:t>
+      </w:r>
+      <w:r>
+        <w:rPr>
+          <w:rFonts w:ascii="Times New Roman" w:hAnsi="Times New Roman" w:cs="Times New Roman"/>
+          <w:color w:val="000000"/>
+          <w:sz w:val="24"/>
+          <w:szCs w:val="24"/>
+        </w:rPr>
+        <w:t xml:space="preserve">more severe </w:t>
+      </w:r>
+      <w:r>
+        <w:rPr>
+          <w:rFonts w:ascii="Times New Roman" w:hAnsi="Times New Roman" w:cs="Times New Roman"/>
+          <w:color w:val="000000"/>
+          <w:sz w:val="24"/>
+          <w:szCs w:val="24"/>
+        </w:rPr>
+        <w:t>thermal loading</w:t>
+      </w:r>
+      <w:r>
+        <w:rPr>
+          <w:rFonts w:ascii="Times New Roman" w:hAnsi="Times New Roman" w:cs="Times New Roman"/>
+          <w:color w:val="000000"/>
+          <w:sz w:val="24"/>
+          <w:szCs w:val="24"/>
+        </w:rPr>
+        <w:t>.</w:t>
+      </w:r>
     </w:p>
     <w:p>
       <w:pPr>
         <w:spacing w:line="360" w:lineRule="auto"/>
         <w:rPr>
-          <w:rFonts w:ascii="Times New Roman" w:hAnsi="Times New Roman"/>
-          <w:sz w:val="24"/>
-        </w:rPr>
-      </w:pPr>
-      <w:r>
-        <w:rPr>
-          <w:rFonts w:ascii="Times New Roman" w:hAnsi="Times New Roman"/>
-          <w:sz w:val="24"/>
-        </w:rPr>
-        <w:t>However, it</w:t>
+          <w:rFonts w:ascii="Times New Roman" w:hAnsi="Times New Roman" w:cs="Times New Roman"/>
+          <w:color w:val="000000"/>
+          <w:sz w:val="24"/>
+          <w:szCs w:val="24"/>
+        </w:rPr>
+      </w:pPr>
+      <w:r>
+        <w:rPr>
+          <w:rFonts w:ascii="Times New Roman" w:hAnsi="Times New Roman" w:cs="Times New Roman"/>
+          <w:color w:val="000000"/>
+          <w:sz w:val="24"/>
+          <w:szCs w:val="24"/>
+        </w:rPr>
+        <w:t>T</w:t>
+      </w:r>
+      <w:r>
+        <w:rPr>
+          <w:rFonts w:ascii="Times New Roman" w:hAnsi="Times New Roman" w:cs="Times New Roman"/>
+          <w:color w:val="000000"/>
+          <w:sz w:val="24"/>
+          <w:szCs w:val="24"/>
+        </w:rPr>
+        <w:t>hat</w:t>
+      </w:r>
+      <w:r>
+        <w:rPr>
+          <w:rFonts w:ascii="Times New Roman" w:hAnsi="Times New Roman" w:cs="Times New Roman"/>
+          <w:color w:val="000000"/>
+          <w:sz w:val="24"/>
+          <w:szCs w:val="24"/>
+        </w:rPr>
+        <w:t xml:space="preserve"> could explain why</w:t>
+      </w:r>
+      <w:r>
+        <w:rPr>
+          <w:rFonts w:ascii="Times New Roman" w:hAnsi="Times New Roman" w:cs="Times New Roman"/>
+          <w:color w:val="000000"/>
+          <w:sz w:val="24"/>
+          <w:szCs w:val="24"/>
+        </w:rPr>
+        <w:t xml:space="preserve">, considering the same cavity </w:t>
+      </w:r>
+      <w:proofErr w:type="spellStart"/>
+      <w:r>
+        <w:rPr>
+          <w:rFonts w:ascii="Times New Roman" w:hAnsi="Times New Roman" w:cs="Times New Roman"/>
+          <w:color w:val="000000"/>
+          <w:sz w:val="24"/>
+          <w:szCs w:val="24"/>
+        </w:rPr>
+        <w:t>sheme</w:t>
+      </w:r>
+      <w:proofErr w:type="spellEnd"/>
+      <w:r>
+        <w:rPr>
+          <w:rFonts w:ascii="Times New Roman" w:hAnsi="Times New Roman" w:cs="Times New Roman"/>
+          <w:color w:val="000000"/>
+          <w:sz w:val="24"/>
+          <w:szCs w:val="24"/>
+        </w:rPr>
+        <w:t>,</w:t>
+      </w:r>
+      <w:r>
+        <w:rPr>
+          <w:rFonts w:ascii="Times New Roman" w:hAnsi="Times New Roman" w:cs="Times New Roman"/>
+          <w:color w:val="000000"/>
+          <w:sz w:val="24"/>
+          <w:szCs w:val="24"/>
+        </w:rPr>
+        <w:t xml:space="preserve"> a shorter effective cavity length</w:t>
+      </w:r>
+      <w:r>
+        <w:rPr>
+          <w:rFonts w:ascii="Times New Roman" w:hAnsi="Times New Roman" w:cs="Times New Roman"/>
+          <w:color w:val="000000"/>
+          <w:sz w:val="24"/>
+          <w:szCs w:val="24"/>
+        </w:rPr>
+        <w:t xml:space="preserve"> </w:t>
+      </w:r>
+      <w:r>
+        <w:rPr>
+          <w:rFonts w:ascii="Times New Roman" w:hAnsi="Times New Roman" w:cs="Times New Roman"/>
+          <w:color w:val="000000"/>
+          <w:sz w:val="24"/>
+          <w:szCs w:val="24"/>
+        </w:rPr>
+        <w:t xml:space="preserve">for </w:t>
+      </w:r>
+      <w:r>
+        <w:rPr>
+          <w:rFonts w:ascii="Times New Roman" w:hAnsi="Times New Roman" w:cs="Times New Roman"/>
+          <w:color w:val="000000"/>
+          <w:sz w:val="24"/>
+          <w:szCs w:val="24"/>
+        </w:rPr>
+        <w:t xml:space="preserve">self-mode-locked </w:t>
+      </w:r>
+      <w:r>
+        <w:rPr>
+          <w:rFonts w:ascii="Times New Roman" w:hAnsi="Times New Roman" w:cs="Times New Roman"/>
+          <w:color w:val="000000"/>
+          <w:sz w:val="24"/>
+          <w:szCs w:val="24"/>
+        </w:rPr>
+        <w:t>operation at</w:t>
+      </w:r>
+      <w:r>
+        <w:rPr>
+          <w:rFonts w:ascii="Times New Roman" w:hAnsi="Times New Roman" w:cs="Times New Roman"/>
+          <w:color w:val="000000"/>
+          <w:sz w:val="24"/>
+          <w:szCs w:val="24"/>
+        </w:rPr>
+        <w:t xml:space="preserve"> 639 nm</w:t>
+      </w:r>
+      <w:r>
+        <w:rPr>
+          <w:rFonts w:ascii="Times New Roman" w:hAnsi="Times New Roman" w:cs="Times New Roman"/>
+          <w:color w:val="000000"/>
+          <w:sz w:val="24"/>
+          <w:szCs w:val="24"/>
+        </w:rPr>
+        <w:t>, compared with that of 522 nm</w:t>
+      </w:r>
+      <w:r>
+        <w:rPr>
+          <w:rFonts w:ascii="Times New Roman" w:hAnsi="Times New Roman" w:cs="Times New Roman"/>
+          <w:color w:val="000000"/>
+          <w:sz w:val="24"/>
+          <w:szCs w:val="24"/>
+        </w:rPr>
+        <w:t>,</w:t>
+      </w:r>
+      <w:r>
+        <w:rPr>
+          <w:rFonts w:ascii="Times New Roman" w:hAnsi="Times New Roman" w:cs="Times New Roman"/>
+          <w:color w:val="000000"/>
+          <w:sz w:val="24"/>
+          <w:szCs w:val="24"/>
+        </w:rPr>
+        <w:t xml:space="preserve"> was obtained to achieve the best laser performance.</w:t>
       </w:r>
     </w:p>
     <w:p>
@@ -6940,28 +7869,39 @@
           <w:sz w:val="24"/>
         </w:rPr>
       </w:pPr>
-      <w:r>
-        <w:rPr>
-          <w:rFonts w:ascii="Times New Roman" w:hAnsi="Times New Roman"/>
-          <w:sz w:val="24"/>
-        </w:rPr>
-        <w:t>provides the highest Stokes efficiency and thus the lowest heat generation. Furthermore, it emits from a higher</w:t>
-      </w:r>
     </w:p>
     <w:p>
       <w:pPr>
         <w:spacing w:line="360" w:lineRule="auto"/>
         <w:rPr>
-          <w:rFonts w:ascii="Times New Roman" w:hAnsi="Times New Roman"/>
-          <w:sz w:val="24"/>
-        </w:rPr>
-      </w:pPr>
-      <w:r>
-        <w:rPr>
-          <w:rFonts w:ascii="Times New Roman" w:hAnsi="Times New Roman"/>
-          <w:sz w:val="24"/>
-        </w:rPr>
-        <w:t>level within the thermally coupled 3PJ and 1I6 multiplets</w:t>
+          <w:rFonts w:ascii="Times New Roman" w:hAnsi="Times New Roman" w:hint="eastAsia"/>
+          <w:color w:val="00B050"/>
+          <w:sz w:val="24"/>
+        </w:rPr>
+      </w:pPr>
+      <w:r>
+        <w:rPr>
+          <w:rFonts w:ascii="Times New Roman" w:hAnsi="Times New Roman"/>
+          <w:color w:val="00B050"/>
+          <w:sz w:val="24"/>
+        </w:rPr>
+        <w:t>F</w:t>
+      </w:r>
+      <w:r>
+        <w:rPr>
+          <w:rFonts w:ascii="Times New Roman" w:hAnsi="Times New Roman" w:hint="eastAsia"/>
+          <w:color w:val="00B050"/>
+          <w:sz w:val="24"/>
+        </w:rPr>
+        <w:t xml:space="preserve">or </w:t>
+      </w:r>
+      <w:r>
+        <w:rPr>
+          <w:rFonts w:ascii="Times New Roman" w:hAnsi="Times New Roman"/>
+          <w:color w:val="00B050"/>
+          <w:sz w:val="24"/>
+        </w:rPr>
+        <w:t>the ~1.8 m cavity red</w:t>
       </w:r>
     </w:p>
     <w:p>
@@ -6972,13 +7912,6 @@
           <w:sz w:val="24"/>
         </w:rPr>
       </w:pPr>
-      <w:r>
-        <w:rPr>
-          <w:rFonts w:ascii="Times New Roman" w:hAnsi="Times New Roman"/>
-          <w:sz w:val="24"/>
-        </w:rPr>
-        <w:t>(see Fig. 1), which could lead to increased effective cross</w:t>
-      </w:r>
     </w:p>
     <w:p>
       <w:pPr>
@@ -6993,7 +7926,7 @@
           <w:rFonts w:ascii="Times New Roman" w:hAnsi="Times New Roman"/>
           <w:sz w:val="24"/>
         </w:rPr>
-        <w:t>sections at higher temperatures, making the laser even</w:t>
+        <w:t>a cavity length of ~0.3 m was also used to generate 522 nm self-mode-locked laser with a repetition rate of approximately 500MHz.</w:t>
       </w:r>
     </w:p>
     <w:p>
@@ -7004,13 +7937,6 @@
           <w:sz w:val="24"/>
         </w:rPr>
       </w:pPr>
-      <w:r>
-        <w:rPr>
-          <w:rFonts w:ascii="Times New Roman" w:hAnsi="Times New Roman"/>
-          <w:sz w:val="24"/>
-        </w:rPr>
-        <w:t>benefit from moderate heating.</w:t>
-      </w:r>
     </w:p>
     <w:p>
       <w:pPr>
@@ -7034,7 +7960,7 @@
           <w:rFonts w:ascii="Times New Roman" w:hAnsi="Times New Roman"/>
           <w:sz w:val="24"/>
         </w:rPr>
-        <w:t xml:space="preserve">Less subject to thermal effect to some extent, </w:t>
+        <w:t>As a result, the total cavity length was ~1.8 m, which coincides well with the repetition rate measured to be ~85 MHz shown in Figure 5(c).</w:t>
       </w:r>
     </w:p>
     <w:p>
@@ -7045,22 +7971,22 @@
           <w:sz w:val="24"/>
         </w:rPr>
       </w:pPr>
-      <w:r>
-        <w:rPr>
-          <w:rFonts w:ascii="Times New Roman" w:hAnsi="Times New Roman"/>
-          <w:sz w:val="24"/>
-        </w:rPr>
-        <w:t>Can tolerance smaller intro-cavity mode size</w:t>
-      </w:r>
     </w:p>
     <w:p>
       <w:pPr>
         <w:spacing w:line="360" w:lineRule="auto"/>
         <w:rPr>
-          <w:rFonts w:ascii="Times New Roman" w:hAnsi="Times New Roman" w:hint="eastAsia"/>
-          <w:sz w:val="24"/>
-        </w:rPr>
-      </w:pPr>
+          <w:rFonts w:ascii="Times New Roman" w:hAnsi="Times New Roman"/>
+          <w:sz w:val="24"/>
+        </w:rPr>
+      </w:pPr>
+      <w:r>
+        <w:rPr>
+          <w:rFonts w:ascii="Times New Roman" w:hAnsi="Times New Roman"/>
+          <w:sz w:val="24"/>
+        </w:rPr>
+        <w:t>corresponding power</w:t>
+      </w:r>
     </w:p>
     <w:p>
       <w:pPr>
@@ -7075,7 +8001,7 @@
           <w:rFonts w:ascii="Times New Roman" w:hAnsi="Times New Roman"/>
           <w:sz w:val="24"/>
         </w:rPr>
-        <w:t>a cavity length of ~0.3 m was also used to generate 522 nm self-mode-locked laser with a repetition rate of approximately 500MHz.</w:t>
+        <w:t>spectrum is shown in Fig. 3(c).</w:t>
       </w:r>
     </w:p>
     <w:p>
@@ -7095,6 +8021,129 @@
           <w:sz w:val="24"/>
         </w:rPr>
       </w:pPr>
+      <w:r>
+        <w:rPr>
+          <w:rFonts w:ascii="Times New Roman" w:hAnsi="Times New Roman"/>
+          <w:sz w:val="24"/>
+        </w:rPr>
+        <w:t xml:space="preserve">The laser was </w:t>
+      </w:r>
+      <w:proofErr w:type="spellStart"/>
+      <w:r>
+        <w:rPr>
+          <w:rFonts w:ascii="Times New Roman" w:hAnsi="Times New Roman"/>
+          <w:sz w:val="24"/>
+        </w:rPr>
+        <w:t>cw</w:t>
+      </w:r>
+      <w:proofErr w:type="spellEnd"/>
+      <w:r>
+        <w:rPr>
+          <w:rFonts w:ascii="Times New Roman" w:hAnsi="Times New Roman"/>
+          <w:sz w:val="24"/>
+        </w:rPr>
+        <w:t xml:space="preserve"> mode locked at </w:t>
+      </w:r>
+      <w:r>
+        <w:rPr>
+          <w:rFonts w:ascii="Times New Roman" w:hAnsi="Times New Roman"/>
+          <w:sz w:val="24"/>
+        </w:rPr>
+        <w:t>~85</w:t>
+      </w:r>
+      <w:r>
+        <w:rPr>
+          <w:rFonts w:ascii="Times New Roman" w:hAnsi="Times New Roman"/>
+          <w:sz w:val="24"/>
+        </w:rPr>
+        <w:t xml:space="preserve"> </w:t>
+      </w:r>
+      <w:r>
+        <w:rPr>
+          <w:rFonts w:ascii="Times New Roman" w:hAnsi="Times New Roman"/>
+          <w:sz w:val="24"/>
+        </w:rPr>
+        <w:t>M</w:t>
+      </w:r>
+      <w:r>
+        <w:rPr>
+          <w:rFonts w:ascii="Times New Roman" w:hAnsi="Times New Roman"/>
+          <w:sz w:val="24"/>
+        </w:rPr>
+        <w:t>Hz</w:t>
+      </w:r>
+      <w:r>
+        <w:rPr>
+          <w:rFonts w:ascii="Times New Roman" w:hAnsi="Times New Roman"/>
+          <w:sz w:val="24"/>
+        </w:rPr>
+        <w:t xml:space="preserve"> </w:t>
+      </w:r>
+      <w:r>
+        <w:rPr>
+          <w:rFonts w:ascii="Times New Roman" w:hAnsi="Times New Roman"/>
+          <w:sz w:val="24"/>
+        </w:rPr>
+        <w:t>with only weak noise, and the difference between</w:t>
+      </w:r>
+      <w:r>
+        <w:rPr>
+          <w:rFonts w:ascii="Times New Roman" w:hAnsi="Times New Roman"/>
+          <w:sz w:val="24"/>
+        </w:rPr>
+        <w:t xml:space="preserve"> </w:t>
+      </w:r>
+      <w:r>
+        <w:rPr>
+          <w:rFonts w:ascii="Times New Roman" w:hAnsi="Times New Roman"/>
+          <w:sz w:val="24"/>
+        </w:rPr>
+        <w:t>the peak of mode-locked frequency and that of relaxation oscillation frequency was experimentally found</w:t>
+      </w:r>
+      <w:r>
+        <w:rPr>
+          <w:rFonts w:ascii="Times New Roman" w:hAnsi="Times New Roman"/>
+          <w:sz w:val="24"/>
+        </w:rPr>
+        <w:t xml:space="preserve"> </w:t>
+      </w:r>
+      <w:r>
+        <w:rPr>
+          <w:rFonts w:ascii="Times New Roman" w:hAnsi="Times New Roman"/>
+          <w:sz w:val="24"/>
+        </w:rPr>
+        <w:t xml:space="preserve">to be larger than </w:t>
+      </w:r>
+      <w:r>
+        <w:rPr>
+          <w:rFonts w:ascii="Times New Roman" w:hAnsi="Times New Roman"/>
+          <w:sz w:val="24"/>
+        </w:rPr>
+        <w:t>42</w:t>
+      </w:r>
+      <w:r>
+        <w:rPr>
+          <w:rFonts w:ascii="Times New Roman" w:hAnsi="Times New Roman"/>
+          <w:sz w:val="24"/>
+        </w:rPr>
+        <w:t xml:space="preserve"> </w:t>
+      </w:r>
+      <w:proofErr w:type="spellStart"/>
+      <w:r>
+        <w:rPr>
+          <w:rFonts w:ascii="Times New Roman" w:hAnsi="Times New Roman"/>
+          <w:sz w:val="24"/>
+        </w:rPr>
+        <w:t>dBm</w:t>
+      </w:r>
+      <w:proofErr w:type="spellEnd"/>
+      <w:r>
+        <w:rPr>
+          <w:rFonts w:ascii="Times New Roman" w:hAnsi="Times New Roman"/>
+          <w:sz w:val="24"/>
+        </w:rPr>
+        <w:t>.</w:t>
+      </w:r>
     </w:p>
     <w:p>
       <w:pPr>
@@ -7104,38 +8153,64 @@
           <w:sz w:val="24"/>
         </w:rPr>
       </w:pPr>
-      <w:r>
-        <w:rPr>
-          <w:rFonts w:ascii="Times New Roman" w:hAnsi="Times New Roman"/>
-          <w:sz w:val="24"/>
-        </w:rPr>
-        <w:t>As a result, the total cavity length was ~1.8 m, which coincides well with the repetition rate measured to be ~85 MHz shown in Figure 5(c).</w:t>
-      </w:r>
     </w:p>
     <w:p>
       <w:pPr>
         <w:spacing w:line="360" w:lineRule="auto"/>
         <w:rPr>
-          <w:rFonts w:ascii="Times New Roman" w:hAnsi="Times New Roman"/>
-          <w:sz w:val="24"/>
-        </w:rPr>
-      </w:pPr>
+          <w:rFonts w:ascii="Times New Roman" w:eastAsia="宋体" w:hAnsi="Times New Roman" w:cs="Times New Roman"/>
+          <w:kern w:val="0"/>
+          <w:sz w:val="24"/>
+          <w:szCs w:val="24"/>
+        </w:rPr>
+      </w:pPr>
+      <w:r>
+        <w:rPr>
+          <w:rFonts w:ascii="Times New Roman" w:eastAsia="宋体" w:hAnsi="Times New Roman" w:cs="Times New Roman" w:hint="eastAsia"/>
+          <w:kern w:val="0"/>
+          <w:sz w:val="24"/>
+          <w:szCs w:val="24"/>
+        </w:rPr>
+        <w:t xml:space="preserve">might be </w:t>
+      </w:r>
+      <w:r>
+        <w:rPr>
+          <w:rFonts w:ascii="Times New Roman" w:eastAsia="宋体" w:hAnsi="Times New Roman" w:cs="Times New Roman" w:hint="eastAsia"/>
+          <w:kern w:val="0"/>
+          <w:sz w:val="24"/>
+          <w:szCs w:val="24"/>
+        </w:rPr>
+        <w:t>restricted</w:t>
+      </w:r>
+      <w:r>
+        <w:rPr>
+          <w:rFonts w:ascii="Times New Roman" w:eastAsia="宋体" w:hAnsi="Times New Roman" w:cs="Times New Roman" w:hint="eastAsia"/>
+          <w:kern w:val="0"/>
+          <w:sz w:val="24"/>
+          <w:szCs w:val="24"/>
+        </w:rPr>
+        <w:t xml:space="preserve"> </w:t>
+      </w:r>
+      <w:r>
+        <w:rPr>
+          <w:rFonts w:ascii="Times New Roman" w:eastAsia="宋体" w:hAnsi="Times New Roman" w:cs="Times New Roman" w:hint="eastAsia"/>
+          <w:kern w:val="0"/>
+          <w:sz w:val="24"/>
+          <w:szCs w:val="24"/>
+        </w:rPr>
+        <w:t>to great extent by</w:t>
+      </w:r>
     </w:p>
     <w:p>
       <w:pPr>
         <w:spacing w:line="360" w:lineRule="auto"/>
         <w:rPr>
-          <w:rFonts w:ascii="Times New Roman" w:hAnsi="Times New Roman"/>
-          <w:sz w:val="24"/>
-        </w:rPr>
-      </w:pPr>
-      <w:r>
-        <w:rPr>
-          <w:rFonts w:ascii="Times New Roman" w:hAnsi="Times New Roman"/>
-          <w:sz w:val="24"/>
-        </w:rPr>
-        <w:t>corresponding power</w:t>
-      </w:r>
+          <w:rFonts w:ascii="Times New Roman" w:eastAsia="宋体" w:hAnsi="Times New Roman" w:cs="Times New Roman"/>
+          <w:kern w:val="0"/>
+          <w:sz w:val="24"/>
+          <w:szCs w:val="24"/>
+        </w:rPr>
+      </w:pPr>
     </w:p>
     <w:p>
       <w:pPr>
@@ -7150,7 +8225,7 @@
           <w:rFonts w:ascii="Times New Roman" w:hAnsi="Times New Roman"/>
           <w:sz w:val="24"/>
         </w:rPr>
-        <w:t>spectrum is shown in Fig. 3(c).</w:t>
+        <w:t>might result from the fact that</w:t>
       </w:r>
     </w:p>
     <w:p>
@@ -7161,6 +8236,13 @@
           <w:sz w:val="24"/>
         </w:rPr>
       </w:pPr>
+      <w:r>
+        <w:rPr>
+          <w:rFonts w:ascii="Times New Roman" w:hAnsi="Times New Roman"/>
+          <w:sz w:val="24"/>
+        </w:rPr>
+        <w:t>contribute to</w:t>
+      </w:r>
     </w:p>
     <w:p>
       <w:pPr>
@@ -7175,91 +8257,7 @@
           <w:rFonts w:ascii="Times New Roman" w:hAnsi="Times New Roman"/>
           <w:sz w:val="24"/>
         </w:rPr>
-        <w:t xml:space="preserve">The laser was cw mode locked at </w:t>
-      </w:r>
-      <w:r>
-        <w:rPr>
-          <w:rFonts w:ascii="Times New Roman" w:hAnsi="Times New Roman"/>
-          <w:sz w:val="24"/>
-        </w:rPr>
-        <w:t>~85</w:t>
-      </w:r>
-      <w:r>
-        <w:rPr>
-          <w:rFonts w:ascii="Times New Roman" w:hAnsi="Times New Roman"/>
-          <w:sz w:val="24"/>
-        </w:rPr>
-        <w:t xml:space="preserve"> </w:t>
-      </w:r>
-      <w:r>
-        <w:rPr>
-          <w:rFonts w:ascii="Times New Roman" w:hAnsi="Times New Roman"/>
-          <w:sz w:val="24"/>
-        </w:rPr>
-        <w:t>M</w:t>
-      </w:r>
-      <w:r>
-        <w:rPr>
-          <w:rFonts w:ascii="Times New Roman" w:hAnsi="Times New Roman"/>
-          <w:sz w:val="24"/>
-        </w:rPr>
-        <w:t>Hz</w:t>
-      </w:r>
-      <w:r>
-        <w:rPr>
-          <w:rFonts w:ascii="Times New Roman" w:hAnsi="Times New Roman"/>
-          <w:sz w:val="24"/>
-        </w:rPr>
-        <w:t xml:space="preserve"> </w:t>
-      </w:r>
-      <w:r>
-        <w:rPr>
-          <w:rFonts w:ascii="Times New Roman" w:hAnsi="Times New Roman"/>
-          <w:sz w:val="24"/>
-        </w:rPr>
-        <w:t>with only weak noise, and the difference between</w:t>
-      </w:r>
-      <w:r>
-        <w:rPr>
-          <w:rFonts w:ascii="Times New Roman" w:hAnsi="Times New Roman"/>
-          <w:sz w:val="24"/>
-        </w:rPr>
-        <w:t xml:space="preserve"> </w:t>
-      </w:r>
-      <w:r>
-        <w:rPr>
-          <w:rFonts w:ascii="Times New Roman" w:hAnsi="Times New Roman"/>
-          <w:sz w:val="24"/>
-        </w:rPr>
-        <w:t>the peak of mode-locked frequency and that of relaxation oscillation frequency was experimentally found</w:t>
-      </w:r>
-      <w:r>
-        <w:rPr>
-          <w:rFonts w:ascii="Times New Roman" w:hAnsi="Times New Roman"/>
-          <w:sz w:val="24"/>
-        </w:rPr>
-        <w:t xml:space="preserve"> </w:t>
-      </w:r>
-      <w:r>
-        <w:rPr>
-          <w:rFonts w:ascii="Times New Roman" w:hAnsi="Times New Roman"/>
-          <w:sz w:val="24"/>
-        </w:rPr>
-        <w:t xml:space="preserve">to be larger than </w:t>
-      </w:r>
-      <w:r>
-        <w:rPr>
-          <w:rFonts w:ascii="Times New Roman" w:hAnsi="Times New Roman"/>
-          <w:sz w:val="24"/>
-        </w:rPr>
-        <w:t>42</w:t>
-      </w:r>
-      <w:r>
-        <w:rPr>
-          <w:rFonts w:ascii="Times New Roman" w:hAnsi="Times New Roman"/>
-          <w:sz w:val="24"/>
-        </w:rPr>
-        <w:t xml:space="preserve"> dBm.</w:t>
+        <w:t>facilitate</w:t>
       </w:r>
     </w:p>
     <w:p>
@@ -7276,51 +8274,6 @@
         <w:spacing w:line="360" w:lineRule="auto"/>
         <w:rPr>
           <w:rFonts w:ascii="Times New Roman" w:hAnsi="Times New Roman"/>
-          <w:sz w:val="24"/>
-        </w:rPr>
-      </w:pPr>
-      <w:r>
-        <w:rPr>
-          <w:rFonts w:ascii="Times New Roman" w:eastAsia="宋体" w:hAnsi="Times New Roman" w:cs="Times New Roman" w:hint="eastAsia"/>
-          <w:kern w:val="0"/>
-          <w:sz w:val="24"/>
-          <w:szCs w:val="24"/>
-        </w:rPr>
-        <w:t xml:space="preserve">might be </w:t>
-      </w:r>
-      <w:r>
-        <w:rPr>
-          <w:rFonts w:ascii="Times New Roman" w:eastAsia="宋体" w:hAnsi="Times New Roman" w:cs="Times New Roman" w:hint="eastAsia"/>
-          <w:kern w:val="0"/>
-          <w:sz w:val="24"/>
-          <w:szCs w:val="24"/>
-        </w:rPr>
-        <w:t>restricted</w:t>
-      </w:r>
-      <w:r>
-        <w:rPr>
-          <w:rFonts w:ascii="Times New Roman" w:eastAsia="宋体" w:hAnsi="Times New Roman" w:cs="Times New Roman" w:hint="eastAsia"/>
-          <w:kern w:val="0"/>
-          <w:sz w:val="24"/>
-          <w:szCs w:val="24"/>
-        </w:rPr>
-        <w:t xml:space="preserve"> </w:t>
-      </w:r>
-      <w:r>
-        <w:rPr>
-          <w:rFonts w:ascii="Times New Roman" w:eastAsia="宋体" w:hAnsi="Times New Roman" w:cs="Times New Roman" w:hint="eastAsia"/>
-          <w:kern w:val="0"/>
-          <w:sz w:val="24"/>
-          <w:szCs w:val="24"/>
-        </w:rPr>
-        <w:t>to great extent by</w:t>
-      </w:r>
-    </w:p>
-    <w:p>
-      <w:pPr>
-        <w:spacing w:line="360" w:lineRule="auto"/>
-        <w:rPr>
-          <w:rFonts w:ascii="Times New Roman" w:hAnsi="Times New Roman" w:hint="eastAsia"/>
           <w:sz w:val="24"/>
         </w:rPr>
       </w:pPr>
@@ -7630,22 +8583,136 @@
           <w:rFonts w:ascii="Times New Roman" w:hAnsi="Times New Roman"/>
           <w:sz w:val="24"/>
         </w:rPr>
-        <w:t>M. Gaponenko, P. W. Metz, A. Härkönen, A. Heuer, T. Leinonen, M.</w:t>
-      </w:r>
-      <w:r>
-        <w:rPr>
-          <w:rFonts w:ascii="Times New Roman" w:hAnsi="Times New Roman"/>
-          <w:sz w:val="24"/>
-        </w:rPr>
-        <w:t xml:space="preserve"> </w:t>
-      </w:r>
-      <w:r>
-        <w:rPr>
-          <w:rFonts w:ascii="Times New Roman" w:hAnsi="Times New Roman"/>
-          <w:sz w:val="24"/>
-        </w:rPr>
-        <w:t>Guina, T. Südmeyer, G. Huber, and C. Kränkel, “SESAM modelocked</w:t>
-      </w:r>
+        <w:t xml:space="preserve">M. </w:t>
+      </w:r>
+      <w:proofErr w:type="spellStart"/>
+      <w:r>
+        <w:rPr>
+          <w:rFonts w:ascii="Times New Roman" w:hAnsi="Times New Roman"/>
+          <w:sz w:val="24"/>
+        </w:rPr>
+        <w:t>Gaponenko</w:t>
+      </w:r>
+      <w:proofErr w:type="spellEnd"/>
+      <w:r>
+        <w:rPr>
+          <w:rFonts w:ascii="Times New Roman" w:hAnsi="Times New Roman"/>
+          <w:sz w:val="24"/>
+        </w:rPr>
+        <w:t xml:space="preserve">, P. W. Metz, A. </w:t>
+      </w:r>
+      <w:proofErr w:type="spellStart"/>
+      <w:r>
+        <w:rPr>
+          <w:rFonts w:ascii="Times New Roman" w:hAnsi="Times New Roman"/>
+          <w:sz w:val="24"/>
+        </w:rPr>
+        <w:t>Härkönen</w:t>
+      </w:r>
+      <w:proofErr w:type="spellEnd"/>
+      <w:r>
+        <w:rPr>
+          <w:rFonts w:ascii="Times New Roman" w:hAnsi="Times New Roman"/>
+          <w:sz w:val="24"/>
+        </w:rPr>
+        <w:t xml:space="preserve">, A. </w:t>
+      </w:r>
+      <w:proofErr w:type="spellStart"/>
+      <w:r>
+        <w:rPr>
+          <w:rFonts w:ascii="Times New Roman" w:hAnsi="Times New Roman"/>
+          <w:sz w:val="24"/>
+        </w:rPr>
+        <w:t>Heuer</w:t>
+      </w:r>
+      <w:proofErr w:type="spellEnd"/>
+      <w:r>
+        <w:rPr>
+          <w:rFonts w:ascii="Times New Roman" w:hAnsi="Times New Roman"/>
+          <w:sz w:val="24"/>
+        </w:rPr>
+        <w:t xml:space="preserve">, T. </w:t>
+      </w:r>
+      <w:proofErr w:type="spellStart"/>
+      <w:r>
+        <w:rPr>
+          <w:rFonts w:ascii="Times New Roman" w:hAnsi="Times New Roman"/>
+          <w:sz w:val="24"/>
+        </w:rPr>
+        <w:t>Leinonen</w:t>
+      </w:r>
+      <w:proofErr w:type="spellEnd"/>
+      <w:r>
+        <w:rPr>
+          <w:rFonts w:ascii="Times New Roman" w:hAnsi="Times New Roman"/>
+          <w:sz w:val="24"/>
+        </w:rPr>
+        <w:t>, M.</w:t>
+      </w:r>
+      <w:r>
+        <w:rPr>
+          <w:rFonts w:ascii="Times New Roman" w:hAnsi="Times New Roman"/>
+          <w:sz w:val="24"/>
+        </w:rPr>
+        <w:t xml:space="preserve"> </w:t>
+      </w:r>
+      <w:proofErr w:type="spellStart"/>
+      <w:r>
+        <w:rPr>
+          <w:rFonts w:ascii="Times New Roman" w:hAnsi="Times New Roman"/>
+          <w:sz w:val="24"/>
+        </w:rPr>
+        <w:t>Guina</w:t>
+      </w:r>
+      <w:proofErr w:type="spellEnd"/>
+      <w:r>
+        <w:rPr>
+          <w:rFonts w:ascii="Times New Roman" w:hAnsi="Times New Roman"/>
+          <w:sz w:val="24"/>
+        </w:rPr>
+        <w:t xml:space="preserve">, T. </w:t>
+      </w:r>
+      <w:proofErr w:type="spellStart"/>
+      <w:r>
+        <w:rPr>
+          <w:rFonts w:ascii="Times New Roman" w:hAnsi="Times New Roman"/>
+          <w:sz w:val="24"/>
+        </w:rPr>
+        <w:t>Südmeyer</w:t>
+      </w:r>
+      <w:proofErr w:type="spellEnd"/>
+      <w:r>
+        <w:rPr>
+          <w:rFonts w:ascii="Times New Roman" w:hAnsi="Times New Roman"/>
+          <w:sz w:val="24"/>
+        </w:rPr>
+        <w:t xml:space="preserve">, G. Huber, and C. </w:t>
+      </w:r>
+      <w:proofErr w:type="spellStart"/>
+      <w:r>
+        <w:rPr>
+          <w:rFonts w:ascii="Times New Roman" w:hAnsi="Times New Roman"/>
+          <w:sz w:val="24"/>
+        </w:rPr>
+        <w:t>Kränkel</w:t>
+      </w:r>
+      <w:proofErr w:type="spellEnd"/>
+      <w:r>
+        <w:rPr>
+          <w:rFonts w:ascii="Times New Roman" w:hAnsi="Times New Roman"/>
+          <w:sz w:val="24"/>
+        </w:rPr>
+        <w:t xml:space="preserve">, “SESAM </w:t>
+      </w:r>
+      <w:proofErr w:type="spellStart"/>
+      <w:r>
+        <w:rPr>
+          <w:rFonts w:ascii="Times New Roman" w:hAnsi="Times New Roman"/>
+          <w:sz w:val="24"/>
+        </w:rPr>
+        <w:t>modelocked</w:t>
+      </w:r>
+      <w:proofErr w:type="spellEnd"/>
       <w:r>
         <w:rPr>
           <w:rFonts w:ascii="Times New Roman" w:hAnsi="Times New Roman"/>
@@ -7659,6 +8726,194 @@
           <w:sz w:val="24"/>
         </w:rPr>
         <w:t>red praseodymium laser,” Opt. Lett. 39, 6939–6941 (2014).</w:t>
+      </w:r>
+    </w:p>
+    <w:p>
+      <w:pPr>
+        <w:spacing w:line="360" w:lineRule="auto"/>
+        <w:rPr>
+          <w:rFonts w:ascii="Times New Roman" w:hAnsi="Times New Roman"/>
+          <w:sz w:val="24"/>
+        </w:rPr>
+      </w:pPr>
+    </w:p>
+    <w:p>
+      <w:pPr>
+        <w:spacing w:line="360" w:lineRule="auto"/>
+        <w:rPr>
+          <w:rFonts w:ascii="Times New Roman" w:hAnsi="Times New Roman"/>
+          <w:sz w:val="24"/>
+        </w:rPr>
+      </w:pPr>
+      <w:r>
+        <w:rPr>
+          <w:rFonts w:ascii="Times New Roman" w:hAnsi="Times New Roman"/>
+          <w:sz w:val="24"/>
+        </w:rPr>
+        <w:t>[</w:t>
+      </w:r>
+      <w:r>
+        <w:rPr>
+          <w:rFonts w:ascii="Times New Roman" w:hAnsi="Times New Roman"/>
+          <w:sz w:val="24"/>
+        </w:rPr>
+        <w:t>Red-luminescence analysis of Pr3+ doped fluoride crystals</w:t>
+      </w:r>
+      <w:r>
+        <w:rPr>
+          <w:rFonts w:ascii="Times New Roman" w:hAnsi="Times New Roman"/>
+          <w:sz w:val="24"/>
+        </w:rPr>
+        <w:t xml:space="preserve">] </w:t>
+      </w:r>
+      <w:r>
+        <w:rPr>
+          <w:rFonts w:ascii="Times New Roman" w:hAnsi="Times New Roman"/>
+          <w:sz w:val="24"/>
+        </w:rPr>
+        <w:t xml:space="preserve">S. </w:t>
+      </w:r>
+      <w:proofErr w:type="spellStart"/>
+      <w:r>
+        <w:rPr>
+          <w:rFonts w:ascii="Times New Roman" w:hAnsi="Times New Roman"/>
+          <w:sz w:val="24"/>
+        </w:rPr>
+        <w:t>Khiari</w:t>
+      </w:r>
+      <w:proofErr w:type="spellEnd"/>
+      <w:r>
+        <w:rPr>
+          <w:rFonts w:ascii="Times New Roman" w:hAnsi="Times New Roman"/>
+          <w:sz w:val="24"/>
+        </w:rPr>
+        <w:t xml:space="preserve">, M. Velazquez, </w:t>
+      </w:r>
+      <w:r>
+        <w:rPr>
+          <w:rFonts w:ascii="Times New Roman" w:hAnsi="Times New Roman"/>
+          <w:sz w:val="24"/>
+        </w:rPr>
+        <w:lastRenderedPageBreak/>
+        <w:t xml:space="preserve">R. </w:t>
+      </w:r>
+      <w:proofErr w:type="spellStart"/>
+      <w:r>
+        <w:rPr>
+          <w:rFonts w:ascii="Times New Roman" w:hAnsi="Times New Roman"/>
+          <w:sz w:val="24"/>
+        </w:rPr>
+        <w:t>Moncorge</w:t>
+      </w:r>
+      <w:proofErr w:type="spellEnd"/>
+      <w:r>
+        <w:rPr>
+          <w:rFonts w:ascii="Times New Roman" w:hAnsi="Times New Roman"/>
+          <w:sz w:val="24"/>
+        </w:rPr>
+        <w:t xml:space="preserve">, J.L. </w:t>
+      </w:r>
+      <w:proofErr w:type="spellStart"/>
+      <w:r>
+        <w:rPr>
+          <w:rFonts w:ascii="Times New Roman" w:hAnsi="Times New Roman"/>
+          <w:sz w:val="24"/>
+        </w:rPr>
+        <w:t>Doualan</w:t>
+      </w:r>
+      <w:proofErr w:type="spellEnd"/>
+      <w:r>
+        <w:rPr>
+          <w:rFonts w:ascii="Times New Roman" w:hAnsi="Times New Roman"/>
+          <w:sz w:val="24"/>
+        </w:rPr>
+        <w:t xml:space="preserve">, P. </w:t>
+      </w:r>
+      <w:proofErr w:type="spellStart"/>
+      <w:r>
+        <w:rPr>
+          <w:rFonts w:ascii="Times New Roman" w:hAnsi="Times New Roman"/>
+          <w:sz w:val="24"/>
+        </w:rPr>
+        <w:t>Camy</w:t>
+      </w:r>
+      <w:proofErr w:type="spellEnd"/>
+      <w:r>
+        <w:rPr>
+          <w:rFonts w:ascii="Times New Roman" w:hAnsi="Times New Roman"/>
+          <w:sz w:val="24"/>
+        </w:rPr>
+        <w:t xml:space="preserve">, A. Ferrier, M. </w:t>
+      </w:r>
+      <w:proofErr w:type="spellStart"/>
+      <w:r>
+        <w:rPr>
+          <w:rFonts w:ascii="Times New Roman" w:hAnsi="Times New Roman"/>
+          <w:sz w:val="24"/>
+        </w:rPr>
+        <w:t>Diaf</w:t>
+      </w:r>
+      <w:proofErr w:type="spellEnd"/>
+      <w:r>
+        <w:rPr>
+          <w:rFonts w:ascii="Times New Roman" w:hAnsi="Times New Roman"/>
+          <w:sz w:val="24"/>
+        </w:rPr>
+        <w:t>, J. Alloys Compd. 451 (2008) 128–131</w:t>
+      </w:r>
+    </w:p>
+    <w:p>
+      <w:pPr>
+        <w:spacing w:line="360" w:lineRule="auto"/>
+        <w:rPr>
+          <w:rFonts w:ascii="Times New Roman" w:hAnsi="Times New Roman"/>
+          <w:sz w:val="24"/>
+        </w:rPr>
+      </w:pPr>
+    </w:p>
+    <w:p>
+      <w:pPr>
+        <w:spacing w:line="360" w:lineRule="auto"/>
+        <w:rPr>
+          <w:rFonts w:ascii="Times New Roman" w:hAnsi="Times New Roman"/>
+          <w:sz w:val="24"/>
+        </w:rPr>
+      </w:pPr>
+      <w:r>
+        <w:rPr>
+          <w:rFonts w:ascii="Times New Roman" w:hAnsi="Times New Roman" w:cs="Times New Roman"/>
+          <w:color w:val="000000" w:themeColor="text1"/>
+          <w:sz w:val="24"/>
+          <w:szCs w:val="24"/>
+        </w:rPr>
+        <w:t>[</w:t>
+      </w:r>
+      <w:r>
+        <w:rPr>
+          <w:rFonts w:ascii="Times New Roman" w:hAnsi="Times New Roman" w:cs="Times New Roman"/>
+          <w:color w:val="000000" w:themeColor="text1"/>
+          <w:sz w:val="24"/>
+          <w:szCs w:val="24"/>
+        </w:rPr>
+        <w:t>Pump-to-mode size ratio dependence of thermal loading in diode-end-pumped solid-state lasers</w:t>
+      </w:r>
+      <w:r>
+        <w:rPr>
+          <w:rFonts w:ascii="Times New Roman" w:hAnsi="Times New Roman" w:cs="Times New Roman"/>
+          <w:color w:val="000000" w:themeColor="text1"/>
+          <w:sz w:val="24"/>
+          <w:szCs w:val="24"/>
+        </w:rPr>
+        <w:t xml:space="preserve">]. </w:t>
+      </w:r>
+      <w:r>
+        <w:rPr>
+          <w:rFonts w:ascii="Times New Roman" w:hAnsi="Times New Roman" w:cs="Times New Roman"/>
+          <w:color w:val="000000" w:themeColor="text1"/>
+          <w:sz w:val="24"/>
+          <w:szCs w:val="24"/>
+        </w:rPr>
+        <w:t>Y. F. Chen, “Pump-to-mode size ratio dependence of thermal loading in diode-end-pumped solid-state lasers,” J. Opt. Soc. Am. B 17(2000) 1835.</w:t>
       </w:r>
     </w:p>
     <w:sectPr>
@@ -7672,8 +8927,8 @@
 </file>
 
 <file path=word/numbering.xml><?xml version="1.0" encoding="utf-8"?>
-<w:numbering xmlns:wpc="http://schemas.microsoft.com/office/word/2010/wordprocessingCanvas" xmlns:mc="http://schemas.openxmlformats.org/markup-compatibility/2006" xmlns:o="urn:schemas-microsoft-com:office:office" xmlns:r="http://schemas.openxmlformats.org/officeDocument/2006/relationships" xmlns:m="http://schemas.openxmlformats.org/officeDocument/2006/math" xmlns:v="urn:schemas-microsoft-com:vml" xmlns:wp14="http://schemas.microsoft.com/office/word/2010/wordprocessingDrawing" xmlns:wp="http://schemas.openxmlformats.org/drawingml/2006/wordprocessingDrawing" xmlns:w10="urn:schemas-microsoft-com:office:word" xmlns:w="http://schemas.openxmlformats.org/wordprocessingml/2006/main" xmlns:w14="http://schemas.microsoft.com/office/word/2010/wordml" xmlns:w15="http://schemas.microsoft.com/office/word/2012/wordml" xmlns:wpg="http://schemas.microsoft.com/office/word/2010/wordprocessingGroup" xmlns:wpi="http://schemas.microsoft.com/office/word/2010/wordprocessingInk" xmlns:wne="http://schemas.microsoft.com/office/word/2006/wordml" xmlns:wps="http://schemas.microsoft.com/office/word/2010/wordprocessingShape" mc:Ignorable="w14 w15 wp14">
-  <w:abstractNum w:abstractNumId="0">
+<w:numbering xmlns:wpc="http://schemas.microsoft.com/office/word/2010/wordprocessingCanvas" xmlns:cx="http://schemas.microsoft.com/office/drawing/2014/chartex" xmlns:mc="http://schemas.openxmlformats.org/markup-compatibility/2006" xmlns:o="urn:schemas-microsoft-com:office:office" xmlns:r="http://schemas.openxmlformats.org/officeDocument/2006/relationships" xmlns:m="http://schemas.openxmlformats.org/officeDocument/2006/math" xmlns:v="urn:schemas-microsoft-com:vml" xmlns:wp14="http://schemas.microsoft.com/office/word/2010/wordprocessingDrawing" xmlns:wp="http://schemas.openxmlformats.org/drawingml/2006/wordprocessingDrawing" xmlns:w10="urn:schemas-microsoft-com:office:word" xmlns:w="http://schemas.openxmlformats.org/wordprocessingml/2006/main" xmlns:w14="http://schemas.microsoft.com/office/word/2010/wordml" xmlns:w15="http://schemas.microsoft.com/office/word/2012/wordml" xmlns:w16se="http://schemas.microsoft.com/office/word/2015/wordml/symex" xmlns:wpg="http://schemas.microsoft.com/office/word/2010/wordprocessingGroup" xmlns:wpi="http://schemas.microsoft.com/office/word/2010/wordprocessingInk" xmlns:wne="http://schemas.microsoft.com/office/word/2006/wordml" xmlns:wps="http://schemas.microsoft.com/office/word/2010/wordprocessingShape" mc:Ignorable="w14 w15 w16se wp14">
+  <w:abstractNum w:abstractNumId="0" w15:restartNumberingAfterBreak="0">
     <w:nsid w:val="2FE34220"/>
     <w:multiLevelType w:val="hybridMultilevel"/>
     <w:tmpl w:val="60923286"/>
@@ -7762,7 +9017,7 @@
       </w:pPr>
     </w:lvl>
   </w:abstractNum>
-  <w:abstractNum w:abstractNumId="1">
+  <w:abstractNum w:abstractNumId="1" w15:restartNumberingAfterBreak="0">
     <w:nsid w:val="6018489E"/>
     <w:multiLevelType w:val="hybridMultilevel"/>
     <w:tmpl w:val="043E2E44"/>
@@ -7851,7 +9106,7 @@
       </w:pPr>
     </w:lvl>
   </w:abstractNum>
-  <w:abstractNum w:abstractNumId="2">
+  <w:abstractNum w:abstractNumId="2" w15:restartNumberingAfterBreak="0">
     <w:nsid w:val="62C56964"/>
     <w:multiLevelType w:val="hybridMultilevel"/>
     <w:tmpl w:val="671878BC"/>
@@ -7940,7 +9195,7 @@
       </w:pPr>
     </w:lvl>
   </w:abstractNum>
-  <w:abstractNum w:abstractNumId="3">
+  <w:abstractNum w:abstractNumId="3" w15:restartNumberingAfterBreak="0">
     <w:nsid w:val="6A8D7714"/>
     <w:multiLevelType w:val="hybridMultilevel"/>
     <w:tmpl w:val="BC8E0BCE"/>
@@ -8029,7 +9284,7 @@
       </w:pPr>
     </w:lvl>
   </w:abstractNum>
-  <w:abstractNum w:abstractNumId="4">
+  <w:abstractNum w:abstractNumId="4" w15:restartNumberingAfterBreak="0">
     <w:nsid w:val="6AB32F0A"/>
     <w:multiLevelType w:val="hybridMultilevel"/>
     <w:tmpl w:val="B2226CF6"/>
@@ -8118,7 +9373,7 @@
       </w:pPr>
     </w:lvl>
   </w:abstractNum>
-  <w:abstractNum w:abstractNumId="5">
+  <w:abstractNum w:abstractNumId="5" w15:restartNumberingAfterBreak="0">
     <w:nsid w:val="751B6E52"/>
     <w:multiLevelType w:val="hybridMultilevel"/>
     <w:tmpl w:val="43FA47DC"/>
@@ -8229,7 +9484,7 @@
 </file>
 
 <file path=word/styles.xml><?xml version="1.0" encoding="utf-8"?>
-<w:styles xmlns:mc="http://schemas.openxmlformats.org/markup-compatibility/2006" xmlns:r="http://schemas.openxmlformats.org/officeDocument/2006/relationships" xmlns:w="http://schemas.openxmlformats.org/wordprocessingml/2006/main" xmlns:w14="http://schemas.microsoft.com/office/word/2010/wordml" xmlns:w15="http://schemas.microsoft.com/office/word/2012/wordml" mc:Ignorable="w14 w15">
+<w:styles xmlns:mc="http://schemas.openxmlformats.org/markup-compatibility/2006" xmlns:r="http://schemas.openxmlformats.org/officeDocument/2006/relationships" xmlns:w="http://schemas.openxmlformats.org/wordprocessingml/2006/main" xmlns:w14="http://schemas.microsoft.com/office/word/2010/wordml" xmlns:w15="http://schemas.microsoft.com/office/word/2012/wordml" xmlns:w16se="http://schemas.microsoft.com/office/word/2015/wordml/symex" mc:Ignorable="w14 w15 w16se">
   <w:docDefaults>
     <w:rPrDefault>
       <w:rPr>

</xml_diff>

<commit_message>
Kerr-Lens and Additive Pulse Mode Locking
</commit_message>
<xml_diff>
--- a/self-mode-locked Pr YLF visible lasers.docx
+++ b/self-mode-locked Pr YLF visible lasers.docx
@@ -1,6 +1,6 @@
 
 <file path=word/document.xml><?xml version="1.0" encoding="utf-8"?>
-<w:document xmlns:wpc="http://schemas.microsoft.com/office/word/2010/wordprocessingCanvas" xmlns:mc="http://schemas.openxmlformats.org/markup-compatibility/2006" xmlns:o="urn:schemas-microsoft-com:office:office" xmlns:r="http://schemas.openxmlformats.org/officeDocument/2006/relationships" xmlns:m="http://schemas.openxmlformats.org/officeDocument/2006/math" xmlns:v="urn:schemas-microsoft-com:vml" xmlns:wp14="http://schemas.microsoft.com/office/word/2010/wordprocessingDrawing" xmlns:wp="http://schemas.openxmlformats.org/drawingml/2006/wordprocessingDrawing" xmlns:w10="urn:schemas-microsoft-com:office:word" xmlns:w="http://schemas.openxmlformats.org/wordprocessingml/2006/main" xmlns:w14="http://schemas.microsoft.com/office/word/2010/wordml" xmlns:w15="http://schemas.microsoft.com/office/word/2012/wordml" xmlns:wpg="http://schemas.microsoft.com/office/word/2010/wordprocessingGroup" xmlns:wpi="http://schemas.microsoft.com/office/word/2010/wordprocessingInk" xmlns:wne="http://schemas.microsoft.com/office/word/2006/wordml" xmlns:wps="http://schemas.microsoft.com/office/word/2010/wordprocessingShape" mc:Ignorable="w14 w15 wp14">
+<w:document xmlns:wpc="http://schemas.microsoft.com/office/word/2010/wordprocessingCanvas" xmlns:cx="http://schemas.microsoft.com/office/drawing/2014/chartex" xmlns:mc="http://schemas.openxmlformats.org/markup-compatibility/2006" xmlns:o="urn:schemas-microsoft-com:office:office" xmlns:r="http://schemas.openxmlformats.org/officeDocument/2006/relationships" xmlns:m="http://schemas.openxmlformats.org/officeDocument/2006/math" xmlns:v="urn:schemas-microsoft-com:vml" xmlns:wp14="http://schemas.microsoft.com/office/word/2010/wordprocessingDrawing" xmlns:wp="http://schemas.openxmlformats.org/drawingml/2006/wordprocessingDrawing" xmlns:w10="urn:schemas-microsoft-com:office:word" xmlns:w="http://schemas.openxmlformats.org/wordprocessingml/2006/main" xmlns:w14="http://schemas.microsoft.com/office/word/2010/wordml" xmlns:w15="http://schemas.microsoft.com/office/word/2012/wordml" xmlns:w16se="http://schemas.microsoft.com/office/word/2015/wordml/symex" xmlns:wpg="http://schemas.microsoft.com/office/word/2010/wordprocessingGroup" xmlns:wpi="http://schemas.microsoft.com/office/word/2010/wordprocessingInk" xmlns:wne="http://schemas.microsoft.com/office/word/2006/wordml" xmlns:wps="http://schemas.microsoft.com/office/word/2010/wordprocessingShape" mc:Ignorable="w14 w15 w16se wp14">
   <w:body>
     <w:p>
       <w:pPr>
@@ -532,25 +532,7 @@
           <w:sz w:val="24"/>
           <w:szCs w:val="24"/>
         </w:rPr>
-        <w:t xml:space="preserve">than 0.68 W average output power </w:t>
-      </w:r>
-      <w:proofErr w:type="gramStart"/>
-      <w:r>
-        <w:rPr>
-          <w:rFonts w:ascii="Times New Roman" w:hAnsi="Times New Roman" w:cs="Times New Roman"/>
-          <w:sz w:val="24"/>
-          <w:szCs w:val="24"/>
-        </w:rPr>
-        <w:t>operating</w:t>
-      </w:r>
-      <w:proofErr w:type="gramEnd"/>
-      <w:r>
-        <w:rPr>
-          <w:rFonts w:ascii="Times New Roman" w:hAnsi="Times New Roman" w:cs="Times New Roman"/>
-          <w:sz w:val="24"/>
-          <w:szCs w:val="24"/>
-        </w:rPr>
-        <w:t xml:space="preserve"> in </w:t>
+        <w:t xml:space="preserve">than 0.68 W average output power operating in </w:t>
       </w:r>
       <w:r>
         <w:rPr>
@@ -800,15 +782,7 @@
           <w:rFonts w:ascii="Times New Roman" w:hAnsi="Times New Roman"/>
           <w:sz w:val="24"/>
         </w:rPr>
-        <w:t xml:space="preserve">808 </w:t>
-      </w:r>
-      <w:proofErr w:type="spellStart"/>
-      <w:r>
-        <w:rPr>
-          <w:rFonts w:ascii="Times New Roman" w:hAnsi="Times New Roman"/>
-          <w:sz w:val="24"/>
-        </w:rPr>
-        <w:t>f</w:t>
+        <w:t>808 f</w:t>
       </w:r>
       <w:r>
         <w:rPr>
@@ -817,7 +791,6 @@
         </w:rPr>
         <w:t>s</w:t>
       </w:r>
-      <w:proofErr w:type="spellEnd"/>
       <w:r>
         <w:rPr>
           <w:rFonts w:ascii="Times New Roman" w:hAnsi="Times New Roman"/>
@@ -948,14 +921,6 @@
         <w:t xml:space="preserve">pump, </w:t>
       </w:r>
       <w:proofErr w:type="spellStart"/>
-      <w:r>
-        <w:rPr>
-          <w:rFonts w:ascii="Times New Roman" w:hAnsi="Times New Roman" w:cs="Times New Roman"/>
-          <w:sz w:val="24"/>
-          <w:szCs w:val="24"/>
-        </w:rPr>
-        <w:t>Pr</w:t>
-      </w:r>
       <w:proofErr w:type="gramStart"/>
       <w:r>
         <w:rPr>
@@ -963,7 +928,7 @@
           <w:sz w:val="24"/>
           <w:szCs w:val="24"/>
         </w:rPr>
-        <w:t>:YLF</w:t>
+        <w:t>Pr:YLF</w:t>
       </w:r>
       <w:proofErr w:type="spellEnd"/>
       <w:proofErr w:type="gramEnd"/>
@@ -1070,15 +1035,33 @@
         <w:spacing w:line="360" w:lineRule="auto"/>
         <w:rPr>
           <w:rFonts w:ascii="Times New Roman" w:hAnsi="Times New Roman"/>
-          <w:sz w:val="24"/>
-        </w:rPr>
-      </w:pPr>
-      <w:r>
-        <w:rPr>
-          <w:rFonts w:ascii="Times New Roman" w:hAnsi="Times New Roman"/>
-          <w:sz w:val="24"/>
-        </w:rPr>
-        <w:t>The third-order nonlinear optical responses are closely related to the stimulated Raman</w:t>
+          <w:color w:val="00B050"/>
+          <w:sz w:val="24"/>
+        </w:rPr>
+      </w:pPr>
+      <w:r>
+        <w:rPr>
+          <w:rFonts w:ascii="Times New Roman" w:hAnsi="Times New Roman"/>
+          <w:color w:val="00B050"/>
+          <w:sz w:val="24"/>
+        </w:rPr>
+        <w:t>a</w:t>
+      </w:r>
+      <w:r>
+        <w:rPr>
+          <w:rFonts w:ascii="Times New Roman" w:hAnsi="Times New Roman"/>
+          <w:color w:val="00B050"/>
+          <w:sz w:val="24"/>
+        </w:rPr>
+        <w:t>dditive-pulse mode locking</w:t>
+      </w:r>
+      <w:r>
+        <w:rPr>
+          <w:rFonts w:ascii="Times New Roman" w:hAnsi="Times New Roman" w:hint="eastAsia"/>
+          <w:color w:val="00B050"/>
+          <w:sz w:val="24"/>
+        </w:rPr>
+        <w:t xml:space="preserve"> </w:t>
       </w:r>
     </w:p>
     <w:p>
@@ -1089,21 +1072,54 @@
           <w:sz w:val="24"/>
         </w:rPr>
       </w:pPr>
-      <w:proofErr w:type="gramStart"/>
-      <w:r>
-        <w:rPr>
-          <w:rFonts w:ascii="Times New Roman" w:hAnsi="Times New Roman"/>
-          <w:sz w:val="24"/>
-        </w:rPr>
-        <w:t>scattering</w:t>
-      </w:r>
-      <w:proofErr w:type="gramEnd"/>
-      <w:r>
-        <w:rPr>
-          <w:rFonts w:ascii="Times New Roman" w:hAnsi="Times New Roman"/>
-          <w:sz w:val="24"/>
-        </w:rPr>
-        <w:t xml:space="preserve"> (SRS) process and the Kerr-lensing effect</w:t>
+      <w:r>
+        <w:rPr>
+          <w:rFonts w:ascii="Times New Roman" w:hAnsi="Times New Roman"/>
+          <w:sz w:val="24"/>
+        </w:rPr>
+        <w:t>A new principle of mode locking is analyzed: additive pulse mode locking. It is shown to be operative in two-cavity</w:t>
+      </w:r>
+      <w:r>
+        <w:rPr>
+          <w:rFonts w:ascii="Times New Roman" w:hAnsi="Times New Roman"/>
+          <w:sz w:val="24"/>
+        </w:rPr>
+        <w:t xml:space="preserve"> </w:t>
+      </w:r>
+      <w:r>
+        <w:rPr>
+          <w:rFonts w:ascii="Times New Roman" w:hAnsi="Times New Roman"/>
+          <w:sz w:val="24"/>
+        </w:rPr>
+        <w:t>soliton lasers, but it also permits mode locking with fibers in the positive dispersion regime. A simple model is</w:t>
+      </w:r>
+      <w:r>
+        <w:rPr>
+          <w:rFonts w:ascii="Times New Roman" w:hAnsi="Times New Roman"/>
+          <w:sz w:val="24"/>
+        </w:rPr>
+        <w:t xml:space="preserve"> </w:t>
+      </w:r>
+      <w:r>
+        <w:rPr>
+          <w:rFonts w:ascii="Times New Roman" w:hAnsi="Times New Roman"/>
+          <w:sz w:val="24"/>
+        </w:rPr>
+        <w:t>developed that displays the pulse-shortening mechanism. Parameter ranges, within which this principle can be</w:t>
+      </w:r>
+      <w:r>
+        <w:rPr>
+          <w:rFonts w:ascii="Times New Roman" w:hAnsi="Times New Roman"/>
+          <w:sz w:val="24"/>
+        </w:rPr>
+        <w:t xml:space="preserve"> </w:t>
+      </w:r>
+      <w:r>
+        <w:rPr>
+          <w:rFonts w:ascii="Times New Roman" w:hAnsi="Times New Roman"/>
+          <w:sz w:val="24"/>
+        </w:rPr>
+        <w:t>exploited, are given. Comparisons with experiments are made.</w:t>
       </w:r>
       <w:r>
         <w:rPr>
@@ -1118,50 +1134,14 @@
           <w:color w:val="FF0000"/>
           <w:sz w:val="24"/>
         </w:rPr>
-        <w:t xml:space="preserve">Nonlinear refractive indices of disordered </w:t>
-      </w:r>
-      <w:proofErr w:type="spellStart"/>
-      <w:r>
-        <w:rPr>
-          <w:rFonts w:ascii="Times New Roman" w:hAnsi="Times New Roman"/>
-          <w:color w:val="FF0000"/>
-          <w:sz w:val="24"/>
-        </w:rPr>
-        <w:t>NaT</w:t>
-      </w:r>
-      <w:proofErr w:type="spellEnd"/>
-      <w:r>
-        <w:rPr>
-          <w:rFonts w:ascii="Times New Roman" w:hAnsi="Times New Roman"/>
-          <w:color w:val="FF0000"/>
-          <w:sz w:val="24"/>
-        </w:rPr>
-        <w:t xml:space="preserve">(XO4)2 T=Y, La, </w:t>
-      </w:r>
-      <w:proofErr w:type="spellStart"/>
-      <w:r>
-        <w:rPr>
-          <w:rFonts w:ascii="Times New Roman" w:hAnsi="Times New Roman"/>
-          <w:color w:val="FF0000"/>
-          <w:sz w:val="24"/>
-        </w:rPr>
-        <w:t>Gd</w:t>
-      </w:r>
-      <w:proofErr w:type="spellEnd"/>
-      <w:r>
-        <w:rPr>
-          <w:rFonts w:ascii="Times New Roman" w:hAnsi="Times New Roman"/>
-          <w:color w:val="FF0000"/>
-          <w:sz w:val="24"/>
-        </w:rPr>
-        <w:t>, Lu and Bi, X=Mo, W femtosecond laser crystals</w:t>
-      </w:r>
-      <w:r>
-        <w:rPr>
-          <w:rFonts w:ascii="Times New Roman" w:hAnsi="Times New Roman"/>
-          <w:sz w:val="24"/>
-        </w:rPr>
-        <w:t>].</w:t>
+        <w:t>Additive pulse mode locking</w:t>
+      </w:r>
+      <w:r>
+        <w:rPr>
+          <w:rFonts w:ascii="Times New Roman" w:hAnsi="Times New Roman"/>
+          <w:sz w:val="24"/>
+        </w:rPr>
+        <w:t>]</w:t>
       </w:r>
     </w:p>
     <w:p>
@@ -1181,82 +1161,105 @@
           <w:sz w:val="24"/>
         </w:rPr>
       </w:pPr>
-      <w:proofErr w:type="spellStart"/>
-      <w:r>
-        <w:rPr>
-          <w:rFonts w:ascii="Times New Roman" w:hAnsi="Times New Roman"/>
-          <w:sz w:val="24"/>
-        </w:rPr>
-        <w:t>Gaponenko</w:t>
-      </w:r>
-      <w:proofErr w:type="spellEnd"/>
-      <w:r>
-        <w:rPr>
-          <w:rFonts w:ascii="Times New Roman" w:hAnsi="Times New Roman"/>
-          <w:sz w:val="24"/>
-        </w:rPr>
-        <w:t xml:space="preserve"> et al. obtained a pulse width of 18 </w:t>
-      </w:r>
-      <w:proofErr w:type="spellStart"/>
-      <w:r>
-        <w:rPr>
-          <w:rFonts w:ascii="Times New Roman" w:hAnsi="Times New Roman"/>
-          <w:sz w:val="24"/>
-        </w:rPr>
-        <w:t>ps</w:t>
-      </w:r>
-      <w:proofErr w:type="spellEnd"/>
-      <w:r>
-        <w:rPr>
-          <w:rFonts w:ascii="Times New Roman" w:hAnsi="Times New Roman"/>
-          <w:sz w:val="24"/>
-        </w:rPr>
-        <w:t xml:space="preserve"> (FWHM)</w:t>
-      </w:r>
-      <w:r>
-        <w:rPr>
-          <w:rFonts w:ascii="Times New Roman" w:hAnsi="Times New Roman" w:hint="eastAsia"/>
-          <w:sz w:val="24"/>
-        </w:rPr>
-        <w:t xml:space="preserve"> </w:t>
-      </w:r>
-      <w:r>
-        <w:rPr>
-          <w:rFonts w:ascii="Times New Roman" w:hAnsi="Times New Roman"/>
-          <w:sz w:val="24"/>
-        </w:rPr>
-        <w:t>with SESAM mode-locking [</w:t>
-      </w:r>
-      <w:r>
-        <w:rPr>
-          <w:rFonts w:ascii="Times New Roman" w:hAnsi="Times New Roman"/>
-          <w:color w:val="FF0000"/>
-          <w:sz w:val="24"/>
-        </w:rPr>
-        <w:t>SESAM mode locked red praseodymium laser</w:t>
-      </w:r>
-      <w:r>
-        <w:rPr>
-          <w:rFonts w:ascii="Times New Roman" w:hAnsi="Times New Roman"/>
-          <w:sz w:val="24"/>
-        </w:rPr>
-        <w:t>].</w:t>
+      <w:r>
+        <w:rPr>
+          <w:rFonts w:ascii="Times New Roman" w:hAnsi="Times New Roman"/>
+          <w:sz w:val="24"/>
+        </w:rPr>
+        <w:t>The laser configuration of additive-pulse mode locking, also known as coupled-cavity mode</w:t>
+      </w:r>
+      <w:r>
+        <w:rPr>
+          <w:rFonts w:ascii="Times New Roman" w:hAnsi="Times New Roman"/>
+          <w:sz w:val="24"/>
+        </w:rPr>
+        <w:t xml:space="preserve"> </w:t>
+      </w:r>
+      <w:r>
+        <w:rPr>
+          <w:rFonts w:ascii="Times New Roman" w:hAnsi="Times New Roman"/>
+          <w:sz w:val="24"/>
+        </w:rPr>
+        <w:t>locking, can be viewed as an intra</w:t>
+      </w:r>
+      <w:r>
+        <w:rPr>
+          <w:rFonts w:ascii="Times New Roman" w:hAnsi="Times New Roman"/>
+          <w:sz w:val="24"/>
+        </w:rPr>
+        <w:t>-</w:t>
+      </w:r>
+      <w:r>
+        <w:rPr>
+          <w:rFonts w:ascii="Times New Roman" w:hAnsi="Times New Roman"/>
+          <w:sz w:val="24"/>
+        </w:rPr>
+        <w:t>cavity interferometer. By solving the equation of motion of the two coupled</w:t>
+      </w:r>
+      <w:r>
+        <w:rPr>
+          <w:rFonts w:ascii="Times New Roman" w:hAnsi="Times New Roman"/>
+          <w:sz w:val="24"/>
+        </w:rPr>
+        <w:t xml:space="preserve"> </w:t>
+      </w:r>
+      <w:r>
+        <w:rPr>
+          <w:rFonts w:ascii="Times New Roman" w:hAnsi="Times New Roman"/>
+          <w:sz w:val="24"/>
+        </w:rPr>
+        <w:t>cavities, a mathematical description of the self-starting mechanism is obtained. With this method, the transient</w:t>
+      </w:r>
+      <w:r>
+        <w:rPr>
+          <w:rFonts w:ascii="Times New Roman" w:hAnsi="Times New Roman"/>
+          <w:sz w:val="24"/>
+        </w:rPr>
+        <w:t xml:space="preserve"> </w:t>
+      </w:r>
+      <w:r>
+        <w:rPr>
+          <w:rFonts w:ascii="Times New Roman" w:hAnsi="Times New Roman"/>
+          <w:sz w:val="24"/>
+        </w:rPr>
+        <w:t>pulse evolution of an initial seed pulse can be calculated and thereby optimized. The structure of the</w:t>
+      </w:r>
+      <w:r>
+        <w:rPr>
+          <w:rFonts w:ascii="Times New Roman" w:hAnsi="Times New Roman"/>
+          <w:sz w:val="24"/>
+        </w:rPr>
+        <w:t xml:space="preserve"> </w:t>
+      </w:r>
+      <w:r>
+        <w:rPr>
+          <w:rFonts w:ascii="Times New Roman" w:hAnsi="Times New Roman"/>
+          <w:sz w:val="24"/>
+        </w:rPr>
+        <w:t>equation of motion suggests new single-cavity configurations of additive-pulse mode locking, and the same</w:t>
       </w:r>
     </w:p>
     <w:p>
       <w:pPr>
         <w:spacing w:line="360" w:lineRule="auto"/>
         <w:rPr>
-          <w:rFonts w:ascii="Times New Roman" w:hAnsi="Times New Roman"/>
-          <w:sz w:val="24"/>
-        </w:rPr>
-      </w:pPr>
+          <w:rFonts w:ascii="Times New Roman" w:hAnsi="Times New Roman" w:hint="eastAsia"/>
+          <w:sz w:val="24"/>
+        </w:rPr>
+      </w:pPr>
+      <w:r>
+        <w:rPr>
+          <w:rFonts w:ascii="Times New Roman" w:hAnsi="Times New Roman"/>
+          <w:sz w:val="24"/>
+        </w:rPr>
+        <w:t>method of analysis can be applied to them.</w:t>
+      </w:r>
     </w:p>
     <w:p>
       <w:pPr>
         <w:spacing w:line="360" w:lineRule="auto"/>
         <w:rPr>
-          <w:rFonts w:ascii="Times New Roman" w:hAnsi="Times New Roman"/>
+          <w:rFonts w:ascii="Times New Roman" w:hAnsi="Times New Roman" w:hint="eastAsia"/>
           <w:sz w:val="24"/>
         </w:rPr>
       </w:pPr>
@@ -1315,7 +1318,7 @@
       <w:pPr>
         <w:spacing w:line="360" w:lineRule="auto"/>
         <w:rPr>
-          <w:rFonts w:ascii="Times New Roman" w:hAnsi="Times New Roman" w:hint="eastAsia"/>
+          <w:rFonts w:ascii="Times New Roman" w:hAnsi="Times New Roman"/>
           <w:sz w:val="24"/>
         </w:rPr>
       </w:pPr>
@@ -1412,7 +1415,7 @@
       <w:pPr>
         <w:spacing w:line="360" w:lineRule="auto"/>
         <w:rPr>
-          <w:rFonts w:ascii="Times New Roman" w:hAnsi="Times New Roman" w:hint="eastAsia"/>
+          <w:rFonts w:ascii="Times New Roman" w:hAnsi="Times New Roman"/>
           <w:sz w:val="24"/>
         </w:rPr>
       </w:pPr>
@@ -1430,13 +1433,244 @@
       <w:pPr>
         <w:spacing w:line="360" w:lineRule="auto"/>
         <w:rPr>
+          <w:rFonts w:ascii="Times New Roman" w:hAnsi="Times New Roman" w:hint="eastAsia"/>
+          <w:color w:val="00B050"/>
+          <w:sz w:val="24"/>
+        </w:rPr>
+      </w:pPr>
+      <w:r>
+        <w:rPr>
+          <w:rFonts w:ascii="Times New Roman" w:hAnsi="Times New Roman" w:hint="eastAsia"/>
+          <w:color w:val="00B050"/>
+          <w:sz w:val="24"/>
+        </w:rPr>
+        <w:t>Kerr effect</w:t>
+      </w:r>
+    </w:p>
+    <w:p>
+      <w:pPr>
+        <w:spacing w:line="360" w:lineRule="auto"/>
+        <w:rPr>
+          <w:rFonts w:ascii="Times New Roman" w:hAnsi="Times New Roman"/>
+          <w:sz w:val="24"/>
+        </w:rPr>
+      </w:pPr>
+      <w:r>
+        <w:rPr>
+          <w:rFonts w:ascii="Times New Roman" w:hAnsi="Times New Roman"/>
+          <w:sz w:val="24"/>
+        </w:rPr>
+        <w:t>The third-order nonlinear optical responses are closely related to the stimulated Raman</w:t>
+      </w:r>
+    </w:p>
+    <w:p>
+      <w:pPr>
+        <w:spacing w:line="360" w:lineRule="auto"/>
+        <w:rPr>
+          <w:rFonts w:ascii="Times New Roman" w:hAnsi="Times New Roman"/>
+          <w:sz w:val="24"/>
+        </w:rPr>
+      </w:pPr>
+      <w:r>
+        <w:rPr>
+          <w:rFonts w:ascii="Times New Roman" w:hAnsi="Times New Roman"/>
+          <w:sz w:val="24"/>
+        </w:rPr>
+        <w:t>scattering (SRS) process and the Kerr-lensing effect</w:t>
+      </w:r>
+      <w:r>
+        <w:rPr>
+          <w:rFonts w:ascii="Times New Roman" w:hAnsi="Times New Roman"/>
+          <w:sz w:val="24"/>
+        </w:rPr>
+        <w:t xml:space="preserve"> [</w:t>
+      </w:r>
+      <w:r>
+        <w:rPr>
+          <w:rFonts w:ascii="Times New Roman" w:hAnsi="Times New Roman"/>
+          <w:color w:val="FF0000"/>
+          <w:sz w:val="24"/>
+        </w:rPr>
+        <w:t xml:space="preserve">Nonlinear refractive indices of disordered </w:t>
+      </w:r>
+      <w:proofErr w:type="spellStart"/>
+      <w:r>
+        <w:rPr>
+          <w:rFonts w:ascii="Times New Roman" w:hAnsi="Times New Roman"/>
+          <w:color w:val="FF0000"/>
+          <w:sz w:val="24"/>
+        </w:rPr>
+        <w:t>NaT</w:t>
+      </w:r>
+      <w:proofErr w:type="spellEnd"/>
+      <w:r>
+        <w:rPr>
+          <w:rFonts w:ascii="Times New Roman" w:hAnsi="Times New Roman"/>
+          <w:color w:val="FF0000"/>
+          <w:sz w:val="24"/>
+        </w:rPr>
+        <w:t xml:space="preserve">(XO4)2 T=Y, La, </w:t>
+      </w:r>
+      <w:proofErr w:type="spellStart"/>
+      <w:r>
+        <w:rPr>
+          <w:rFonts w:ascii="Times New Roman" w:hAnsi="Times New Roman"/>
+          <w:color w:val="FF0000"/>
+          <w:sz w:val="24"/>
+        </w:rPr>
+        <w:t>Gd</w:t>
+      </w:r>
+      <w:proofErr w:type="spellEnd"/>
+      <w:r>
+        <w:rPr>
+          <w:rFonts w:ascii="Times New Roman" w:hAnsi="Times New Roman"/>
+          <w:color w:val="FF0000"/>
+          <w:sz w:val="24"/>
+        </w:rPr>
+        <w:t>, Lu and Bi, X=Mo, W femtosecond laser crystals</w:t>
+      </w:r>
+      <w:r>
+        <w:rPr>
+          <w:rFonts w:ascii="Times New Roman" w:hAnsi="Times New Roman"/>
+          <w:sz w:val="24"/>
+        </w:rPr>
+        <w:t>].</w:t>
+      </w:r>
+    </w:p>
+    <w:p>
+      <w:pPr>
+        <w:spacing w:line="360" w:lineRule="auto"/>
+        <w:rPr>
+          <w:rFonts w:ascii="Times New Roman" w:hAnsi="Times New Roman"/>
+          <w:sz w:val="24"/>
+        </w:rPr>
+      </w:pPr>
+    </w:p>
+    <w:p>
+      <w:pPr>
+        <w:spacing w:line="360" w:lineRule="auto"/>
+        <w:rPr>
+          <w:rFonts w:ascii="Times New Roman" w:hAnsi="Times New Roman"/>
+          <w:sz w:val="24"/>
+        </w:rPr>
+      </w:pPr>
+      <w:proofErr w:type="spellStart"/>
+      <w:r>
+        <w:rPr>
+          <w:rFonts w:ascii="Times New Roman" w:hAnsi="Times New Roman"/>
+          <w:sz w:val="24"/>
+        </w:rPr>
+        <w:t>Gaponenko</w:t>
+      </w:r>
+      <w:proofErr w:type="spellEnd"/>
+      <w:r>
+        <w:rPr>
+          <w:rFonts w:ascii="Times New Roman" w:hAnsi="Times New Roman"/>
+          <w:sz w:val="24"/>
+        </w:rPr>
+        <w:t xml:space="preserve"> et al. obtained a pulse width of 18 </w:t>
+      </w:r>
+      <w:proofErr w:type="spellStart"/>
+      <w:r>
+        <w:rPr>
+          <w:rFonts w:ascii="Times New Roman" w:hAnsi="Times New Roman"/>
+          <w:sz w:val="24"/>
+        </w:rPr>
+        <w:t>ps</w:t>
+      </w:r>
+      <w:proofErr w:type="spellEnd"/>
+      <w:r>
+        <w:rPr>
+          <w:rFonts w:ascii="Times New Roman" w:hAnsi="Times New Roman"/>
+          <w:sz w:val="24"/>
+        </w:rPr>
+        <w:t xml:space="preserve"> (FWHM)</w:t>
+      </w:r>
+      <w:r>
+        <w:rPr>
+          <w:rFonts w:ascii="Times New Roman" w:hAnsi="Times New Roman" w:hint="eastAsia"/>
+          <w:sz w:val="24"/>
+        </w:rPr>
+        <w:t xml:space="preserve"> </w:t>
+      </w:r>
+      <w:r>
+        <w:rPr>
+          <w:rFonts w:ascii="Times New Roman" w:hAnsi="Times New Roman"/>
+          <w:sz w:val="24"/>
+        </w:rPr>
+        <w:t>with SESAM mode-locking [</w:t>
+      </w:r>
+      <w:r>
+        <w:rPr>
+          <w:rFonts w:ascii="Times New Roman" w:hAnsi="Times New Roman"/>
+          <w:color w:val="FF0000"/>
+          <w:sz w:val="24"/>
+        </w:rPr>
+        <w:t>SESAM mode locked red praseodymium laser</w:t>
+      </w:r>
+      <w:r>
+        <w:rPr>
+          <w:rFonts w:ascii="Times New Roman" w:hAnsi="Times New Roman"/>
+          <w:sz w:val="24"/>
+        </w:rPr>
+        <w:t>].</w:t>
+      </w:r>
+    </w:p>
+    <w:p>
+      <w:pPr>
+        <w:spacing w:line="360" w:lineRule="auto"/>
+        <w:rPr>
+          <w:rFonts w:ascii="Times New Roman" w:hAnsi="Times New Roman"/>
+          <w:sz w:val="24"/>
+        </w:rPr>
+      </w:pPr>
+    </w:p>
+    <w:p>
+      <w:pPr>
+        <w:spacing w:line="360" w:lineRule="auto"/>
+        <w:rPr>
+          <w:rFonts w:ascii="Times New Roman" w:hAnsi="Times New Roman"/>
+          <w:sz w:val="24"/>
+        </w:rPr>
+      </w:pPr>
+    </w:p>
+    <w:p>
+      <w:pPr>
+        <w:spacing w:line="360" w:lineRule="auto"/>
+        <w:rPr>
+          <w:rFonts w:ascii="Times New Roman" w:hAnsi="Times New Roman"/>
+          <w:sz w:val="24"/>
+        </w:rPr>
+      </w:pPr>
+    </w:p>
+    <w:p>
+      <w:pPr>
+        <w:spacing w:line="360" w:lineRule="auto"/>
+        <w:rPr>
+          <w:rFonts w:ascii="Times New Roman" w:hAnsi="Times New Roman"/>
+          <w:sz w:val="24"/>
+        </w:rPr>
+      </w:pPr>
+    </w:p>
+    <w:p>
+      <w:pPr>
+        <w:spacing w:line="360" w:lineRule="auto"/>
+        <w:rPr>
+          <w:rFonts w:ascii="Times New Roman" w:hAnsi="Times New Roman"/>
+          <w:sz w:val="24"/>
+        </w:rPr>
+      </w:pPr>
+    </w:p>
+    <w:p>
+      <w:pPr>
+        <w:spacing w:line="360" w:lineRule="auto"/>
+        <w:rPr>
           <w:rFonts w:ascii="Times New Roman" w:eastAsia="宋体" w:hAnsi="Times New Roman" w:cs="Times New Roman"/>
           <w:kern w:val="0"/>
           <w:sz w:val="24"/>
           <w:szCs w:val="24"/>
         </w:rPr>
       </w:pPr>
-      <w:proofErr w:type="gramStart"/>
       <w:r>
         <w:rPr>
           <w:rFonts w:ascii="Times New Roman" w:eastAsia="宋体" w:hAnsi="Times New Roman" w:cs="Times New Roman" w:hint="eastAsia"/>
@@ -1444,9 +1678,8 @@
           <w:sz w:val="24"/>
           <w:szCs w:val="24"/>
         </w:rPr>
-        <w:t>might</w:t>
-      </w:r>
-      <w:proofErr w:type="gramEnd"/>
+        <w:t xml:space="preserve">might be </w:t>
+      </w:r>
       <w:r>
         <w:rPr>
           <w:rFonts w:ascii="Times New Roman" w:eastAsia="宋体" w:hAnsi="Times New Roman" w:cs="Times New Roman" w:hint="eastAsia"/>
@@ -1454,7 +1687,7 @@
           <w:sz w:val="24"/>
           <w:szCs w:val="24"/>
         </w:rPr>
-        <w:t xml:space="preserve"> be </w:t>
+        <w:t>restricted</w:t>
       </w:r>
       <w:r>
         <w:rPr>
@@ -1463,7 +1696,7 @@
           <w:sz w:val="24"/>
           <w:szCs w:val="24"/>
         </w:rPr>
-        <w:t>restricted</w:t>
+        <w:t xml:space="preserve"> </w:t>
       </w:r>
       <w:r>
         <w:rPr>
@@ -1472,7 +1705,905 @@
           <w:sz w:val="24"/>
           <w:szCs w:val="24"/>
         </w:rPr>
-        <w:t xml:space="preserve"> </w:t>
+        <w:t>to great extent by</w:t>
+      </w:r>
+    </w:p>
+    <w:p>
+      <w:pPr>
+        <w:spacing w:line="360" w:lineRule="auto"/>
+        <w:rPr>
+          <w:rFonts w:ascii="Times New Roman" w:eastAsia="宋体" w:hAnsi="Times New Roman" w:cs="Times New Roman"/>
+          <w:kern w:val="0"/>
+          <w:sz w:val="24"/>
+          <w:szCs w:val="24"/>
+        </w:rPr>
+      </w:pPr>
+    </w:p>
+    <w:p>
+      <w:pPr>
+        <w:spacing w:line="360" w:lineRule="auto"/>
+        <w:rPr>
+          <w:rFonts w:ascii="Times New Roman" w:hAnsi="Times New Roman"/>
+          <w:sz w:val="24"/>
+        </w:rPr>
+      </w:pPr>
+      <w:r>
+        <w:rPr>
+          <w:rFonts w:ascii="Times New Roman" w:hAnsi="Times New Roman"/>
+          <w:sz w:val="24"/>
+        </w:rPr>
+        <w:lastRenderedPageBreak/>
+        <w:t>might result from the fact that</w:t>
+      </w:r>
+    </w:p>
+    <w:p>
+      <w:pPr>
+        <w:spacing w:line="360" w:lineRule="auto"/>
+        <w:rPr>
+          <w:rFonts w:ascii="Times New Roman" w:hAnsi="Times New Roman"/>
+          <w:sz w:val="24"/>
+        </w:rPr>
+      </w:pPr>
+      <w:r>
+        <w:rPr>
+          <w:rFonts w:ascii="Times New Roman" w:hAnsi="Times New Roman"/>
+          <w:sz w:val="24"/>
+        </w:rPr>
+        <w:t>contribute to</w:t>
+      </w:r>
+    </w:p>
+    <w:p>
+      <w:pPr>
+        <w:spacing w:line="360" w:lineRule="auto"/>
+        <w:rPr>
+          <w:rFonts w:ascii="Times New Roman" w:hAnsi="Times New Roman"/>
+          <w:sz w:val="24"/>
+        </w:rPr>
+      </w:pPr>
+      <w:r>
+        <w:rPr>
+          <w:rFonts w:ascii="Times New Roman" w:hAnsi="Times New Roman"/>
+          <w:sz w:val="24"/>
+        </w:rPr>
+        <w:t>facilitate</w:t>
+      </w:r>
+    </w:p>
+    <w:p>
+      <w:pPr>
+        <w:spacing w:line="360" w:lineRule="auto"/>
+        <w:rPr>
+          <w:rFonts w:ascii="Times New Roman" w:hAnsi="Times New Roman"/>
+          <w:sz w:val="24"/>
+        </w:rPr>
+      </w:pPr>
+      <w:r>
+        <w:rPr>
+          <w:rFonts w:ascii="Times New Roman" w:hAnsi="Times New Roman"/>
+          <w:sz w:val="24"/>
+        </w:rPr>
+        <w:t>shows the absence</w:t>
+      </w:r>
+      <w:r>
+        <w:rPr>
+          <w:rFonts w:ascii="Times New Roman" w:hAnsi="Times New Roman"/>
+          <w:sz w:val="24"/>
+        </w:rPr>
+        <w:t xml:space="preserve"> </w:t>
+      </w:r>
+      <w:r>
+        <w:rPr>
+          <w:rFonts w:ascii="Times New Roman" w:hAnsi="Times New Roman"/>
+          <w:sz w:val="24"/>
+        </w:rPr>
+        <w:t>of</w:t>
+      </w:r>
+    </w:p>
+    <w:p>
+      <w:pPr>
+        <w:spacing w:line="360" w:lineRule="auto"/>
+        <w:rPr>
+          <w:rFonts w:ascii="Times New Roman" w:hAnsi="Times New Roman"/>
+          <w:sz w:val="24"/>
+        </w:rPr>
+      </w:pPr>
+    </w:p>
+    <w:p>
+      <w:pPr>
+        <w:spacing w:line="360" w:lineRule="auto"/>
+        <w:rPr>
+          <w:rFonts w:ascii="Times New Roman" w:hAnsi="Times New Roman"/>
+          <w:sz w:val="24"/>
+        </w:rPr>
+      </w:pPr>
+    </w:p>
+    <w:p>
+      <w:pPr>
+        <w:spacing w:beforeLines="100" w:before="312" w:line="360" w:lineRule="auto"/>
+        <w:jc w:val="left"/>
+        <w:rPr>
+          <w:rFonts w:ascii="Times New Roman" w:hAnsi="Times New Roman" w:cs="Times New Roman"/>
+          <w:b/>
+          <w:noProof/>
+          <w:sz w:val="24"/>
+          <w:szCs w:val="24"/>
+        </w:rPr>
+      </w:pPr>
+      <w:r>
+        <w:rPr>
+          <w:rFonts w:ascii="Times New Roman" w:hAnsi="Times New Roman" w:cs="Times New Roman"/>
+          <w:b/>
+          <w:noProof/>
+          <w:sz w:val="24"/>
+          <w:szCs w:val="24"/>
+        </w:rPr>
+        <w:t>2. Experimental Set-Up</w:t>
+      </w:r>
+    </w:p>
+    <w:p>
+      <w:pPr>
+        <w:spacing w:line="360" w:lineRule="auto"/>
+        <w:rPr>
+          <w:rFonts w:ascii="Times New Roman" w:hAnsi="Times New Roman"/>
+          <w:sz w:val="24"/>
+        </w:rPr>
+      </w:pPr>
+      <w:r>
+        <w:rPr>
+          <w:rFonts w:ascii="Times New Roman" w:hAnsi="Times New Roman" w:hint="eastAsia"/>
+          <w:sz w:val="24"/>
+        </w:rPr>
+        <w:t>Figure</w:t>
+      </w:r>
+      <w:r>
+        <w:rPr>
+          <w:rFonts w:ascii="Times New Roman" w:hAnsi="Times New Roman"/>
+          <w:sz w:val="24"/>
+        </w:rPr>
+        <w:t xml:space="preserve"> 1 depicts the experimental setup for the self-mode-locked </w:t>
+      </w:r>
+      <w:proofErr w:type="spellStart"/>
+      <w:proofErr w:type="gramStart"/>
+      <w:r>
+        <w:rPr>
+          <w:rFonts w:ascii="Times New Roman" w:hAnsi="Times New Roman"/>
+          <w:sz w:val="24"/>
+        </w:rPr>
+        <w:t>Pr:YLF</w:t>
+      </w:r>
+      <w:proofErr w:type="spellEnd"/>
+      <w:proofErr w:type="gramEnd"/>
+      <w:r>
+        <w:rPr>
+          <w:rFonts w:ascii="Times New Roman" w:hAnsi="Times New Roman"/>
+          <w:sz w:val="24"/>
+        </w:rPr>
+        <w:t xml:space="preserve"> red laser with</w:t>
+      </w:r>
+      <w:r>
+        <w:rPr>
+          <w:rFonts w:ascii="Times New Roman" w:hAnsi="Times New Roman"/>
+          <w:sz w:val="24"/>
+        </w:rPr>
+        <w:t xml:space="preserve"> a </w:t>
+      </w:r>
+      <w:r>
+        <w:rPr>
+          <w:rFonts w:ascii="Times New Roman" w:hAnsi="Times New Roman"/>
+          <w:sz w:val="24"/>
+        </w:rPr>
+        <w:t>repetition rate of ~85 MHz</w:t>
+      </w:r>
+      <w:r>
+        <w:rPr>
+          <w:rFonts w:ascii="Times New Roman" w:hAnsi="Times New Roman"/>
+          <w:sz w:val="24"/>
+        </w:rPr>
+        <w:t xml:space="preserve"> using</w:t>
+      </w:r>
+      <w:r>
+        <w:rPr>
+          <w:rFonts w:ascii="Times New Roman" w:hAnsi="Times New Roman"/>
+          <w:sz w:val="24"/>
+        </w:rPr>
+        <w:t xml:space="preserve"> a double-</w:t>
+      </w:r>
+      <w:r>
+        <w:rPr>
+          <w:rFonts w:ascii="Times New Roman" w:hAnsi="Times New Roman"/>
+          <w:sz w:val="24"/>
+        </w:rPr>
+        <w:t>end pumping scheme.</w:t>
+      </w:r>
+      <w:r>
+        <w:rPr>
+          <w:rFonts w:ascii="Times New Roman" w:hAnsi="Times New Roman"/>
+          <w:sz w:val="24"/>
+        </w:rPr>
+        <w:t xml:space="preserve"> The cavity configuration is a Z-type resonator</w:t>
+      </w:r>
+      <w:r>
+        <w:rPr>
+          <w:rFonts w:ascii="Times New Roman" w:hAnsi="Times New Roman"/>
+          <w:sz w:val="24"/>
+        </w:rPr>
+        <w:t xml:space="preserve"> with a total cavity length of ~1.8 m</w:t>
+      </w:r>
+      <w:r>
+        <w:rPr>
+          <w:rFonts w:ascii="Times New Roman" w:hAnsi="Times New Roman"/>
+          <w:sz w:val="24"/>
+        </w:rPr>
+        <w:t>.</w:t>
+      </w:r>
+      <w:r>
+        <w:rPr>
+          <w:rFonts w:ascii="Times New Roman" w:hAnsi="Times New Roman"/>
+          <w:sz w:val="24"/>
+        </w:rPr>
+        <w:t xml:space="preserve"> The </w:t>
+      </w:r>
+      <w:r>
+        <w:rPr>
+          <w:rFonts w:ascii="Times New Roman" w:hAnsi="Times New Roman"/>
+          <w:sz w:val="24"/>
+        </w:rPr>
+        <w:t>active medium is an a-cut 0.2</w:t>
+      </w:r>
+      <w:r>
+        <w:rPr>
+          <w:rFonts w:ascii="Times New Roman" w:hAnsi="Times New Roman"/>
+          <w:sz w:val="24"/>
+        </w:rPr>
+        <w:t xml:space="preserve"> at. % </w:t>
+      </w:r>
+      <w:r>
+        <w:rPr>
+          <w:rFonts w:ascii="Times New Roman" w:hAnsi="Times New Roman"/>
+          <w:sz w:val="24"/>
+        </w:rPr>
+        <w:t>Pr</w:t>
+      </w:r>
+      <w:r>
+        <w:rPr>
+          <w:rFonts w:ascii="Times New Roman" w:hAnsi="Times New Roman"/>
+          <w:sz w:val="24"/>
+          <w:vertAlign w:val="superscript"/>
+        </w:rPr>
+        <w:t>3+</w:t>
+      </w:r>
+      <w:r>
+        <w:rPr>
+          <w:rFonts w:ascii="Times New Roman" w:hAnsi="Times New Roman"/>
+          <w:sz w:val="24"/>
+        </w:rPr>
+        <w:t>:</w:t>
+      </w:r>
+      <w:r>
+        <w:rPr>
+          <w:rFonts w:ascii="Times New Roman" w:hAnsi="Times New Roman"/>
+          <w:sz w:val="24"/>
+        </w:rPr>
+        <w:t>YLF</w:t>
+      </w:r>
+      <w:r>
+        <w:rPr>
+          <w:rFonts w:ascii="Times New Roman" w:hAnsi="Times New Roman"/>
+          <w:sz w:val="24"/>
+          <w:vertAlign w:val="subscript"/>
+        </w:rPr>
+        <w:t>4</w:t>
+      </w:r>
+      <w:r>
+        <w:rPr>
+          <w:rFonts w:ascii="Times New Roman" w:hAnsi="Times New Roman"/>
+          <w:sz w:val="24"/>
+        </w:rPr>
+        <w:t xml:space="preserve"> crystal with a length of </w:t>
+      </w:r>
+      <w:r>
+        <w:rPr>
+          <w:rFonts w:ascii="Times New Roman" w:hAnsi="Times New Roman"/>
+          <w:sz w:val="24"/>
+        </w:rPr>
+        <w:t>~</w:t>
+      </w:r>
+      <w:r>
+        <w:rPr>
+          <w:rFonts w:ascii="Times New Roman" w:hAnsi="Times New Roman"/>
+          <w:sz w:val="24"/>
+        </w:rPr>
+        <w:t>8</w:t>
+      </w:r>
+      <w:r>
+        <w:rPr>
+          <w:rFonts w:ascii="Times New Roman" w:hAnsi="Times New Roman"/>
+          <w:sz w:val="24"/>
+        </w:rPr>
+        <w:t xml:space="preserve"> mm.</w:t>
+      </w:r>
+      <w:r>
+        <w:rPr>
+          <w:rFonts w:ascii="Times New Roman" w:hAnsi="Times New Roman"/>
+          <w:sz w:val="24"/>
+        </w:rPr>
+        <w:t xml:space="preserve"> Both end surfaces of the Pr</w:t>
+      </w:r>
+      <w:r>
+        <w:rPr>
+          <w:rFonts w:ascii="Times New Roman" w:hAnsi="Times New Roman"/>
+          <w:sz w:val="24"/>
+          <w:vertAlign w:val="superscript"/>
+        </w:rPr>
+        <w:t>3</w:t>
+      </w:r>
+      <w:proofErr w:type="gramStart"/>
+      <w:r>
+        <w:rPr>
+          <w:rFonts w:ascii="Times New Roman" w:hAnsi="Times New Roman"/>
+          <w:sz w:val="24"/>
+          <w:vertAlign w:val="superscript"/>
+        </w:rPr>
+        <w:t>+</w:t>
+      </w:r>
+      <w:r>
+        <w:rPr>
+          <w:rFonts w:ascii="Times New Roman" w:hAnsi="Times New Roman"/>
+          <w:sz w:val="24"/>
+        </w:rPr>
+        <w:t>:YLF</w:t>
+      </w:r>
+      <w:proofErr w:type="gramEnd"/>
+      <w:r>
+        <w:rPr>
+          <w:rFonts w:ascii="Times New Roman" w:hAnsi="Times New Roman"/>
+          <w:sz w:val="24"/>
+          <w:vertAlign w:val="subscript"/>
+        </w:rPr>
+        <w:t>4</w:t>
+      </w:r>
+      <w:r>
+        <w:rPr>
+          <w:rFonts w:ascii="Times New Roman" w:hAnsi="Times New Roman"/>
+          <w:sz w:val="24"/>
+        </w:rPr>
+        <w:t xml:space="preserve"> crystal were </w:t>
+      </w:r>
+      <w:proofErr w:type="spellStart"/>
+      <w:r>
+        <w:rPr>
+          <w:rFonts w:ascii="Times New Roman" w:hAnsi="Times New Roman"/>
+          <w:sz w:val="24"/>
+        </w:rPr>
+        <w:t>plano</w:t>
+      </w:r>
+      <w:proofErr w:type="spellEnd"/>
+      <w:r>
+        <w:rPr>
+          <w:rFonts w:ascii="Times New Roman" w:hAnsi="Times New Roman"/>
+          <w:sz w:val="24"/>
+        </w:rPr>
+        <w:t xml:space="preserve"> and uncoated.</w:t>
+      </w:r>
+      <w:r>
+        <w:rPr>
+          <w:rFonts w:ascii="Times New Roman" w:hAnsi="Times New Roman"/>
+          <w:sz w:val="24"/>
+        </w:rPr>
+        <w:t xml:space="preserve"> The laser crystal was wrapped with indium foil </w:t>
+      </w:r>
+      <w:r>
+        <w:rPr>
+          <w:rFonts w:ascii="Times New Roman" w:hAnsi="Times New Roman"/>
+          <w:sz w:val="24"/>
+        </w:rPr>
+        <w:t xml:space="preserve">to </w:t>
+      </w:r>
+      <w:r>
+        <w:rPr>
+          <w:rFonts w:ascii="Times New Roman" w:hAnsi="Times New Roman" w:cs="Times New Roman"/>
+          <w:color w:val="000000"/>
+          <w:sz w:val="24"/>
+          <w:szCs w:val="24"/>
+        </w:rPr>
+        <w:t>improve the thermal contact</w:t>
+      </w:r>
+      <w:r>
+        <w:rPr>
+          <w:rFonts w:ascii="Times New Roman" w:hAnsi="Times New Roman"/>
+          <w:sz w:val="24"/>
+        </w:rPr>
+        <w:t xml:space="preserve"> </w:t>
+      </w:r>
+      <w:r>
+        <w:rPr>
+          <w:rFonts w:ascii="Times New Roman" w:hAnsi="Times New Roman"/>
+          <w:sz w:val="24"/>
+        </w:rPr>
+        <w:t>and mounted in a water-cooled copper holder. The water temperature was maintained</w:t>
+      </w:r>
+      <w:r>
+        <w:rPr>
+          <w:rFonts w:ascii="Times New Roman" w:hAnsi="Times New Roman"/>
+          <w:sz w:val="24"/>
+        </w:rPr>
+        <w:t xml:space="preserve"> </w:t>
+      </w:r>
+      <w:r>
+        <w:rPr>
+          <w:rFonts w:ascii="Times New Roman" w:hAnsi="Times New Roman"/>
+          <w:sz w:val="24"/>
+        </w:rPr>
+        <w:t>around 18</w:t>
+      </w:r>
+      <w:r>
+        <w:rPr>
+          <w:rFonts w:ascii="Times New Roman" w:hAnsi="Times New Roman"/>
+          <w:sz w:val="24"/>
+        </w:rPr>
+        <w:t xml:space="preserve">°C to </w:t>
+      </w:r>
+      <w:r>
+        <w:rPr>
+          <w:rFonts w:ascii="Times New Roman" w:hAnsi="Times New Roman"/>
+          <w:sz w:val="24"/>
+        </w:rPr>
+        <w:t>eliminate</w:t>
+      </w:r>
+      <w:r>
+        <w:rPr>
+          <w:rFonts w:ascii="Times New Roman" w:hAnsi="Times New Roman"/>
+          <w:sz w:val="24"/>
+        </w:rPr>
+        <w:t xml:space="preserve"> </w:t>
+      </w:r>
+      <w:r>
+        <w:rPr>
+          <w:rFonts w:ascii="Times New Roman" w:hAnsi="Times New Roman"/>
+          <w:sz w:val="24"/>
+        </w:rPr>
+        <w:t>thermal effect</w:t>
+      </w:r>
+      <w:r>
+        <w:rPr>
+          <w:rFonts w:ascii="Times New Roman" w:hAnsi="Times New Roman"/>
+          <w:sz w:val="24"/>
+        </w:rPr>
+        <w:t>.</w:t>
+      </w:r>
+      <w:r>
+        <w:rPr>
+          <w:rFonts w:ascii="Times New Roman" w:hAnsi="Times New Roman"/>
+          <w:sz w:val="24"/>
+        </w:rPr>
+        <w:t xml:space="preserve"> The laser crystal was placed close to </w:t>
+      </w:r>
+      <w:r>
+        <w:rPr>
+          <w:rFonts w:ascii="Times New Roman" w:hAnsi="Times New Roman"/>
+          <w:sz w:val="24"/>
+        </w:rPr>
+        <w:t>IM1</w:t>
+      </w:r>
+      <w:r>
+        <w:rPr>
+          <w:rFonts w:ascii="Times New Roman" w:hAnsi="Times New Roman"/>
+          <w:sz w:val="24"/>
+        </w:rPr>
+        <w:t xml:space="preserve">, which </w:t>
+      </w:r>
+      <w:r>
+        <w:rPr>
+          <w:rFonts w:ascii="Times New Roman" w:hAnsi="Times New Roman"/>
+          <w:sz w:val="24"/>
+        </w:rPr>
+        <w:t>is</w:t>
+      </w:r>
+      <w:r>
+        <w:rPr>
+          <w:rFonts w:ascii="Times New Roman" w:hAnsi="Times New Roman"/>
+          <w:sz w:val="24"/>
+        </w:rPr>
+        <w:t xml:space="preserve"> </w:t>
+      </w:r>
+      <w:r>
+        <w:rPr>
+          <w:rFonts w:ascii="Times New Roman" w:hAnsi="Times New Roman"/>
+          <w:sz w:val="24"/>
+        </w:rPr>
+        <w:t>the i</w:t>
+      </w:r>
+      <w:r>
+        <w:rPr>
+          <w:rFonts w:ascii="Times New Roman" w:hAnsi="Times New Roman"/>
+          <w:sz w:val="24"/>
+        </w:rPr>
+        <w:t>nput mirror for the</w:t>
+      </w:r>
+      <w:r>
+        <w:rPr>
+          <w:rFonts w:ascii="Times New Roman" w:hAnsi="Times New Roman"/>
+          <w:sz w:val="24"/>
+        </w:rPr>
+        <w:t xml:space="preserve"> pump</w:t>
+      </w:r>
+      <w:r>
+        <w:rPr>
+          <w:rFonts w:ascii="Times New Roman" w:hAnsi="Times New Roman"/>
+          <w:sz w:val="24"/>
+        </w:rPr>
+        <w:t xml:space="preserve"> on the left side</w:t>
+      </w:r>
+      <w:r>
+        <w:rPr>
+          <w:rFonts w:ascii="Times New Roman" w:hAnsi="Times New Roman"/>
+          <w:sz w:val="24"/>
+        </w:rPr>
+        <w:t>.</w:t>
+      </w:r>
+      <w:r>
+        <w:rPr>
+          <w:rFonts w:ascii="Times New Roman" w:hAnsi="Times New Roman" w:hint="eastAsia"/>
+          <w:sz w:val="24"/>
+        </w:rPr>
+        <w:t xml:space="preserve"> </w:t>
+      </w:r>
+      <w:r>
+        <w:rPr>
+          <w:rFonts w:ascii="Times New Roman" w:hAnsi="Times New Roman"/>
+          <w:sz w:val="24"/>
+        </w:rPr>
+        <w:t>IM2 is the input mirror for the pump on the right side</w:t>
+      </w:r>
+      <w:r>
+        <w:rPr>
+          <w:rFonts w:ascii="Times New Roman" w:hAnsi="Times New Roman"/>
+          <w:sz w:val="24"/>
+        </w:rPr>
+        <w:t xml:space="preserve"> and was tilted</w:t>
+      </w:r>
+      <w:r>
+        <w:rPr>
+          <w:rFonts w:ascii="Times New Roman" w:hAnsi="Times New Roman"/>
+          <w:sz w:val="24"/>
+        </w:rPr>
+        <w:t xml:space="preserve"> with regard to the pump</w:t>
+      </w:r>
+      <w:r>
+        <w:rPr>
+          <w:rFonts w:ascii="Times New Roman" w:hAnsi="Times New Roman"/>
+          <w:sz w:val="24"/>
+        </w:rPr>
+        <w:t xml:space="preserve"> to make the cavity longer. Both IM1 and IM2 had high transmission (&gt;95%) at ~444 nm and high reflection (&gt;99.8%) at 639 nm</w:t>
+      </w:r>
+      <w:r>
+        <w:rPr>
+          <w:rFonts w:ascii="Times New Roman" w:hAnsi="Times New Roman"/>
+          <w:sz w:val="24"/>
+        </w:rPr>
+        <w:t>.</w:t>
+      </w:r>
+      <w:r>
+        <w:rPr>
+          <w:rFonts w:ascii="Times New Roman" w:hAnsi="Times New Roman" w:hint="eastAsia"/>
+          <w:sz w:val="24"/>
+        </w:rPr>
+        <w:t xml:space="preserve"> </w:t>
+      </w:r>
+    </w:p>
+    <w:p>
+      <w:pPr>
+        <w:spacing w:line="360" w:lineRule="auto"/>
+        <w:rPr>
+          <w:rFonts w:ascii="Times New Roman" w:hAnsi="Times New Roman"/>
+          <w:sz w:val="24"/>
+        </w:rPr>
+      </w:pPr>
+      <w:r>
+        <w:rPr>
+          <w:rFonts w:ascii="Times New Roman" w:hAnsi="Times New Roman"/>
+          <w:sz w:val="24"/>
+        </w:rPr>
+        <w:t>Each of t</w:t>
+      </w:r>
+      <w:r>
+        <w:rPr>
+          <w:rFonts w:ascii="Times New Roman" w:hAnsi="Times New Roman"/>
+          <w:sz w:val="24"/>
+        </w:rPr>
+        <w:t xml:space="preserve">he </w:t>
+      </w:r>
+      <w:r>
+        <w:rPr>
+          <w:rFonts w:ascii="Times New Roman" w:hAnsi="Times New Roman"/>
+          <w:sz w:val="24"/>
+        </w:rPr>
+        <w:t xml:space="preserve">two </w:t>
+      </w:r>
+      <w:r>
+        <w:rPr>
+          <w:rFonts w:ascii="Times New Roman" w:hAnsi="Times New Roman"/>
+          <w:sz w:val="24"/>
+        </w:rPr>
+        <w:t>pump</w:t>
+      </w:r>
+      <w:r>
+        <w:rPr>
+          <w:rFonts w:ascii="Times New Roman" w:hAnsi="Times New Roman"/>
+          <w:sz w:val="24"/>
+        </w:rPr>
+        <w:t xml:space="preserve"> </w:t>
+      </w:r>
+      <w:r>
+        <w:rPr>
+          <w:rFonts w:ascii="Times New Roman" w:hAnsi="Times New Roman"/>
+          <w:sz w:val="24"/>
+        </w:rPr>
+        <w:t>source</w:t>
+      </w:r>
+      <w:r>
+        <w:rPr>
+          <w:rFonts w:ascii="Times New Roman" w:hAnsi="Times New Roman"/>
+          <w:sz w:val="24"/>
+        </w:rPr>
+        <w:t>s</w:t>
+      </w:r>
+      <w:r>
+        <w:rPr>
+          <w:rFonts w:ascii="Times New Roman" w:hAnsi="Times New Roman"/>
+          <w:sz w:val="24"/>
+        </w:rPr>
+        <w:t xml:space="preserve"> was</w:t>
+      </w:r>
+      <w:r>
+        <w:rPr>
+          <w:rFonts w:ascii="Times New Roman" w:hAnsi="Times New Roman"/>
+          <w:sz w:val="24"/>
+        </w:rPr>
+        <w:t xml:space="preserve"> </w:t>
+      </w:r>
+      <w:r>
+        <w:rPr>
+          <w:rFonts w:ascii="Times New Roman" w:hAnsi="Times New Roman"/>
+          <w:sz w:val="24"/>
+        </w:rPr>
+        <w:t xml:space="preserve">a </w:t>
+      </w:r>
+      <w:r>
+        <w:rPr>
+          <w:rFonts w:ascii="Times New Roman" w:hAnsi="Times New Roman"/>
+          <w:sz w:val="24"/>
+        </w:rPr>
+        <w:t xml:space="preserve">~1.8 W, </w:t>
+      </w:r>
+      <w:r>
+        <w:rPr>
+          <w:rFonts w:ascii="Times New Roman" w:hAnsi="Times New Roman"/>
+          <w:sz w:val="24"/>
+        </w:rPr>
+        <w:t>~</w:t>
+      </w:r>
+      <w:r>
+        <w:rPr>
+          <w:rFonts w:ascii="Times New Roman" w:hAnsi="Times New Roman"/>
+          <w:sz w:val="24"/>
+        </w:rPr>
+        <w:t>444</w:t>
+      </w:r>
+      <w:r>
+        <w:rPr>
+          <w:rFonts w:ascii="Times New Roman" w:hAnsi="Times New Roman"/>
+          <w:sz w:val="24"/>
+        </w:rPr>
+        <w:t xml:space="preserve"> nm laser diode</w:t>
+      </w:r>
+      <w:r>
+        <w:rPr>
+          <w:rFonts w:ascii="Times New Roman" w:hAnsi="Times New Roman" w:hint="eastAsia"/>
+          <w:sz w:val="24"/>
+        </w:rPr>
+        <w:t xml:space="preserve"> with</w:t>
+      </w:r>
+      <w:r>
+        <w:rPr>
+          <w:rFonts w:ascii="Times New Roman" w:hAnsi="Times New Roman"/>
+          <w:sz w:val="24"/>
+        </w:rPr>
+        <w:t xml:space="preserve"> achromatic and </w:t>
+      </w:r>
+      <w:r>
+        <w:rPr>
+          <w:rFonts w:ascii="Times New Roman" w:hAnsi="Times New Roman"/>
+          <w:sz w:val="24"/>
+        </w:rPr>
+        <w:t>collimation</w:t>
+      </w:r>
+      <w:r>
+        <w:rPr>
+          <w:rFonts w:ascii="Times New Roman" w:hAnsi="Times New Roman"/>
+          <w:sz w:val="24"/>
+        </w:rPr>
+        <w:t xml:space="preserve"> system</w:t>
+      </w:r>
+      <w:r>
+        <w:rPr>
+          <w:rFonts w:ascii="Times New Roman" w:hAnsi="Times New Roman"/>
+          <w:sz w:val="24"/>
+        </w:rPr>
+        <w:t>, which is commercially available</w:t>
+      </w:r>
+      <w:r>
+        <w:rPr>
+          <w:rFonts w:ascii="Times New Roman" w:hAnsi="Times New Roman"/>
+          <w:sz w:val="24"/>
+        </w:rPr>
+        <w:t>. F</w:t>
+      </w:r>
+      <w:r>
+        <w:rPr>
+          <w:rFonts w:ascii="Times New Roman" w:hAnsi="Times New Roman"/>
+          <w:sz w:val="24"/>
+        </w:rPr>
+        <w:t>ocusing lens</w:t>
+      </w:r>
+      <w:r>
+        <w:rPr>
+          <w:rFonts w:ascii="Times New Roman" w:hAnsi="Times New Roman"/>
+          <w:sz w:val="24"/>
+        </w:rPr>
+        <w:t>es</w:t>
+      </w:r>
+      <w:r>
+        <w:rPr>
+          <w:rFonts w:ascii="Times New Roman" w:hAnsi="Times New Roman"/>
+          <w:sz w:val="24"/>
+        </w:rPr>
+        <w:t xml:space="preserve"> with 5</w:t>
+      </w:r>
+      <w:r>
+        <w:rPr>
+          <w:rFonts w:ascii="Times New Roman" w:hAnsi="Times New Roman"/>
+          <w:sz w:val="24"/>
+        </w:rPr>
+        <w:t>0</w:t>
+      </w:r>
+      <w:r>
+        <w:rPr>
+          <w:rFonts w:ascii="Times New Roman" w:hAnsi="Times New Roman"/>
+          <w:sz w:val="24"/>
+        </w:rPr>
+        <w:t xml:space="preserve"> mm focal length was used to </w:t>
+      </w:r>
+      <w:r>
+        <w:rPr>
+          <w:rFonts w:ascii="Times New Roman" w:hAnsi="Times New Roman"/>
+          <w:sz w:val="24"/>
+        </w:rPr>
+        <w:t>inject</w:t>
+      </w:r>
+      <w:r>
+        <w:rPr>
+          <w:rFonts w:ascii="Times New Roman" w:hAnsi="Times New Roman"/>
+          <w:sz w:val="24"/>
+        </w:rPr>
+        <w:t xml:space="preserve"> the pump beam</w:t>
+      </w:r>
+      <w:r>
+        <w:rPr>
+          <w:rFonts w:ascii="Times New Roman" w:hAnsi="Times New Roman"/>
+          <w:sz w:val="24"/>
+        </w:rPr>
+        <w:t xml:space="preserve"> </w:t>
+      </w:r>
+      <w:r>
+        <w:rPr>
+          <w:rFonts w:ascii="Times New Roman" w:hAnsi="Times New Roman"/>
+          <w:sz w:val="24"/>
+        </w:rPr>
+        <w:t xml:space="preserve">into the laser crystal </w:t>
+      </w:r>
+      <w:r>
+        <w:rPr>
+          <w:rFonts w:ascii="Times New Roman" w:hAnsi="Times New Roman"/>
+          <w:sz w:val="24"/>
+        </w:rPr>
+        <w:t xml:space="preserve">with an </w:t>
+      </w:r>
+      <w:r>
+        <w:rPr>
+          <w:rFonts w:ascii="Times New Roman" w:hAnsi="Times New Roman"/>
+          <w:sz w:val="24"/>
+        </w:rPr>
+        <w:t xml:space="preserve">average </w:t>
+      </w:r>
+      <w:r>
+        <w:rPr>
+          <w:rFonts w:ascii="Times New Roman" w:hAnsi="Times New Roman"/>
+          <w:sz w:val="24"/>
+        </w:rPr>
+        <w:t xml:space="preserve">pump size </w:t>
+      </w:r>
+      <w:r>
+        <w:rPr>
+          <w:rFonts w:ascii="Times New Roman" w:hAnsi="Times New Roman"/>
+          <w:sz w:val="24"/>
+        </w:rPr>
+        <w:t>of</w:t>
+      </w:r>
+      <w:r>
+        <w:rPr>
+          <w:rFonts w:ascii="Times New Roman" w:hAnsi="Times New Roman"/>
+          <w:sz w:val="24"/>
+        </w:rPr>
+        <w:t xml:space="preserve"> approximately 6</w:t>
+      </w:r>
+      <w:r>
+        <w:rPr>
+          <w:rFonts w:ascii="Times New Roman" w:hAnsi="Times New Roman"/>
+          <w:sz w:val="24"/>
+        </w:rPr>
+        <w:t xml:space="preserve">0 </w:t>
+      </w:r>
+      <w:proofErr w:type="spellStart"/>
+      <w:r>
+        <w:rPr>
+          <w:rFonts w:ascii="Times New Roman" w:hAnsi="Times New Roman"/>
+          <w:sz w:val="24"/>
+        </w:rPr>
+        <w:t>μ</w:t>
+      </w:r>
+      <w:r>
+        <w:rPr>
+          <w:rFonts w:ascii="Times New Roman" w:hAnsi="Times New Roman"/>
+          <w:sz w:val="24"/>
+        </w:rPr>
+        <w:t>m</w:t>
+      </w:r>
+      <w:proofErr w:type="spellEnd"/>
+      <w:r>
+        <w:rPr>
+          <w:rFonts w:ascii="Times New Roman" w:hAnsi="Times New Roman"/>
+          <w:sz w:val="24"/>
+        </w:rPr>
+        <w:t xml:space="preserve">, which is measured by using </w:t>
+      </w:r>
+      <w:proofErr w:type="spellStart"/>
+      <w:r>
+        <w:rPr>
+          <w:rFonts w:ascii="Times New Roman" w:eastAsia="宋体" w:hAnsi="Times New Roman" w:cs="Times New Roman"/>
+          <w:kern w:val="0"/>
+          <w:sz w:val="24"/>
+          <w:szCs w:val="24"/>
+        </w:rPr>
+        <w:t>Spiricon</w:t>
+      </w:r>
+      <w:proofErr w:type="spellEnd"/>
+      <w:r>
+        <w:rPr>
+          <w:rFonts w:ascii="Times New Roman" w:eastAsia="宋体" w:hAnsi="Times New Roman" w:cs="Times New Roman"/>
+          <w:kern w:val="0"/>
+          <w:sz w:val="24"/>
+          <w:szCs w:val="24"/>
+        </w:rPr>
+        <w:t xml:space="preserve"> </w:t>
+      </w:r>
+      <w:r>
+        <w:rPr>
+          <w:rFonts w:ascii="Times New Roman" w:eastAsia="宋体" w:hAnsi="Times New Roman" w:cs="Times New Roman"/>
+          <w:kern w:val="0"/>
+          <w:sz w:val="24"/>
+          <w:szCs w:val="24"/>
+        </w:rPr>
+        <w:t>M</w:t>
+      </w:r>
+      <w:r>
+        <w:rPr>
+          <w:rFonts w:ascii="Times New Roman" w:eastAsia="宋体" w:hAnsi="Times New Roman" w:cs="Times New Roman"/>
+          <w:kern w:val="0"/>
+          <w:sz w:val="24"/>
+          <w:szCs w:val="24"/>
+          <w:vertAlign w:val="superscript"/>
+        </w:rPr>
+        <w:t>2</w:t>
       </w:r>
       <w:r>
         <w:rPr>
@@ -1481,19 +2612,187 @@
           <w:sz w:val="24"/>
           <w:szCs w:val="24"/>
         </w:rPr>
-        <w:t>to great extent by</w:t>
+        <w:t>-</w:t>
+      </w:r>
+      <w:r>
+        <w:rPr>
+          <w:rFonts w:ascii="Times New Roman" w:eastAsia="宋体" w:hAnsi="Times New Roman" w:cs="Times New Roman"/>
+          <w:kern w:val="0"/>
+          <w:sz w:val="24"/>
+          <w:szCs w:val="24"/>
+        </w:rPr>
+        <w:t>200</w:t>
+      </w:r>
+      <w:r>
+        <w:rPr>
+          <w:rFonts w:ascii="Times New Roman" w:hAnsi="Times New Roman"/>
+          <w:sz w:val="24"/>
+        </w:rPr>
+        <w:t>.</w:t>
+      </w:r>
+      <w:r>
+        <w:rPr>
+          <w:rFonts w:ascii="Times New Roman" w:hAnsi="Times New Roman" w:hint="eastAsia"/>
+          <w:sz w:val="24"/>
+        </w:rPr>
+        <w:t xml:space="preserve"> </w:t>
       </w:r>
     </w:p>
     <w:p>
       <w:pPr>
         <w:spacing w:line="360" w:lineRule="auto"/>
         <w:rPr>
-          <w:rFonts w:ascii="Times New Roman" w:eastAsia="宋体" w:hAnsi="Times New Roman" w:cs="Times New Roman"/>
-          <w:kern w:val="0"/>
-          <w:sz w:val="24"/>
-          <w:szCs w:val="24"/>
-        </w:rPr>
-      </w:pPr>
+          <w:rFonts w:ascii="Times New Roman" w:hAnsi="Times New Roman"/>
+          <w:sz w:val="24"/>
+        </w:rPr>
+      </w:pPr>
+      <w:r>
+        <w:rPr>
+          <w:rFonts w:ascii="Times New Roman" w:hAnsi="Times New Roman"/>
+          <w:sz w:val="24"/>
+        </w:rPr>
+        <w:t xml:space="preserve">HR1~HR3 were </w:t>
+      </w:r>
+      <w:r>
+        <w:rPr>
+          <w:rFonts w:ascii="Times New Roman" w:hAnsi="Times New Roman"/>
+          <w:sz w:val="24"/>
+        </w:rPr>
+        <w:t xml:space="preserve">concave mirrors </w:t>
+      </w:r>
+      <w:r>
+        <w:rPr>
+          <w:rFonts w:ascii="Times New Roman" w:hAnsi="Times New Roman"/>
+          <w:sz w:val="24"/>
+        </w:rPr>
+        <w:t xml:space="preserve">with </w:t>
+      </w:r>
+      <w:r>
+        <w:rPr>
+          <w:rFonts w:ascii="Times New Roman" w:hAnsi="Times New Roman"/>
+          <w:sz w:val="24"/>
+        </w:rPr>
+        <w:t>radius of curvature of 300 nm</w:t>
+      </w:r>
+      <w:r>
+        <w:rPr>
+          <w:rFonts w:ascii="Times New Roman" w:hAnsi="Times New Roman"/>
+          <w:sz w:val="24"/>
+        </w:rPr>
+        <w:t xml:space="preserve"> and had </w:t>
+      </w:r>
+      <w:r>
+        <w:rPr>
+          <w:rFonts w:ascii="Times New Roman" w:hAnsi="Times New Roman"/>
+          <w:sz w:val="24"/>
+        </w:rPr>
+        <w:t xml:space="preserve">high reflection </w:t>
+      </w:r>
+      <w:r>
+        <w:rPr>
+          <w:rFonts w:ascii="Times New Roman" w:hAnsi="Times New Roman"/>
+          <w:sz w:val="24"/>
+        </w:rPr>
+        <w:t>(&gt;99.7%)</w:t>
+      </w:r>
+      <w:r>
+        <w:rPr>
+          <w:rFonts w:ascii="Times New Roman" w:hAnsi="Times New Roman"/>
+          <w:sz w:val="24"/>
+        </w:rPr>
+        <w:t xml:space="preserve"> at 639 nm</w:t>
+      </w:r>
+      <w:r>
+        <w:rPr>
+          <w:rFonts w:ascii="Times New Roman" w:hAnsi="Times New Roman"/>
+          <w:sz w:val="24"/>
+        </w:rPr>
+        <w:t xml:space="preserve">, which could provide positive feedback for </w:t>
+      </w:r>
+      <w:r>
+        <w:rPr>
+          <w:rFonts w:ascii="Times New Roman" w:hAnsi="Times New Roman"/>
+          <w:sz w:val="24"/>
+        </w:rPr>
+        <w:t>639 nm lasing.</w:t>
+      </w:r>
+      <w:r>
+        <w:rPr>
+          <w:rFonts w:ascii="Times New Roman" w:hAnsi="Times New Roman"/>
+          <w:sz w:val="24"/>
+        </w:rPr>
+        <w:t xml:space="preserve"> </w:t>
+      </w:r>
+      <w:r>
+        <w:rPr>
+          <w:rFonts w:ascii="Times New Roman" w:hAnsi="Times New Roman"/>
+          <w:sz w:val="24"/>
+        </w:rPr>
+        <w:t xml:space="preserve">The output coupler (OC) was a coated plane mirror </w:t>
+      </w:r>
+      <w:r>
+        <w:rPr>
+          <w:rFonts w:ascii="Times New Roman" w:hAnsi="Times New Roman"/>
+          <w:sz w:val="24"/>
+        </w:rPr>
+        <w:t>with</w:t>
+      </w:r>
+      <w:r>
+        <w:rPr>
+          <w:rFonts w:ascii="Times New Roman" w:hAnsi="Times New Roman"/>
+          <w:sz w:val="24"/>
+        </w:rPr>
+        <w:t xml:space="preserve"> a transmission of 3.5% at 639 nm.</w:t>
+      </w:r>
+      <w:r>
+        <w:rPr>
+          <w:rFonts w:ascii="Times New Roman" w:hAnsi="Times New Roman"/>
+          <w:sz w:val="24"/>
+        </w:rPr>
+        <w:t xml:space="preserve"> </w:t>
+      </w:r>
+      <w:r>
+        <w:rPr>
+          <w:rFonts w:ascii="Times New Roman" w:hAnsi="Times New Roman"/>
+          <w:sz w:val="24"/>
+        </w:rPr>
+        <w:t xml:space="preserve">The distance between IM1 and IM2 plus the distance between IM2 and HR1 equals ~300 mm. The distance between HR1 and HR2 and the distance between HR2 and HR3 </w:t>
+      </w:r>
+      <w:r>
+        <w:rPr>
+          <w:rFonts w:ascii="Times New Roman" w:hAnsi="Times New Roman"/>
+          <w:sz w:val="24"/>
+        </w:rPr>
+        <w:t>were both</w:t>
+      </w:r>
+      <w:r>
+        <w:rPr>
+          <w:rFonts w:ascii="Times New Roman" w:hAnsi="Times New Roman"/>
+          <w:sz w:val="24"/>
+        </w:rPr>
+        <w:t xml:space="preserve"> </w:t>
+      </w:r>
+      <w:r>
+        <w:rPr>
+          <w:rFonts w:ascii="Times New Roman" w:hAnsi="Times New Roman"/>
+          <w:sz w:val="24"/>
+        </w:rPr>
+        <w:t xml:space="preserve">around </w:t>
+      </w:r>
+      <w:r>
+        <w:rPr>
+          <w:rFonts w:ascii="Times New Roman" w:hAnsi="Times New Roman"/>
+          <w:sz w:val="24"/>
+        </w:rPr>
+        <w:t xml:space="preserve">600 mm. The distance </w:t>
+      </w:r>
+      <w:r>
+        <w:rPr>
+          <w:rFonts w:ascii="Times New Roman" w:hAnsi="Times New Roman"/>
+          <w:sz w:val="24"/>
+        </w:rPr>
+        <w:t xml:space="preserve">between HR3 and OC was ~300 mm. </w:t>
+      </w:r>
     </w:p>
     <w:p>
       <w:pPr>
@@ -1503,1131 +2802,20 @@
           <w:sz w:val="24"/>
         </w:rPr>
       </w:pPr>
-      <w:proofErr w:type="gramStart"/>
-      <w:r>
-        <w:rPr>
-          <w:rFonts w:ascii="Times New Roman" w:hAnsi="Times New Roman"/>
-          <w:sz w:val="24"/>
-        </w:rPr>
-        <w:t>might</w:t>
-      </w:r>
-      <w:proofErr w:type="gramEnd"/>
-      <w:r>
-        <w:rPr>
-          <w:rFonts w:ascii="Times New Roman" w:hAnsi="Times New Roman"/>
-          <w:sz w:val="24"/>
-        </w:rPr>
-        <w:t xml:space="preserve"> result from the fact that</w:t>
-      </w:r>
-    </w:p>
-    <w:p>
-      <w:pPr>
-        <w:spacing w:line="360" w:lineRule="auto"/>
-        <w:rPr>
-          <w:rFonts w:ascii="Times New Roman" w:hAnsi="Times New Roman"/>
-          <w:sz w:val="24"/>
-        </w:rPr>
-      </w:pPr>
-      <w:proofErr w:type="gramStart"/>
-      <w:r>
-        <w:rPr>
-          <w:rFonts w:ascii="Times New Roman" w:hAnsi="Times New Roman"/>
-          <w:sz w:val="24"/>
-        </w:rPr>
-        <w:t>contribute</w:t>
-      </w:r>
-      <w:proofErr w:type="gramEnd"/>
-      <w:r>
-        <w:rPr>
-          <w:rFonts w:ascii="Times New Roman" w:hAnsi="Times New Roman"/>
-          <w:sz w:val="24"/>
-        </w:rPr>
-        <w:t xml:space="preserve"> to</w:t>
-      </w:r>
-    </w:p>
-    <w:p>
-      <w:pPr>
-        <w:spacing w:line="360" w:lineRule="auto"/>
-        <w:rPr>
-          <w:rFonts w:ascii="Times New Roman" w:hAnsi="Times New Roman"/>
-          <w:sz w:val="24"/>
-        </w:rPr>
-      </w:pPr>
-      <w:proofErr w:type="gramStart"/>
-      <w:r>
-        <w:rPr>
-          <w:rFonts w:ascii="Times New Roman" w:hAnsi="Times New Roman"/>
-          <w:sz w:val="24"/>
-        </w:rPr>
-        <w:t>facilitate</w:t>
-      </w:r>
-      <w:proofErr w:type="gramEnd"/>
-    </w:p>
-    <w:p>
-      <w:pPr>
-        <w:spacing w:line="360" w:lineRule="auto"/>
-        <w:rPr>
-          <w:rFonts w:ascii="Times New Roman" w:hAnsi="Times New Roman"/>
-          <w:sz w:val="24"/>
-        </w:rPr>
-      </w:pPr>
-      <w:proofErr w:type="gramStart"/>
-      <w:r>
-        <w:rPr>
-          <w:rFonts w:ascii="Times New Roman" w:hAnsi="Times New Roman"/>
-          <w:sz w:val="24"/>
-        </w:rPr>
-        <w:t>shows</w:t>
-      </w:r>
-      <w:proofErr w:type="gramEnd"/>
-      <w:r>
-        <w:rPr>
-          <w:rFonts w:ascii="Times New Roman" w:hAnsi="Times New Roman"/>
-          <w:sz w:val="24"/>
-        </w:rPr>
-        <w:t xml:space="preserve"> the absence</w:t>
-      </w:r>
-      <w:r>
-        <w:rPr>
-          <w:rFonts w:ascii="Times New Roman" w:hAnsi="Times New Roman"/>
-          <w:sz w:val="24"/>
-        </w:rPr>
-        <w:t xml:space="preserve"> </w:t>
-      </w:r>
-      <w:r>
-        <w:rPr>
-          <w:rFonts w:ascii="Times New Roman" w:hAnsi="Times New Roman"/>
-          <w:sz w:val="24"/>
-        </w:rPr>
-        <w:t>of</w:t>
-      </w:r>
-    </w:p>
-    <w:p>
-      <w:pPr>
-        <w:spacing w:line="360" w:lineRule="auto"/>
-        <w:rPr>
-          <w:rFonts w:ascii="Times New Roman" w:hAnsi="Times New Roman"/>
-          <w:sz w:val="24"/>
-        </w:rPr>
-      </w:pPr>
-    </w:p>
-    <w:p>
-      <w:pPr>
-        <w:spacing w:line="360" w:lineRule="auto"/>
-        <w:rPr>
-          <w:rFonts w:ascii="Times New Roman" w:hAnsi="Times New Roman"/>
-          <w:sz w:val="24"/>
-        </w:rPr>
-      </w:pPr>
-    </w:p>
-    <w:p>
-      <w:pPr>
-        <w:spacing w:beforeLines="100" w:before="312" w:line="360" w:lineRule="auto"/>
-        <w:jc w:val="left"/>
-        <w:rPr>
-          <w:rFonts w:ascii="Times New Roman" w:hAnsi="Times New Roman" w:cs="Times New Roman"/>
-          <w:b/>
-          <w:noProof/>
-          <w:sz w:val="24"/>
-          <w:szCs w:val="24"/>
-        </w:rPr>
-      </w:pPr>
-      <w:r>
-        <w:rPr>
-          <w:rFonts w:ascii="Times New Roman" w:hAnsi="Times New Roman" w:cs="Times New Roman"/>
-          <w:b/>
-          <w:noProof/>
-          <w:sz w:val="24"/>
-          <w:szCs w:val="24"/>
-        </w:rPr>
-        <w:t>2. Experimental Set-Up</w:t>
-      </w:r>
-    </w:p>
-    <w:p>
-      <w:pPr>
-        <w:spacing w:line="360" w:lineRule="auto"/>
-        <w:rPr>
-          <w:rFonts w:ascii="Times New Roman" w:hAnsi="Times New Roman"/>
-          <w:sz w:val="24"/>
-        </w:rPr>
-      </w:pPr>
-      <w:r>
-        <w:rPr>
-          <w:rFonts w:ascii="Times New Roman" w:hAnsi="Times New Roman" w:hint="eastAsia"/>
-          <w:sz w:val="24"/>
-        </w:rPr>
-        <w:t>Figure</w:t>
-      </w:r>
-      <w:r>
-        <w:rPr>
-          <w:rFonts w:ascii="Times New Roman" w:hAnsi="Times New Roman"/>
-          <w:sz w:val="24"/>
-        </w:rPr>
-        <w:t xml:space="preserve"> 1 depicts the experimental setup for the self-mode-locked </w:t>
-      </w:r>
-      <w:proofErr w:type="spellStart"/>
-      <w:r>
-        <w:rPr>
-          <w:rFonts w:ascii="Times New Roman" w:hAnsi="Times New Roman"/>
-          <w:sz w:val="24"/>
-        </w:rPr>
-        <w:t>Pr</w:t>
-      </w:r>
-      <w:proofErr w:type="gramStart"/>
-      <w:r>
-        <w:rPr>
-          <w:rFonts w:ascii="Times New Roman" w:hAnsi="Times New Roman"/>
-          <w:sz w:val="24"/>
-        </w:rPr>
-        <w:t>:YLF</w:t>
-      </w:r>
-      <w:proofErr w:type="spellEnd"/>
-      <w:proofErr w:type="gramEnd"/>
-      <w:r>
-        <w:rPr>
-          <w:rFonts w:ascii="Times New Roman" w:hAnsi="Times New Roman"/>
-          <w:sz w:val="24"/>
-        </w:rPr>
-        <w:t xml:space="preserve"> red laser with</w:t>
-      </w:r>
-      <w:r>
-        <w:rPr>
-          <w:rFonts w:ascii="Times New Roman" w:hAnsi="Times New Roman"/>
-          <w:sz w:val="24"/>
-        </w:rPr>
-        <w:t xml:space="preserve"> a </w:t>
-      </w:r>
-      <w:r>
-        <w:rPr>
-          <w:rFonts w:ascii="Times New Roman" w:hAnsi="Times New Roman"/>
-          <w:sz w:val="24"/>
-        </w:rPr>
-        <w:t>repetition rate of ~85 MHz</w:t>
-      </w:r>
-      <w:r>
-        <w:rPr>
-          <w:rFonts w:ascii="Times New Roman" w:hAnsi="Times New Roman"/>
-          <w:sz w:val="24"/>
-        </w:rPr>
-        <w:t xml:space="preserve"> using</w:t>
-      </w:r>
-      <w:r>
-        <w:rPr>
-          <w:rFonts w:ascii="Times New Roman" w:hAnsi="Times New Roman"/>
-          <w:sz w:val="24"/>
-        </w:rPr>
-        <w:t xml:space="preserve"> a double-</w:t>
-      </w:r>
-      <w:r>
-        <w:rPr>
-          <w:rFonts w:ascii="Times New Roman" w:hAnsi="Times New Roman"/>
-          <w:sz w:val="24"/>
-        </w:rPr>
-        <w:t>end pumping scheme.</w:t>
-      </w:r>
-      <w:r>
-        <w:rPr>
-          <w:rFonts w:ascii="Times New Roman" w:hAnsi="Times New Roman"/>
-          <w:sz w:val="24"/>
-        </w:rPr>
-        <w:t xml:space="preserve"> The cavity configuration is a Z-type resonator</w:t>
-      </w:r>
-      <w:r>
-        <w:rPr>
-          <w:rFonts w:ascii="Times New Roman" w:hAnsi="Times New Roman"/>
-          <w:sz w:val="24"/>
-        </w:rPr>
-        <w:t xml:space="preserve"> with a total cavity length of ~1.8 m</w:t>
-      </w:r>
-      <w:r>
-        <w:rPr>
-          <w:rFonts w:ascii="Times New Roman" w:hAnsi="Times New Roman"/>
-          <w:sz w:val="24"/>
-        </w:rPr>
-        <w:t>.</w:t>
-      </w:r>
-      <w:r>
-        <w:rPr>
-          <w:rFonts w:ascii="Times New Roman" w:hAnsi="Times New Roman"/>
-          <w:sz w:val="24"/>
-        </w:rPr>
-        <w:t xml:space="preserve"> The </w:t>
-      </w:r>
-      <w:r>
-        <w:rPr>
-          <w:rFonts w:ascii="Times New Roman" w:hAnsi="Times New Roman"/>
-          <w:sz w:val="24"/>
-        </w:rPr>
-        <w:t xml:space="preserve">active medium is </w:t>
-      </w:r>
-      <w:proofErr w:type="gramStart"/>
-      <w:r>
-        <w:rPr>
-          <w:rFonts w:ascii="Times New Roman" w:hAnsi="Times New Roman"/>
-          <w:sz w:val="24"/>
-        </w:rPr>
-        <w:t>an a</w:t>
-      </w:r>
-      <w:proofErr w:type="gramEnd"/>
-      <w:r>
-        <w:rPr>
-          <w:rFonts w:ascii="Times New Roman" w:hAnsi="Times New Roman"/>
-          <w:sz w:val="24"/>
-        </w:rPr>
-        <w:t>-cut 0.2</w:t>
-      </w:r>
-      <w:r>
-        <w:rPr>
-          <w:rFonts w:ascii="Times New Roman" w:hAnsi="Times New Roman"/>
-          <w:sz w:val="24"/>
-        </w:rPr>
-        <w:t xml:space="preserve"> at. % </w:t>
-      </w:r>
-      <w:r>
-        <w:rPr>
-          <w:rFonts w:ascii="Times New Roman" w:hAnsi="Times New Roman"/>
-          <w:sz w:val="24"/>
-        </w:rPr>
-        <w:t>Pr</w:t>
-      </w:r>
-      <w:r>
-        <w:rPr>
-          <w:rFonts w:ascii="Times New Roman" w:hAnsi="Times New Roman"/>
-          <w:sz w:val="24"/>
-          <w:vertAlign w:val="superscript"/>
-        </w:rPr>
-        <w:t>3+</w:t>
-      </w:r>
-      <w:r>
-        <w:rPr>
-          <w:rFonts w:ascii="Times New Roman" w:hAnsi="Times New Roman"/>
-          <w:sz w:val="24"/>
-        </w:rPr>
-        <w:t>:</w:t>
-      </w:r>
-      <w:r>
-        <w:rPr>
-          <w:rFonts w:ascii="Times New Roman" w:hAnsi="Times New Roman"/>
-          <w:sz w:val="24"/>
-        </w:rPr>
-        <w:t>YLF</w:t>
-      </w:r>
-      <w:r>
-        <w:rPr>
-          <w:rFonts w:ascii="Times New Roman" w:hAnsi="Times New Roman"/>
-          <w:sz w:val="24"/>
-          <w:vertAlign w:val="subscript"/>
-        </w:rPr>
-        <w:t>4</w:t>
-      </w:r>
-      <w:r>
-        <w:rPr>
-          <w:rFonts w:ascii="Times New Roman" w:hAnsi="Times New Roman"/>
-          <w:sz w:val="24"/>
-        </w:rPr>
-        <w:t xml:space="preserve"> crystal with a length of </w:t>
-      </w:r>
-      <w:r>
-        <w:rPr>
-          <w:rFonts w:ascii="Times New Roman" w:hAnsi="Times New Roman"/>
-          <w:sz w:val="24"/>
-        </w:rPr>
-        <w:t>~</w:t>
-      </w:r>
-      <w:r>
-        <w:rPr>
-          <w:rFonts w:ascii="Times New Roman" w:hAnsi="Times New Roman"/>
-          <w:sz w:val="24"/>
-        </w:rPr>
-        <w:t>8</w:t>
-      </w:r>
-      <w:r>
-        <w:rPr>
-          <w:rFonts w:ascii="Times New Roman" w:hAnsi="Times New Roman"/>
-          <w:sz w:val="24"/>
-        </w:rPr>
-        <w:t xml:space="preserve"> mm.</w:t>
-      </w:r>
-      <w:r>
-        <w:rPr>
-          <w:rFonts w:ascii="Times New Roman" w:hAnsi="Times New Roman"/>
-          <w:sz w:val="24"/>
-        </w:rPr>
-        <w:t xml:space="preserve"> Both end surfaces of the Pr</w:t>
-      </w:r>
-      <w:r>
-        <w:rPr>
-          <w:rFonts w:ascii="Times New Roman" w:hAnsi="Times New Roman"/>
-          <w:sz w:val="24"/>
-          <w:vertAlign w:val="superscript"/>
-        </w:rPr>
-        <w:t>3+</w:t>
-      </w:r>
-      <w:r>
-        <w:rPr>
-          <w:rFonts w:ascii="Times New Roman" w:hAnsi="Times New Roman"/>
-          <w:sz w:val="24"/>
-        </w:rPr>
-        <w:t>:YLF</w:t>
-      </w:r>
-      <w:r>
-        <w:rPr>
-          <w:rFonts w:ascii="Times New Roman" w:hAnsi="Times New Roman"/>
-          <w:sz w:val="24"/>
-          <w:vertAlign w:val="subscript"/>
-        </w:rPr>
-        <w:t>4</w:t>
-      </w:r>
-      <w:r>
-        <w:rPr>
-          <w:rFonts w:ascii="Times New Roman" w:hAnsi="Times New Roman"/>
-          <w:sz w:val="24"/>
-        </w:rPr>
-        <w:t xml:space="preserve"> crystal were </w:t>
-      </w:r>
-      <w:proofErr w:type="spellStart"/>
-      <w:proofErr w:type="gramStart"/>
-      <w:r>
-        <w:rPr>
-          <w:rFonts w:ascii="Times New Roman" w:hAnsi="Times New Roman"/>
-          <w:sz w:val="24"/>
-        </w:rPr>
-        <w:t>plano</w:t>
-      </w:r>
-      <w:proofErr w:type="spellEnd"/>
-      <w:proofErr w:type="gramEnd"/>
-      <w:r>
-        <w:rPr>
-          <w:rFonts w:ascii="Times New Roman" w:hAnsi="Times New Roman"/>
-          <w:sz w:val="24"/>
-        </w:rPr>
-        <w:t xml:space="preserve"> and uncoated.</w:t>
-      </w:r>
-      <w:r>
-        <w:rPr>
-          <w:rFonts w:ascii="Times New Roman" w:hAnsi="Times New Roman"/>
-          <w:sz w:val="24"/>
-        </w:rPr>
-        <w:t xml:space="preserve"> The laser crystal was wrapped with indium foil </w:t>
-      </w:r>
-      <w:r>
-        <w:rPr>
-          <w:rFonts w:ascii="Times New Roman" w:hAnsi="Times New Roman"/>
-          <w:sz w:val="24"/>
-        </w:rPr>
-        <w:t xml:space="preserve">to </w:t>
-      </w:r>
-      <w:r>
-        <w:rPr>
-          <w:rFonts w:ascii="Times New Roman" w:hAnsi="Times New Roman" w:cs="Times New Roman"/>
-          <w:color w:val="000000"/>
-          <w:sz w:val="24"/>
-          <w:szCs w:val="24"/>
-        </w:rPr>
-        <w:t>improve the thermal contact</w:t>
-      </w:r>
-      <w:r>
-        <w:rPr>
-          <w:rFonts w:ascii="Times New Roman" w:hAnsi="Times New Roman"/>
-          <w:sz w:val="24"/>
-        </w:rPr>
-        <w:t xml:space="preserve"> </w:t>
-      </w:r>
-      <w:r>
-        <w:rPr>
-          <w:rFonts w:ascii="Times New Roman" w:hAnsi="Times New Roman"/>
-          <w:sz w:val="24"/>
-        </w:rPr>
-        <w:t>and mounted in a water-cooled copper holder. The water temperature was maintained</w:t>
-      </w:r>
-      <w:r>
-        <w:rPr>
-          <w:rFonts w:ascii="Times New Roman" w:hAnsi="Times New Roman"/>
-          <w:sz w:val="24"/>
-        </w:rPr>
-        <w:t xml:space="preserve"> </w:t>
-      </w:r>
-      <w:r>
-        <w:rPr>
-          <w:rFonts w:ascii="Times New Roman" w:hAnsi="Times New Roman"/>
-          <w:sz w:val="24"/>
-        </w:rPr>
-        <w:t>around 18</w:t>
-      </w:r>
-      <w:r>
-        <w:rPr>
-          <w:rFonts w:ascii="Times New Roman" w:hAnsi="Times New Roman"/>
-          <w:sz w:val="24"/>
-        </w:rPr>
-        <w:t xml:space="preserve">°C to </w:t>
-      </w:r>
-      <w:r>
-        <w:rPr>
-          <w:rFonts w:ascii="Times New Roman" w:hAnsi="Times New Roman"/>
-          <w:sz w:val="24"/>
-        </w:rPr>
-        <w:t>eliminate</w:t>
-      </w:r>
-      <w:r>
-        <w:rPr>
-          <w:rFonts w:ascii="Times New Roman" w:hAnsi="Times New Roman"/>
-          <w:sz w:val="24"/>
-        </w:rPr>
-        <w:t xml:space="preserve"> </w:t>
-      </w:r>
-      <w:r>
-        <w:rPr>
-          <w:rFonts w:ascii="Times New Roman" w:hAnsi="Times New Roman"/>
-          <w:sz w:val="24"/>
-        </w:rPr>
-        <w:t>thermal effect</w:t>
-      </w:r>
-      <w:r>
-        <w:rPr>
-          <w:rFonts w:ascii="Times New Roman" w:hAnsi="Times New Roman"/>
-          <w:sz w:val="24"/>
-        </w:rPr>
-        <w:t>.</w:t>
-      </w:r>
-      <w:r>
-        <w:rPr>
-          <w:rFonts w:ascii="Times New Roman" w:hAnsi="Times New Roman"/>
-          <w:sz w:val="24"/>
-        </w:rPr>
-        <w:t xml:space="preserve"> The laser crystal was placed close to </w:t>
-      </w:r>
-      <w:r>
-        <w:rPr>
-          <w:rFonts w:ascii="Times New Roman" w:hAnsi="Times New Roman"/>
-          <w:sz w:val="24"/>
-        </w:rPr>
-        <w:t>IM1</w:t>
-      </w:r>
-      <w:r>
-        <w:rPr>
-          <w:rFonts w:ascii="Times New Roman" w:hAnsi="Times New Roman"/>
-          <w:sz w:val="24"/>
-        </w:rPr>
-        <w:t xml:space="preserve">, which </w:t>
-      </w:r>
-      <w:r>
-        <w:rPr>
-          <w:rFonts w:ascii="Times New Roman" w:hAnsi="Times New Roman"/>
-          <w:sz w:val="24"/>
-        </w:rPr>
-        <w:t>is</w:t>
-      </w:r>
-      <w:r>
-        <w:rPr>
-          <w:rFonts w:ascii="Times New Roman" w:hAnsi="Times New Roman"/>
-          <w:sz w:val="24"/>
-        </w:rPr>
-        <w:t xml:space="preserve"> </w:t>
-      </w:r>
-      <w:r>
-        <w:rPr>
-          <w:rFonts w:ascii="Times New Roman" w:hAnsi="Times New Roman"/>
-          <w:sz w:val="24"/>
-        </w:rPr>
-        <w:t>the i</w:t>
-      </w:r>
-      <w:r>
-        <w:rPr>
-          <w:rFonts w:ascii="Times New Roman" w:hAnsi="Times New Roman"/>
-          <w:sz w:val="24"/>
-        </w:rPr>
-        <w:t>nput mirror for the</w:t>
-      </w:r>
-      <w:r>
-        <w:rPr>
-          <w:rFonts w:ascii="Times New Roman" w:hAnsi="Times New Roman"/>
-          <w:sz w:val="24"/>
-        </w:rPr>
-        <w:t xml:space="preserve"> pump</w:t>
-      </w:r>
-      <w:r>
-        <w:rPr>
-          <w:rFonts w:ascii="Times New Roman" w:hAnsi="Times New Roman"/>
-          <w:sz w:val="24"/>
-        </w:rPr>
-        <w:t xml:space="preserve"> on the left side</w:t>
-      </w:r>
-      <w:r>
-        <w:rPr>
-          <w:rFonts w:ascii="Times New Roman" w:hAnsi="Times New Roman"/>
-          <w:sz w:val="24"/>
-        </w:rPr>
-        <w:t>.</w:t>
-      </w:r>
-      <w:r>
-        <w:rPr>
-          <w:rFonts w:ascii="Times New Roman" w:hAnsi="Times New Roman" w:hint="eastAsia"/>
-          <w:sz w:val="24"/>
-        </w:rPr>
-        <w:t xml:space="preserve"> </w:t>
-      </w:r>
-      <w:r>
-        <w:rPr>
-          <w:rFonts w:ascii="Times New Roman" w:hAnsi="Times New Roman"/>
-          <w:sz w:val="24"/>
-        </w:rPr>
-        <w:t>IM2 is the input mirror for the pump on the right side</w:t>
-      </w:r>
-      <w:r>
-        <w:rPr>
-          <w:rFonts w:ascii="Times New Roman" w:hAnsi="Times New Roman"/>
-          <w:sz w:val="24"/>
-        </w:rPr>
-        <w:t xml:space="preserve"> and was tilted</w:t>
-      </w:r>
-      <w:r>
-        <w:rPr>
-          <w:rFonts w:ascii="Times New Roman" w:hAnsi="Times New Roman"/>
-          <w:sz w:val="24"/>
-        </w:rPr>
-        <w:t xml:space="preserve"> with regard to the pump</w:t>
-      </w:r>
-      <w:r>
-        <w:rPr>
-          <w:rFonts w:ascii="Times New Roman" w:hAnsi="Times New Roman"/>
-          <w:sz w:val="24"/>
-        </w:rPr>
-        <w:t xml:space="preserve"> to make the cavity longer. Both IM1 and IM2 had high transmission (&gt;95%) at ~444 nm and high reflection (&gt;99.8%) at 639 nm</w:t>
-      </w:r>
-      <w:r>
-        <w:rPr>
-          <w:rFonts w:ascii="Times New Roman" w:hAnsi="Times New Roman"/>
-          <w:sz w:val="24"/>
-        </w:rPr>
-        <w:t>.</w:t>
-      </w:r>
-      <w:r>
-        <w:rPr>
-          <w:rFonts w:ascii="Times New Roman" w:hAnsi="Times New Roman" w:hint="eastAsia"/>
-          <w:sz w:val="24"/>
-        </w:rPr>
-        <w:t xml:space="preserve"> </w:t>
-      </w:r>
-    </w:p>
-    <w:p>
-      <w:pPr>
-        <w:spacing w:line="360" w:lineRule="auto"/>
-        <w:rPr>
-          <w:rFonts w:ascii="Times New Roman" w:hAnsi="Times New Roman"/>
-          <w:sz w:val="24"/>
-        </w:rPr>
-      </w:pPr>
+      <w:r>
+        <w:rPr>
+          <w:rFonts w:ascii="Times New Roman" w:hAnsi="Times New Roman"/>
+          <w:sz w:val="24"/>
+        </w:rPr>
+        <w:t xml:space="preserve">Theoretically, taking all these distances into account, the total cavity length was ~1.8 </w:t>
+      </w:r>
       <w:r>
         <w:rPr>
           <w:rFonts w:ascii="Times New Roman" w:hAnsi="Times New Roman"/>
           <w:sz w:val="24"/>
         </w:rPr>
         <w:lastRenderedPageBreak/>
-        <w:t>Each of t</w:t>
-      </w:r>
-      <w:r>
-        <w:rPr>
-          <w:rFonts w:ascii="Times New Roman" w:hAnsi="Times New Roman"/>
-          <w:sz w:val="24"/>
-        </w:rPr>
-        <w:t xml:space="preserve">he </w:t>
-      </w:r>
-      <w:r>
-        <w:rPr>
-          <w:rFonts w:ascii="Times New Roman" w:hAnsi="Times New Roman"/>
-          <w:sz w:val="24"/>
-        </w:rPr>
-        <w:t xml:space="preserve">two </w:t>
-      </w:r>
-      <w:r>
-        <w:rPr>
-          <w:rFonts w:ascii="Times New Roman" w:hAnsi="Times New Roman"/>
-          <w:sz w:val="24"/>
-        </w:rPr>
-        <w:t>pump</w:t>
-      </w:r>
-      <w:r>
-        <w:rPr>
-          <w:rFonts w:ascii="Times New Roman" w:hAnsi="Times New Roman"/>
-          <w:sz w:val="24"/>
-        </w:rPr>
-        <w:t xml:space="preserve"> </w:t>
-      </w:r>
-      <w:r>
-        <w:rPr>
-          <w:rFonts w:ascii="Times New Roman" w:hAnsi="Times New Roman"/>
-          <w:sz w:val="24"/>
-        </w:rPr>
-        <w:t>source</w:t>
-      </w:r>
-      <w:r>
-        <w:rPr>
-          <w:rFonts w:ascii="Times New Roman" w:hAnsi="Times New Roman"/>
-          <w:sz w:val="24"/>
-        </w:rPr>
-        <w:t>s</w:t>
-      </w:r>
-      <w:r>
-        <w:rPr>
-          <w:rFonts w:ascii="Times New Roman" w:hAnsi="Times New Roman"/>
-          <w:sz w:val="24"/>
-        </w:rPr>
-        <w:t xml:space="preserve"> was</w:t>
-      </w:r>
-      <w:r>
-        <w:rPr>
-          <w:rFonts w:ascii="Times New Roman" w:hAnsi="Times New Roman"/>
-          <w:sz w:val="24"/>
-        </w:rPr>
-        <w:t xml:space="preserve"> </w:t>
-      </w:r>
-      <w:r>
-        <w:rPr>
-          <w:rFonts w:ascii="Times New Roman" w:hAnsi="Times New Roman"/>
-          <w:sz w:val="24"/>
-        </w:rPr>
-        <w:t xml:space="preserve">a </w:t>
-      </w:r>
-      <w:r>
-        <w:rPr>
-          <w:rFonts w:ascii="Times New Roman" w:hAnsi="Times New Roman"/>
-          <w:sz w:val="24"/>
-        </w:rPr>
-        <w:t xml:space="preserve">~1.8 W, </w:t>
-      </w:r>
-      <w:r>
-        <w:rPr>
-          <w:rFonts w:ascii="Times New Roman" w:hAnsi="Times New Roman"/>
-          <w:sz w:val="24"/>
-        </w:rPr>
-        <w:t>~</w:t>
-      </w:r>
-      <w:r>
-        <w:rPr>
-          <w:rFonts w:ascii="Times New Roman" w:hAnsi="Times New Roman"/>
-          <w:sz w:val="24"/>
-        </w:rPr>
-        <w:t>444</w:t>
-      </w:r>
-      <w:r>
-        <w:rPr>
-          <w:rFonts w:ascii="Times New Roman" w:hAnsi="Times New Roman"/>
-          <w:sz w:val="24"/>
-        </w:rPr>
-        <w:t xml:space="preserve"> nm laser diode</w:t>
-      </w:r>
-      <w:r>
-        <w:rPr>
-          <w:rFonts w:ascii="Times New Roman" w:hAnsi="Times New Roman" w:hint="eastAsia"/>
-          <w:sz w:val="24"/>
-        </w:rPr>
-        <w:t xml:space="preserve"> with</w:t>
-      </w:r>
-      <w:r>
-        <w:rPr>
-          <w:rFonts w:ascii="Times New Roman" w:hAnsi="Times New Roman"/>
-          <w:sz w:val="24"/>
-        </w:rPr>
-        <w:t xml:space="preserve"> achromatic and </w:t>
-      </w:r>
-      <w:r>
-        <w:rPr>
-          <w:rFonts w:ascii="Times New Roman" w:hAnsi="Times New Roman"/>
-          <w:sz w:val="24"/>
-        </w:rPr>
-        <w:t>collimation</w:t>
-      </w:r>
-      <w:r>
-        <w:rPr>
-          <w:rFonts w:ascii="Times New Roman" w:hAnsi="Times New Roman"/>
-          <w:sz w:val="24"/>
-        </w:rPr>
-        <w:t xml:space="preserve"> system</w:t>
-      </w:r>
-      <w:r>
-        <w:rPr>
-          <w:rFonts w:ascii="Times New Roman" w:hAnsi="Times New Roman"/>
-          <w:sz w:val="24"/>
-        </w:rPr>
-        <w:t>, which is commercially available</w:t>
-      </w:r>
-      <w:r>
-        <w:rPr>
-          <w:rFonts w:ascii="Times New Roman" w:hAnsi="Times New Roman"/>
-          <w:sz w:val="24"/>
-        </w:rPr>
-        <w:t>. F</w:t>
-      </w:r>
-      <w:r>
-        <w:rPr>
-          <w:rFonts w:ascii="Times New Roman" w:hAnsi="Times New Roman"/>
-          <w:sz w:val="24"/>
-        </w:rPr>
-        <w:t>ocusing lens</w:t>
-      </w:r>
-      <w:r>
-        <w:rPr>
-          <w:rFonts w:ascii="Times New Roman" w:hAnsi="Times New Roman"/>
-          <w:sz w:val="24"/>
-        </w:rPr>
-        <w:t>es</w:t>
-      </w:r>
-      <w:r>
-        <w:rPr>
-          <w:rFonts w:ascii="Times New Roman" w:hAnsi="Times New Roman"/>
-          <w:sz w:val="24"/>
-        </w:rPr>
-        <w:t xml:space="preserve"> with 5</w:t>
-      </w:r>
-      <w:r>
-        <w:rPr>
-          <w:rFonts w:ascii="Times New Roman" w:hAnsi="Times New Roman"/>
-          <w:sz w:val="24"/>
-        </w:rPr>
-        <w:t>0</w:t>
-      </w:r>
-      <w:r>
-        <w:rPr>
-          <w:rFonts w:ascii="Times New Roman" w:hAnsi="Times New Roman"/>
-          <w:sz w:val="24"/>
-        </w:rPr>
-        <w:t xml:space="preserve"> mm focal length was used to </w:t>
-      </w:r>
-      <w:r>
-        <w:rPr>
-          <w:rFonts w:ascii="Times New Roman" w:hAnsi="Times New Roman"/>
-          <w:sz w:val="24"/>
-        </w:rPr>
-        <w:t>inject</w:t>
-      </w:r>
-      <w:r>
-        <w:rPr>
-          <w:rFonts w:ascii="Times New Roman" w:hAnsi="Times New Roman"/>
-          <w:sz w:val="24"/>
-        </w:rPr>
-        <w:t xml:space="preserve"> the pump beam</w:t>
-      </w:r>
-      <w:r>
-        <w:rPr>
-          <w:rFonts w:ascii="Times New Roman" w:hAnsi="Times New Roman"/>
-          <w:sz w:val="24"/>
-        </w:rPr>
-        <w:t xml:space="preserve"> </w:t>
-      </w:r>
-      <w:r>
-        <w:rPr>
-          <w:rFonts w:ascii="Times New Roman" w:hAnsi="Times New Roman"/>
-          <w:sz w:val="24"/>
-        </w:rPr>
-        <w:t xml:space="preserve">into the laser crystal </w:t>
-      </w:r>
-      <w:r>
-        <w:rPr>
-          <w:rFonts w:ascii="Times New Roman" w:hAnsi="Times New Roman"/>
-          <w:sz w:val="24"/>
-        </w:rPr>
-        <w:t xml:space="preserve">with an </w:t>
-      </w:r>
-      <w:r>
-        <w:rPr>
-          <w:rFonts w:ascii="Times New Roman" w:hAnsi="Times New Roman"/>
-          <w:sz w:val="24"/>
-        </w:rPr>
-        <w:t xml:space="preserve">average </w:t>
-      </w:r>
-      <w:r>
-        <w:rPr>
-          <w:rFonts w:ascii="Times New Roman" w:hAnsi="Times New Roman"/>
-          <w:sz w:val="24"/>
-        </w:rPr>
-        <w:t xml:space="preserve">pump size </w:t>
-      </w:r>
-      <w:r>
-        <w:rPr>
-          <w:rFonts w:ascii="Times New Roman" w:hAnsi="Times New Roman"/>
-          <w:sz w:val="24"/>
-        </w:rPr>
-        <w:t>of</w:t>
-      </w:r>
-      <w:r>
-        <w:rPr>
-          <w:rFonts w:ascii="Times New Roman" w:hAnsi="Times New Roman"/>
-          <w:sz w:val="24"/>
-        </w:rPr>
-        <w:t xml:space="preserve"> approximately 6</w:t>
-      </w:r>
-      <w:r>
-        <w:rPr>
-          <w:rFonts w:ascii="Times New Roman" w:hAnsi="Times New Roman"/>
-          <w:sz w:val="24"/>
-        </w:rPr>
-        <w:t xml:space="preserve">0 </w:t>
-      </w:r>
-      <w:proofErr w:type="spellStart"/>
-      <w:r>
-        <w:rPr>
-          <w:rFonts w:ascii="Times New Roman" w:hAnsi="Times New Roman"/>
-          <w:sz w:val="24"/>
-        </w:rPr>
-        <w:t>μ</w:t>
-      </w:r>
-      <w:r>
-        <w:rPr>
-          <w:rFonts w:ascii="Times New Roman" w:hAnsi="Times New Roman"/>
-          <w:sz w:val="24"/>
-        </w:rPr>
-        <w:t>m</w:t>
-      </w:r>
-      <w:proofErr w:type="spellEnd"/>
-      <w:r>
-        <w:rPr>
-          <w:rFonts w:ascii="Times New Roman" w:hAnsi="Times New Roman"/>
-          <w:sz w:val="24"/>
-        </w:rPr>
-        <w:t xml:space="preserve">, which is measured by using </w:t>
-      </w:r>
-      <w:proofErr w:type="spellStart"/>
-      <w:r>
-        <w:rPr>
-          <w:rFonts w:ascii="Times New Roman" w:eastAsia="宋体" w:hAnsi="Times New Roman" w:cs="Times New Roman"/>
-          <w:kern w:val="0"/>
-          <w:sz w:val="24"/>
-          <w:szCs w:val="24"/>
-        </w:rPr>
-        <w:t>Spiricon</w:t>
-      </w:r>
-      <w:proofErr w:type="spellEnd"/>
-      <w:r>
-        <w:rPr>
-          <w:rFonts w:ascii="Times New Roman" w:eastAsia="宋体" w:hAnsi="Times New Roman" w:cs="Times New Roman"/>
-          <w:kern w:val="0"/>
-          <w:sz w:val="24"/>
-          <w:szCs w:val="24"/>
-        </w:rPr>
-        <w:t xml:space="preserve"> </w:t>
-      </w:r>
-      <w:r>
-        <w:rPr>
-          <w:rFonts w:ascii="Times New Roman" w:eastAsia="宋体" w:hAnsi="Times New Roman" w:cs="Times New Roman"/>
-          <w:kern w:val="0"/>
-          <w:sz w:val="24"/>
-          <w:szCs w:val="24"/>
-        </w:rPr>
-        <w:t>M</w:t>
-      </w:r>
-      <w:r>
-        <w:rPr>
-          <w:rFonts w:ascii="Times New Roman" w:eastAsia="宋体" w:hAnsi="Times New Roman" w:cs="Times New Roman"/>
-          <w:kern w:val="0"/>
-          <w:sz w:val="24"/>
-          <w:szCs w:val="24"/>
-          <w:vertAlign w:val="superscript"/>
-        </w:rPr>
-        <w:t>2</w:t>
-      </w:r>
-      <w:r>
-        <w:rPr>
-          <w:rFonts w:ascii="Times New Roman" w:eastAsia="宋体" w:hAnsi="Times New Roman" w:cs="Times New Roman" w:hint="eastAsia"/>
-          <w:kern w:val="0"/>
-          <w:sz w:val="24"/>
-          <w:szCs w:val="24"/>
-        </w:rPr>
-        <w:t>-</w:t>
-      </w:r>
-      <w:r>
-        <w:rPr>
-          <w:rFonts w:ascii="Times New Roman" w:eastAsia="宋体" w:hAnsi="Times New Roman" w:cs="Times New Roman"/>
-          <w:kern w:val="0"/>
-          <w:sz w:val="24"/>
-          <w:szCs w:val="24"/>
-        </w:rPr>
-        <w:t>200</w:t>
-      </w:r>
-      <w:r>
-        <w:rPr>
-          <w:rFonts w:ascii="Times New Roman" w:hAnsi="Times New Roman"/>
-          <w:sz w:val="24"/>
-        </w:rPr>
-        <w:t>.</w:t>
-      </w:r>
-      <w:r>
-        <w:rPr>
-          <w:rFonts w:ascii="Times New Roman" w:hAnsi="Times New Roman" w:hint="eastAsia"/>
-          <w:sz w:val="24"/>
-        </w:rPr>
-        <w:t xml:space="preserve"> </w:t>
-      </w:r>
-    </w:p>
-    <w:p>
-      <w:pPr>
-        <w:spacing w:line="360" w:lineRule="auto"/>
-        <w:rPr>
-          <w:rFonts w:ascii="Times New Roman" w:hAnsi="Times New Roman"/>
-          <w:sz w:val="24"/>
-        </w:rPr>
-      </w:pPr>
-      <w:r>
-        <w:rPr>
-          <w:rFonts w:ascii="Times New Roman" w:hAnsi="Times New Roman"/>
-          <w:sz w:val="24"/>
-        </w:rPr>
-        <w:t xml:space="preserve">HR1~HR3 were </w:t>
-      </w:r>
-      <w:r>
-        <w:rPr>
-          <w:rFonts w:ascii="Times New Roman" w:hAnsi="Times New Roman"/>
-          <w:sz w:val="24"/>
-        </w:rPr>
-        <w:t xml:space="preserve">concave mirrors </w:t>
-      </w:r>
-      <w:r>
-        <w:rPr>
-          <w:rFonts w:ascii="Times New Roman" w:hAnsi="Times New Roman"/>
-          <w:sz w:val="24"/>
-        </w:rPr>
-        <w:t xml:space="preserve">with </w:t>
-      </w:r>
-      <w:r>
-        <w:rPr>
-          <w:rFonts w:ascii="Times New Roman" w:hAnsi="Times New Roman"/>
-          <w:sz w:val="24"/>
-        </w:rPr>
-        <w:t>radius of curvature of 300 nm</w:t>
-      </w:r>
-      <w:r>
-        <w:rPr>
-          <w:rFonts w:ascii="Times New Roman" w:hAnsi="Times New Roman"/>
-          <w:sz w:val="24"/>
-        </w:rPr>
-        <w:t xml:space="preserve"> and had </w:t>
-      </w:r>
-      <w:r>
-        <w:rPr>
-          <w:rFonts w:ascii="Times New Roman" w:hAnsi="Times New Roman"/>
-          <w:sz w:val="24"/>
-        </w:rPr>
-        <w:t xml:space="preserve">high reflection </w:t>
-      </w:r>
-      <w:r>
-        <w:rPr>
-          <w:rFonts w:ascii="Times New Roman" w:hAnsi="Times New Roman"/>
-          <w:sz w:val="24"/>
-        </w:rPr>
-        <w:t>(&gt;99.7%)</w:t>
-      </w:r>
-      <w:r>
-        <w:rPr>
-          <w:rFonts w:ascii="Times New Roman" w:hAnsi="Times New Roman"/>
-          <w:sz w:val="24"/>
-        </w:rPr>
-        <w:t xml:space="preserve"> at 639 nm</w:t>
-      </w:r>
-      <w:r>
-        <w:rPr>
-          <w:rFonts w:ascii="Times New Roman" w:hAnsi="Times New Roman"/>
-          <w:sz w:val="24"/>
-        </w:rPr>
-        <w:t xml:space="preserve">, which could provide positive feedback for </w:t>
-      </w:r>
-      <w:r>
-        <w:rPr>
-          <w:rFonts w:ascii="Times New Roman" w:hAnsi="Times New Roman"/>
-          <w:sz w:val="24"/>
-        </w:rPr>
-        <w:t>639 nm lasing.</w:t>
-      </w:r>
-      <w:r>
-        <w:rPr>
-          <w:rFonts w:ascii="Times New Roman" w:hAnsi="Times New Roman"/>
-          <w:sz w:val="24"/>
-        </w:rPr>
-        <w:t xml:space="preserve"> </w:t>
-      </w:r>
-      <w:r>
-        <w:rPr>
-          <w:rFonts w:ascii="Times New Roman" w:hAnsi="Times New Roman"/>
-          <w:sz w:val="24"/>
-        </w:rPr>
-        <w:t xml:space="preserve">The output coupler (OC) was a coated plane mirror </w:t>
-      </w:r>
-      <w:r>
-        <w:rPr>
-          <w:rFonts w:ascii="Times New Roman" w:hAnsi="Times New Roman"/>
-          <w:sz w:val="24"/>
-        </w:rPr>
-        <w:t>with</w:t>
-      </w:r>
-      <w:r>
-        <w:rPr>
-          <w:rFonts w:ascii="Times New Roman" w:hAnsi="Times New Roman"/>
-          <w:sz w:val="24"/>
-        </w:rPr>
-        <w:t xml:space="preserve"> a transmission of 3.5% at 639 nm.</w:t>
-      </w:r>
-      <w:r>
-        <w:rPr>
-          <w:rFonts w:ascii="Times New Roman" w:hAnsi="Times New Roman"/>
-          <w:sz w:val="24"/>
-        </w:rPr>
-        <w:t xml:space="preserve"> </w:t>
-      </w:r>
-      <w:r>
-        <w:rPr>
-          <w:rFonts w:ascii="Times New Roman" w:hAnsi="Times New Roman"/>
-          <w:sz w:val="24"/>
-        </w:rPr>
-        <w:t xml:space="preserve">The distance between IM1 and IM2 plus the distance between IM2 and HR1 equals ~300 mm. The distance between HR1 and HR2 and the distance between HR2 and HR3 </w:t>
-      </w:r>
-      <w:r>
-        <w:rPr>
-          <w:rFonts w:ascii="Times New Roman" w:hAnsi="Times New Roman"/>
-          <w:sz w:val="24"/>
-        </w:rPr>
-        <w:t>were both</w:t>
-      </w:r>
-      <w:r>
-        <w:rPr>
-          <w:rFonts w:ascii="Times New Roman" w:hAnsi="Times New Roman"/>
-          <w:sz w:val="24"/>
-        </w:rPr>
-        <w:t xml:space="preserve"> </w:t>
-      </w:r>
-      <w:r>
-        <w:rPr>
-          <w:rFonts w:ascii="Times New Roman" w:hAnsi="Times New Roman"/>
-          <w:sz w:val="24"/>
-        </w:rPr>
-        <w:t xml:space="preserve">around </w:t>
-      </w:r>
-      <w:r>
-        <w:rPr>
-          <w:rFonts w:ascii="Times New Roman" w:hAnsi="Times New Roman"/>
-          <w:sz w:val="24"/>
-        </w:rPr>
-        <w:t xml:space="preserve">600 mm. The distance </w:t>
-      </w:r>
-      <w:r>
-        <w:rPr>
-          <w:rFonts w:ascii="Times New Roman" w:hAnsi="Times New Roman"/>
-          <w:sz w:val="24"/>
-        </w:rPr>
-        <w:t xml:space="preserve">between HR3 and OC was ~300 mm. </w:t>
-      </w:r>
-    </w:p>
-    <w:p>
-      <w:pPr>
-        <w:spacing w:line="360" w:lineRule="auto"/>
-        <w:rPr>
-          <w:rFonts w:ascii="Times New Roman" w:hAnsi="Times New Roman"/>
-          <w:sz w:val="24"/>
-        </w:rPr>
-      </w:pPr>
-      <w:r>
-        <w:rPr>
-          <w:rFonts w:ascii="Times New Roman" w:hAnsi="Times New Roman"/>
-          <w:sz w:val="24"/>
-        </w:rPr>
-        <w:t xml:space="preserve">Theoretically, taking all these distances into account, the total cavity length was ~1.8 m. </w:t>
+        <w:t xml:space="preserve">m. </w:t>
       </w:r>
     </w:p>
     <w:p>
@@ -3409,15 +3597,7 @@
           <w:rFonts w:ascii="Times New Roman" w:hAnsi="Times New Roman"/>
           <w:sz w:val="24"/>
         </w:rPr>
-        <w:t xml:space="preserve">The concave output coupler had a radius of curvature </w:t>
-      </w:r>
-      <w:r>
-        <w:rPr>
-          <w:rFonts w:ascii="Times New Roman" w:hAnsi="Times New Roman"/>
-          <w:sz w:val="24"/>
-        </w:rPr>
-        <w:lastRenderedPageBreak/>
-        <w:t>of 300 mm and transmission of 1.9% at 522 nm.</w:t>
+        <w:t>The concave output coupler had a radius of curvature of 300 mm and transmission of 1.9% at 522 nm.</w:t>
       </w:r>
     </w:p>
     <w:p>
@@ -3858,7 +4038,15 @@
           <w:rFonts w:ascii="Times New Roman" w:hAnsi="Times New Roman"/>
           <w:sz w:val="24"/>
         </w:rPr>
-        <w:t xml:space="preserve"> for ~1.8 m Z-type cavity</w:t>
+        <w:t xml:space="preserve"> </w:t>
+      </w:r>
+      <w:r>
+        <w:rPr>
+          <w:rFonts w:ascii="Times New Roman" w:hAnsi="Times New Roman"/>
+          <w:sz w:val="24"/>
+        </w:rPr>
+        <w:lastRenderedPageBreak/>
+        <w:t>for ~1.8 m Z-type cavity</w:t>
       </w:r>
       <w:r>
         <w:rPr>
@@ -4211,7 +4399,6 @@
           <w:noProof/>
           <w:sz w:val="24"/>
         </w:rPr>
-        <w:lastRenderedPageBreak/>
         <w:drawing>
           <wp:inline distT="0" distB="0" distL="0" distR="0">
             <wp:extent cx="3670300" cy="2706294"/>
@@ -4480,7 +4667,16 @@
           <w:sz w:val="24"/>
           <w:szCs w:val="24"/>
         </w:rPr>
-        <w:t>compared with individual pumping</w:t>
+        <w:t xml:space="preserve">compared with </w:t>
+      </w:r>
+      <w:r>
+        <w:rPr>
+          <w:rFonts w:ascii="Times New Roman" w:hAnsi="Times New Roman" w:cs="Times New Roman"/>
+          <w:sz w:val="24"/>
+          <w:szCs w:val="24"/>
+        </w:rPr>
+        <w:lastRenderedPageBreak/>
+        <w:t>individual pumping</w:t>
       </w:r>
       <w:r>
         <w:rPr>
@@ -4867,15 +5063,7 @@
           <w:rFonts w:ascii="Times New Roman" w:hAnsi="Times New Roman"/>
           <w:sz w:val="24"/>
         </w:rPr>
-        <w:t xml:space="preserve"> </w:t>
-      </w:r>
-      <w:proofErr w:type="spellStart"/>
-      <w:r>
-        <w:rPr>
-          <w:rFonts w:ascii="Times New Roman" w:hAnsi="Times New Roman"/>
-          <w:sz w:val="24"/>
-        </w:rPr>
-        <w:t>f</w:t>
+        <w:t xml:space="preserve"> f</w:t>
       </w:r>
       <w:r>
         <w:rPr>
@@ -4884,7 +5072,6 @@
         </w:rPr>
         <w:t>s</w:t>
       </w:r>
-      <w:proofErr w:type="spellEnd"/>
       <w:r>
         <w:rPr>
           <w:rFonts w:ascii="Times New Roman" w:hAnsi="Times New Roman"/>
@@ -4975,15 +5162,7 @@
           <w:rFonts w:ascii="Times New Roman" w:hAnsi="Times New Roman"/>
           <w:sz w:val="24"/>
         </w:rPr>
-        <w:t xml:space="preserve">measured spectrum shows some </w:t>
-      </w:r>
-      <w:r>
-        <w:rPr>
-          <w:rFonts w:ascii="Times New Roman" w:hAnsi="Times New Roman"/>
-          <w:sz w:val="24"/>
-        </w:rPr>
-        <w:lastRenderedPageBreak/>
-        <w:t>internal structures.</w:t>
+        <w:t>measured spectrum shows some internal structures.</w:t>
       </w:r>
       <w:r>
         <w:rPr>
@@ -5366,6 +5545,7 @@
           <w:rFonts w:ascii="Times New Roman" w:hAnsi="Times New Roman"/>
           <w:sz w:val="24"/>
         </w:rPr>
+        <w:lastRenderedPageBreak/>
         <w:t>500</w:t>
       </w:r>
       <w:r>
@@ -5799,15 +5979,7 @@
           <w:rFonts w:ascii="Times New Roman" w:hAnsi="Times New Roman"/>
           <w:sz w:val="24"/>
         </w:rPr>
-        <w:t xml:space="preserve"> ns, </w:t>
-      </w:r>
-      <w:r>
-        <w:rPr>
-          <w:rFonts w:ascii="Times New Roman" w:hAnsi="Times New Roman"/>
-          <w:sz w:val="24"/>
-        </w:rPr>
-        <w:lastRenderedPageBreak/>
-        <w:t xml:space="preserve">demonstrating mode-locked pulses, and the </w:t>
+        <w:t xml:space="preserve"> ns, demonstrating mode-locked pulses, and the </w:t>
       </w:r>
       <w:r>
         <w:rPr>
@@ -6342,7 +6514,15 @@
           <w:rFonts w:ascii="Times New Roman" w:hAnsi="Times New Roman"/>
           <w:sz w:val="24"/>
         </w:rPr>
-        <w:t xml:space="preserve"> ((c), (f))</w:t>
+        <w:t xml:space="preserve"> ((c), </w:t>
+      </w:r>
+      <w:r>
+        <w:rPr>
+          <w:rFonts w:ascii="Times New Roman" w:hAnsi="Times New Roman"/>
+          <w:sz w:val="24"/>
+        </w:rPr>
+        <w:lastRenderedPageBreak/>
+        <w:t>(f))</w:t>
       </w:r>
       <w:r>
         <w:rPr>
@@ -6586,23 +6766,7 @@
           <w:rFonts w:ascii="Times New Roman" w:hAnsi="Times New Roman"/>
           <w:sz w:val="24"/>
         </w:rPr>
-        <w:t xml:space="preserve">in the locking process. </w:t>
-      </w:r>
-      <w:proofErr w:type="spellStart"/>
-      <w:r>
-        <w:rPr>
-          <w:rFonts w:ascii="Times New Roman" w:hAnsi="Times New Roman"/>
-          <w:sz w:val="24"/>
-        </w:rPr>
-        <w:t>Bai</w:t>
-      </w:r>
-      <w:proofErr w:type="spellEnd"/>
-      <w:r>
-        <w:rPr>
-          <w:rFonts w:ascii="Times New Roman" w:hAnsi="Times New Roman"/>
-          <w:sz w:val="24"/>
-        </w:rPr>
-        <w:t xml:space="preserve"> et al. [</w:t>
+        <w:t>in the locking process. Bai et al. [</w:t>
       </w:r>
       <w:r>
         <w:rPr>
@@ -7198,7 +7362,15 @@
           <w:rFonts w:ascii="Times New Roman" w:hAnsi="Times New Roman"/>
           <w:sz w:val="24"/>
         </w:rPr>
-        <w:t xml:space="preserve"> when </w:t>
+        <w:t xml:space="preserve"> </w:t>
+      </w:r>
+      <w:r>
+        <w:rPr>
+          <w:rFonts w:ascii="Times New Roman" w:hAnsi="Times New Roman"/>
+          <w:sz w:val="24"/>
+        </w:rPr>
+        <w:lastRenderedPageBreak/>
+        <w:t xml:space="preserve">when </w:t>
       </w:r>
       <w:r>
         <w:rPr>
@@ -7645,15 +7817,7 @@
           <w:rFonts w:ascii="Times New Roman" w:hAnsi="Times New Roman"/>
           <w:sz w:val="24"/>
         </w:rPr>
-        <w:t xml:space="preserve">is </w:t>
-      </w:r>
-      <w:r>
-        <w:rPr>
-          <w:rFonts w:ascii="Times New Roman" w:hAnsi="Times New Roman"/>
-          <w:sz w:val="24"/>
-        </w:rPr>
-        <w:lastRenderedPageBreak/>
-        <w:t>interesting. It might be explained as follows.</w:t>
+        <w:t>is interesting. It might be explained as follows.</w:t>
       </w:r>
       <w:r>
         <w:rPr>
@@ -8262,14 +8426,37 @@
           <w:rFonts w:ascii="Times New Roman" w:hAnsi="Times New Roman"/>
           <w:sz w:val="24"/>
         </w:rPr>
-        <w:t xml:space="preserve">the cavities should be guaranteed to </w:t>
-      </w:r>
-      <w:r>
-        <w:rPr>
-          <w:rFonts w:ascii="Times New Roman" w:hAnsi="Times New Roman"/>
-          <w:sz w:val="24"/>
-        </w:rPr>
-        <w:t>be in the stable</w:t>
+        <w:t xml:space="preserve">the </w:t>
+      </w:r>
+      <w:r>
+        <w:rPr>
+          <w:rFonts w:ascii="Times New Roman" w:hAnsi="Times New Roman"/>
+          <w:sz w:val="24"/>
+        </w:rPr>
+        <w:t>resonator configurations</w:t>
+      </w:r>
+      <w:r>
+        <w:rPr>
+          <w:rFonts w:ascii="Times New Roman" w:hAnsi="Times New Roman"/>
+          <w:sz w:val="24"/>
+        </w:rPr>
+        <w:t xml:space="preserve"> should be guaranteed to </w:t>
+      </w:r>
+      <w:r>
+        <w:rPr>
+          <w:rFonts w:ascii="Times New Roman" w:hAnsi="Times New Roman"/>
+          <w:sz w:val="24"/>
+        </w:rPr>
+        <w:t>b</w:t>
+      </w:r>
+      <w:bookmarkStart w:id="0" w:name="_GoBack"/>
+      <w:bookmarkEnd w:id="0"/>
+      <w:r>
+        <w:rPr>
+          <w:rFonts w:ascii="Times New Roman" w:hAnsi="Times New Roman"/>
+          <w:sz w:val="24"/>
+        </w:rPr>
+        <w:t>e in the stable</w:t>
       </w:r>
       <w:r>
         <w:rPr>
@@ -8613,6 +8800,7 @@
           <w:sz w:val="24"/>
           <w:szCs w:val="24"/>
         </w:rPr>
+        <w:lastRenderedPageBreak/>
         <w:t xml:space="preserve">self-mode-locked </w:t>
       </w:r>
       <w:r>
@@ -9159,7 +9347,6 @@
           <w:sz w:val="24"/>
           <w:szCs w:val="24"/>
         </w:rPr>
-        <w:lastRenderedPageBreak/>
         <w:t>4. Conclusion</w:t>
       </w:r>
     </w:p>
@@ -9573,15 +9760,7 @@
           <w:rFonts w:ascii="Times New Roman" w:hAnsi="Times New Roman"/>
           <w:sz w:val="24"/>
         </w:rPr>
-        <w:t xml:space="preserve">808 </w:t>
-      </w:r>
-      <w:proofErr w:type="spellStart"/>
-      <w:r>
-        <w:rPr>
-          <w:rFonts w:ascii="Times New Roman" w:hAnsi="Times New Roman"/>
-          <w:sz w:val="24"/>
-        </w:rPr>
-        <w:t>f</w:t>
+        <w:t>808 f</w:t>
       </w:r>
       <w:r>
         <w:rPr>
@@ -9590,7 +9769,6 @@
         </w:rPr>
         <w:t>s</w:t>
       </w:r>
-      <w:proofErr w:type="spellEnd"/>
       <w:r>
         <w:rPr>
           <w:rFonts w:ascii="Times New Roman" w:hAnsi="Times New Roman"/>
@@ -9698,7 +9876,17 @@
           <w:sz w:val="24"/>
           <w:szCs w:val="24"/>
         </w:rPr>
-        <w:t>The authors wish to acknowledge the financial support from the National Natural Science Foundation of China (61275050</w:t>
+        <w:t xml:space="preserve">The authors wish to acknowledge the financial support from the National Natural </w:t>
+      </w:r>
+      <w:r>
+        <w:rPr>
+          <w:rFonts w:ascii="Times New Roman" w:eastAsia="宋体" w:hAnsi="Times New Roman" w:cs="Times New Roman"/>
+          <w:kern w:val="0"/>
+          <w:sz w:val="24"/>
+          <w:szCs w:val="24"/>
+        </w:rPr>
+        <w:lastRenderedPageBreak/>
+        <w:t>Science Foundation of China (61275050</w:t>
       </w:r>
       <w:r>
         <w:rPr>
@@ -9820,7 +10008,6 @@
         <w:t xml:space="preserve">refractive indices of disordered </w:t>
       </w:r>
       <w:proofErr w:type="spellStart"/>
-      <w:proofErr w:type="gramStart"/>
       <w:r>
         <w:rPr>
           <w:rFonts w:ascii="Times New Roman" w:hAnsi="Times New Roman"/>
@@ -9834,15 +10021,7 @@
           <w:rFonts w:ascii="Times New Roman" w:hAnsi="Times New Roman"/>
           <w:sz w:val="24"/>
         </w:rPr>
-        <w:t>(</w:t>
-      </w:r>
-      <w:proofErr w:type="gramEnd"/>
-      <w:r>
-        <w:rPr>
-          <w:rFonts w:ascii="Times New Roman" w:hAnsi="Times New Roman"/>
-          <w:sz w:val="24"/>
-        </w:rPr>
-        <w:t xml:space="preserve">XO4)2 T=Y, La, </w:t>
+        <w:t xml:space="preserve">(XO4)2 T=Y, La, </w:t>
       </w:r>
       <w:proofErr w:type="spellStart"/>
       <w:r>
@@ -10086,46 +10265,21 @@
           <w:rFonts w:ascii="Times New Roman" w:hAnsi="Times New Roman"/>
           <w:sz w:val="24"/>
         </w:rPr>
-        <w:t xml:space="preserve">Y. </w:t>
-      </w:r>
-      <w:proofErr w:type="spellStart"/>
-      <w:r>
-        <w:rPr>
-          <w:rFonts w:ascii="Times New Roman" w:hAnsi="Times New Roman"/>
-          <w:sz w:val="24"/>
-        </w:rPr>
-        <w:t>Bai</w:t>
-      </w:r>
-      <w:proofErr w:type="spellEnd"/>
-      <w:r>
-        <w:rPr>
-          <w:rFonts w:ascii="Times New Roman" w:hAnsi="Times New Roman"/>
-          <w:sz w:val="24"/>
-        </w:rPr>
-        <w:t>, S. Chen, Z. Wang, and G. Zhang, Appl. Phys.</w:t>
-      </w:r>
-      <w:r>
-        <w:rPr>
-          <w:rFonts w:ascii="Times New Roman" w:hAnsi="Times New Roman"/>
-          <w:sz w:val="24"/>
-        </w:rPr>
-        <w:t xml:space="preserve"> </w:t>
-      </w:r>
-      <w:proofErr w:type="spellStart"/>
-      <w:r>
-        <w:rPr>
-          <w:rFonts w:ascii="Times New Roman" w:hAnsi="Times New Roman"/>
-          <w:sz w:val="24"/>
-        </w:rPr>
-        <w:t>Lett</w:t>
-      </w:r>
-      <w:proofErr w:type="spellEnd"/>
-      <w:r>
-        <w:rPr>
-          <w:rFonts w:ascii="Times New Roman" w:hAnsi="Times New Roman"/>
-          <w:sz w:val="24"/>
-        </w:rPr>
-        <w:t>. 63, 2597 (1993).</w:t>
+        <w:t>Y. Bai, S. Chen, Z. Wang, and G. Zhang, Appl. Phys.</w:t>
+      </w:r>
+      <w:r>
+        <w:rPr>
+          <w:rFonts w:ascii="Times New Roman" w:hAnsi="Times New Roman"/>
+          <w:sz w:val="24"/>
+        </w:rPr>
+        <w:t xml:space="preserve"> </w:t>
+      </w:r>
+      <w:r>
+        <w:rPr>
+          <w:rFonts w:ascii="Times New Roman" w:hAnsi="Times New Roman"/>
+          <w:sz w:val="24"/>
+        </w:rPr>
+        <w:t>Lett. 63, 2597 (1993).</w:t>
       </w:r>
     </w:p>
     <w:p>
@@ -10150,7 +10304,6 @@
           <w:rFonts w:ascii="Times New Roman" w:hAnsi="Times New Roman"/>
           <w:sz w:val="24"/>
         </w:rPr>
-        <w:lastRenderedPageBreak/>
         <w:t>[</w:t>
       </w:r>
       <w:r>
@@ -10342,23 +10495,7 @@
           <w:rFonts w:ascii="Times New Roman" w:hAnsi="Times New Roman"/>
           <w:sz w:val="24"/>
         </w:rPr>
-        <w:t xml:space="preserve">red praseodymium laser,” Opt. </w:t>
-      </w:r>
-      <w:proofErr w:type="spellStart"/>
-      <w:r>
-        <w:rPr>
-          <w:rFonts w:ascii="Times New Roman" w:hAnsi="Times New Roman"/>
-          <w:sz w:val="24"/>
-        </w:rPr>
-        <w:t>Lett</w:t>
-      </w:r>
-      <w:proofErr w:type="spellEnd"/>
-      <w:r>
-        <w:rPr>
-          <w:rFonts w:ascii="Times New Roman" w:hAnsi="Times New Roman"/>
-          <w:sz w:val="24"/>
-        </w:rPr>
-        <w:t>. 39, 6939–6941 (2014).</w:t>
+        <w:t>red praseodymium laser,” Opt. Lett. 39, 6939–6941 (2014).</w:t>
       </w:r>
     </w:p>
     <w:p>
@@ -10558,7 +10695,7 @@
       <w:pPr>
         <w:spacing w:line="360" w:lineRule="auto"/>
         <w:rPr>
-          <w:rFonts w:ascii="Times New Roman" w:hAnsi="Times New Roman" w:cs="Times New Roman" w:hint="eastAsia"/>
+          <w:rFonts w:ascii="Times New Roman" w:hAnsi="Times New Roman" w:cs="Times New Roman"/>
           <w:sz w:val="24"/>
           <w:szCs w:val="24"/>
         </w:rPr>
@@ -10577,8 +10714,6 @@
         </w:rPr>
         <w:t xml:space="preserve">. </w:t>
       </w:r>
-      <w:bookmarkStart w:id="0" w:name="_GoBack"/>
-      <w:bookmarkEnd w:id="0"/>
     </w:p>
     <w:p>
       <w:pPr>
@@ -10734,7 +10869,7 @@
       <w:pPr>
         <w:spacing w:line="360" w:lineRule="auto"/>
         <w:rPr>
-          <w:rFonts w:ascii="Times New Roman" w:hAnsi="Times New Roman"/>
+          <w:rFonts w:ascii="Times New Roman" w:hAnsi="Times New Roman" w:hint="eastAsia"/>
           <w:sz w:val="24"/>
         </w:rPr>
       </w:pPr>
@@ -10750,8 +10885,8 @@
 </file>
 
 <file path=word/numbering.xml><?xml version="1.0" encoding="utf-8"?>
-<w:numbering xmlns:wpc="http://schemas.microsoft.com/office/word/2010/wordprocessingCanvas" xmlns:mc="http://schemas.openxmlformats.org/markup-compatibility/2006" xmlns:o="urn:schemas-microsoft-com:office:office" xmlns:r="http://schemas.openxmlformats.org/officeDocument/2006/relationships" xmlns:m="http://schemas.openxmlformats.org/officeDocument/2006/math" xmlns:v="urn:schemas-microsoft-com:vml" xmlns:wp14="http://schemas.microsoft.com/office/word/2010/wordprocessingDrawing" xmlns:wp="http://schemas.openxmlformats.org/drawingml/2006/wordprocessingDrawing" xmlns:w10="urn:schemas-microsoft-com:office:word" xmlns:w="http://schemas.openxmlformats.org/wordprocessingml/2006/main" xmlns:w14="http://schemas.microsoft.com/office/word/2010/wordml" xmlns:w15="http://schemas.microsoft.com/office/word/2012/wordml" xmlns:wpg="http://schemas.microsoft.com/office/word/2010/wordprocessingGroup" xmlns:wpi="http://schemas.microsoft.com/office/word/2010/wordprocessingInk" xmlns:wne="http://schemas.microsoft.com/office/word/2006/wordml" xmlns:wps="http://schemas.microsoft.com/office/word/2010/wordprocessingShape" mc:Ignorable="w14 w15 wp14">
-  <w:abstractNum w:abstractNumId="0">
+<w:numbering xmlns:wpc="http://schemas.microsoft.com/office/word/2010/wordprocessingCanvas" xmlns:cx="http://schemas.microsoft.com/office/drawing/2014/chartex" xmlns:mc="http://schemas.openxmlformats.org/markup-compatibility/2006" xmlns:o="urn:schemas-microsoft-com:office:office" xmlns:r="http://schemas.openxmlformats.org/officeDocument/2006/relationships" xmlns:m="http://schemas.openxmlformats.org/officeDocument/2006/math" xmlns:v="urn:schemas-microsoft-com:vml" xmlns:wp14="http://schemas.microsoft.com/office/word/2010/wordprocessingDrawing" xmlns:wp="http://schemas.openxmlformats.org/drawingml/2006/wordprocessingDrawing" xmlns:w10="urn:schemas-microsoft-com:office:word" xmlns:w="http://schemas.openxmlformats.org/wordprocessingml/2006/main" xmlns:w14="http://schemas.microsoft.com/office/word/2010/wordml" xmlns:w15="http://schemas.microsoft.com/office/word/2012/wordml" xmlns:w16se="http://schemas.microsoft.com/office/word/2015/wordml/symex" xmlns:wpg="http://schemas.microsoft.com/office/word/2010/wordprocessingGroup" xmlns:wpi="http://schemas.microsoft.com/office/word/2010/wordprocessingInk" xmlns:wne="http://schemas.microsoft.com/office/word/2006/wordml" xmlns:wps="http://schemas.microsoft.com/office/word/2010/wordprocessingShape" mc:Ignorable="w14 w15 w16se wp14">
+  <w:abstractNum w:abstractNumId="0" w15:restartNumberingAfterBreak="0">
     <w:nsid w:val="2FE34220"/>
     <w:multiLevelType w:val="hybridMultilevel"/>
     <w:tmpl w:val="60923286"/>
@@ -10840,7 +10975,7 @@
       </w:pPr>
     </w:lvl>
   </w:abstractNum>
-  <w:abstractNum w:abstractNumId="1">
+  <w:abstractNum w:abstractNumId="1" w15:restartNumberingAfterBreak="0">
     <w:nsid w:val="6018489E"/>
     <w:multiLevelType w:val="hybridMultilevel"/>
     <w:tmpl w:val="043E2E44"/>
@@ -10929,7 +11064,7 @@
       </w:pPr>
     </w:lvl>
   </w:abstractNum>
-  <w:abstractNum w:abstractNumId="2">
+  <w:abstractNum w:abstractNumId="2" w15:restartNumberingAfterBreak="0">
     <w:nsid w:val="62C56964"/>
     <w:multiLevelType w:val="hybridMultilevel"/>
     <w:tmpl w:val="671878BC"/>
@@ -11018,7 +11153,7 @@
       </w:pPr>
     </w:lvl>
   </w:abstractNum>
-  <w:abstractNum w:abstractNumId="3">
+  <w:abstractNum w:abstractNumId="3" w15:restartNumberingAfterBreak="0">
     <w:nsid w:val="6A8D7714"/>
     <w:multiLevelType w:val="hybridMultilevel"/>
     <w:tmpl w:val="BC8E0BCE"/>
@@ -11107,7 +11242,7 @@
       </w:pPr>
     </w:lvl>
   </w:abstractNum>
-  <w:abstractNum w:abstractNumId="4">
+  <w:abstractNum w:abstractNumId="4" w15:restartNumberingAfterBreak="0">
     <w:nsid w:val="6AB32F0A"/>
     <w:multiLevelType w:val="hybridMultilevel"/>
     <w:tmpl w:val="B2226CF6"/>
@@ -11196,7 +11331,7 @@
       </w:pPr>
     </w:lvl>
   </w:abstractNum>
-  <w:abstractNum w:abstractNumId="5">
+  <w:abstractNum w:abstractNumId="5" w15:restartNumberingAfterBreak="0">
     <w:nsid w:val="751B6E52"/>
     <w:multiLevelType w:val="hybridMultilevel"/>
     <w:tmpl w:val="43FA47DC"/>
@@ -11307,7 +11442,7 @@
 </file>
 
 <file path=word/styles.xml><?xml version="1.0" encoding="utf-8"?>
-<w:styles xmlns:mc="http://schemas.openxmlformats.org/markup-compatibility/2006" xmlns:r="http://schemas.openxmlformats.org/officeDocument/2006/relationships" xmlns:w="http://schemas.openxmlformats.org/wordprocessingml/2006/main" xmlns:w14="http://schemas.microsoft.com/office/word/2010/wordml" xmlns:w15="http://schemas.microsoft.com/office/word/2012/wordml" mc:Ignorable="w14 w15">
+<w:styles xmlns:mc="http://schemas.openxmlformats.org/markup-compatibility/2006" xmlns:r="http://schemas.openxmlformats.org/officeDocument/2006/relationships" xmlns:w="http://schemas.openxmlformats.org/wordprocessingml/2006/main" xmlns:w14="http://schemas.microsoft.com/office/word/2010/wordml" xmlns:w15="http://schemas.microsoft.com/office/word/2012/wordml" xmlns:w16se="http://schemas.microsoft.com/office/word/2015/wordml/symex" mc:Ignorable="w14 w15 w16se">
   <w:docDefaults>
     <w:rPrDefault>
       <w:rPr>

</xml_diff>